<commit_message>
Påbörjat OBJförklaringen i DOC
</commit_message>
<xml_diff>
--- a/3d Projekt/ProjectReport_Martin_David.docx
+++ b/3d Projekt/ProjectReport_Martin_David.docx
@@ -1,6 +1,6 @@
 
 <file path=word/document.xml><?xml version="1.0" encoding="utf-8"?>
-<w:document xmlns:wpc="http://schemas.microsoft.com/office/word/2010/wordprocessingCanvas" xmlns:cx="http://schemas.microsoft.com/office/drawing/2014/chartex" xmlns:cx1="http://schemas.microsoft.com/office/drawing/2015/9/8/chartex" xmlns:mc="http://schemas.openxmlformats.org/markup-compatibility/2006" xmlns:o="urn:schemas-microsoft-com:office:office" xmlns:r="http://schemas.openxmlformats.org/officeDocument/2006/relationships" xmlns:m="http://schemas.openxmlformats.org/officeDocument/2006/math" xmlns:v="urn:schemas-microsoft-com:vml" xmlns:wp14="http://schemas.microsoft.com/office/word/2010/wordprocessingDrawing" xmlns:wp="http://schemas.openxmlformats.org/drawingml/2006/wordprocessingDrawing" xmlns:w10="urn:schemas-microsoft-com:office:word" xmlns:w="http://schemas.openxmlformats.org/wordprocessingml/2006/main" xmlns:w14="http://schemas.microsoft.com/office/word/2010/wordml" xmlns:w15="http://schemas.microsoft.com/office/word/2012/wordml" xmlns:w16se="http://schemas.microsoft.com/office/word/2015/wordml/symex" xmlns:wpg="http://schemas.microsoft.com/office/word/2010/wordprocessingGroup" xmlns:wpi="http://schemas.microsoft.com/office/word/2010/wordprocessingInk" xmlns:wne="http://schemas.microsoft.com/office/word/2006/wordml" xmlns:wps="http://schemas.microsoft.com/office/word/2010/wordprocessingShape" mc:Ignorable="w14 w15 w16se wp14">
+<w:document xmlns:wpc="http://schemas.microsoft.com/office/word/2010/wordprocessingCanvas" xmlns:mc="http://schemas.openxmlformats.org/markup-compatibility/2006" xmlns:o="urn:schemas-microsoft-com:office:office" xmlns:r="http://schemas.openxmlformats.org/officeDocument/2006/relationships" xmlns:m="http://schemas.openxmlformats.org/officeDocument/2006/math" xmlns:v="urn:schemas-microsoft-com:vml" xmlns:wp14="http://schemas.microsoft.com/office/word/2010/wordprocessingDrawing" xmlns:wp="http://schemas.openxmlformats.org/drawingml/2006/wordprocessingDrawing" xmlns:w10="urn:schemas-microsoft-com:office:word" xmlns:w="http://schemas.openxmlformats.org/wordprocessingml/2006/main" xmlns:w14="http://schemas.microsoft.com/office/word/2010/wordml" xmlns:w15="http://schemas.microsoft.com/office/word/2012/wordml" xmlns:wpg="http://schemas.microsoft.com/office/word/2010/wordprocessingGroup" xmlns:wpi="http://schemas.microsoft.com/office/word/2010/wordprocessingInk" xmlns:wne="http://schemas.microsoft.com/office/word/2006/wordml" xmlns:wps="http://schemas.microsoft.com/office/word/2010/wordprocessingShape" mc:Ignorable="w14 w15 wp14">
   <w:body>
     <w:p>
       <w:sdt>
@@ -11,7 +11,6 @@
             <w:docPartUnique/>
           </w:docPartObj>
         </w:sdtPr>
-        <w:sdtEndPr/>
         <w:sdtContent>
           <w:r>
             <w:rPr>
@@ -88,7 +87,7 @@
                   </wp:anchor>
                 </w:drawing>
               </mc:Choice>
-              <mc:Fallback>
+              <mc:Fallback xmlns:w16se="http://schemas.microsoft.com/office/word/2015/wordml/symex" xmlns:cx1="http://schemas.microsoft.com/office/drawing/2015/9/8/chartex" xmlns:cx="http://schemas.microsoft.com/office/drawing/2014/chartex">
                 <w:pict>
                   <v:roundrect w14:anchorId="214AA01D" id="Figur 622" o:spid="_x0000_s1026" style="position:absolute;margin-left:0;margin-top:0;width:561.35pt;height:742.95pt;z-index:251662336;visibility:visible;mso-wrap-style:square;mso-width-percent:920;mso-height-percent:940;mso-wrap-distance-left:9pt;mso-wrap-distance-top:0;mso-wrap-distance-right:9pt;mso-wrap-distance-bottom:0;mso-position-horizontal:center;mso-position-horizontal-relative:page;mso-position-vertical:center;mso-position-vertical-relative:page;mso-width-percent:920;mso-height-percent:940;mso-width-relative:page;mso-height-relative:page;v-text-anchor:top" arcsize="2269f" o:gfxdata="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" o:allowincell="f" filled="f" fillcolor="black">
                     <w10:wrap anchorx="page" anchory="page"/>
@@ -201,7 +200,7 @@
                                     </w:tcPr>
                                     <w:p>
                                       <w:pPr>
-                                        <w:pStyle w:val="Ingetavstnd"/>
+                                        <w:pStyle w:val="NoSpacing"/>
                                         <w:rPr>
                                           <w:sz w:val="8"/>
                                           <w:szCs w:val="8"/>
@@ -223,7 +222,7 @@
                                     </w:tcPr>
                                     <w:p>
                                       <w:pPr>
-                                        <w:pStyle w:val="Ingetavstnd"/>
+                                        <w:pStyle w:val="NoSpacing"/>
                                         <w:suppressOverlap/>
                                         <w:jc w:val="center"/>
                                         <w:rPr>
@@ -245,11 +244,9 @@
                                           <w:placeholder>
                                             <w:docPart w:val="1E6D7048A870417C83A6FE9BBC1F8B51"/>
                                           </w:placeholder>
-                                          <w:showingPlcHdr/>
                                           <w:dataBinding w:prefixMappings="xmlns:ns0='http://schemas.openxmlformats.org/package/2006/metadata/core-properties' xmlns:ns1='http://purl.org/dc/elements/1.1/'" w:xpath="/ns0:coreProperties[1]/ns1:title[1]" w:storeItemID="{6C3C8BC8-F283-45AE-878A-BAB7291924A1}"/>
                                           <w:text/>
                                         </w:sdtPr>
-                                        <w:sdtEndPr/>
                                         <w:sdtContent>
                                           <w:r>
                                             <w:rPr>
@@ -258,8 +255,19 @@
                                               <w:sz w:val="72"/>
                                               <w:szCs w:val="72"/>
                                             </w:rPr>
-                                            <w:t>[Ange dokumentets rubrik]</w:t>
+                                            <w:t xml:space="preserve">Project </w:t>
                                           </w:r>
+                                          <w:proofErr w:type="spellStart"/>
+                                          <w:r>
+                                            <w:rPr>
+                                              <w:rFonts w:asciiTheme="majorHAnsi" w:eastAsiaTheme="majorEastAsia" w:hAnsiTheme="majorHAnsi" w:cstheme="majorBidi"/>
+                                              <w:color w:val="FFFFFF" w:themeColor="background1"/>
+                                              <w:sz w:val="72"/>
+                                              <w:szCs w:val="72"/>
+                                            </w:rPr>
+                                            <w:t>Report</w:t>
+                                          </w:r>
+                                          <w:proofErr w:type="spellEnd"/>
                                         </w:sdtContent>
                                       </w:sdt>
                                     </w:p>
@@ -282,7 +290,7 @@
                                     </w:tcPr>
                                     <w:p>
                                       <w:pPr>
-                                        <w:pStyle w:val="Ingetavstnd"/>
+                                        <w:pStyle w:val="NoSpacing"/>
                                         <w:rPr>
                                           <w:sz w:val="8"/>
                                           <w:szCs w:val="8"/>
@@ -303,7 +311,7 @@
                                     </w:tcPr>
                                     <w:p>
                                       <w:pPr>
-                                        <w:pStyle w:val="Ingetavstnd"/>
+                                        <w:pStyle w:val="NoSpacing"/>
                                         <w:suppressOverlap/>
                                         <w:jc w:val="center"/>
                                         <w:rPr>
@@ -317,25 +325,45 @@
                                       <w:sdt>
                                         <w:sdtPr>
                                           <w:rPr>
-                                            <w:sz w:val="36"/>
-                                            <w:szCs w:val="36"/>
+                                            <w:rFonts w:ascii="Helvetica" w:eastAsia="Times New Roman" w:hAnsi="Helvetica" w:cs="Helvetica"/>
+                                            <w:b/>
+                                            <w:bCs/>
+                                            <w:color w:val="333333"/>
+                                            <w:kern w:val="36"/>
+                                            <w:sz w:val="24"/>
+                                            <w:szCs w:val="24"/>
                                           </w:rPr>
                                           <w:id w:val="1652111"/>
                                           <w:placeholder>
                                             <w:docPart w:val="B95766F9B05141C4A57605747053D5D4"/>
                                           </w:placeholder>
-                                          <w:showingPlcHdr/>
                                           <w:dataBinding w:prefixMappings="xmlns:ns0='http://schemas.openxmlformats.org/package/2006/metadata/core-properties' xmlns:ns1='http://purl.org/dc/elements/1.1/'" w:xpath="/ns0:coreProperties[1]/ns1:subject[1]" w:storeItemID="{6C3C8BC8-F283-45AE-878A-BAB7291924A1}"/>
                                           <w:text/>
                                         </w:sdtPr>
-                                        <w:sdtEndPr/>
                                         <w:sdtContent>
                                           <w:r>
                                             <w:rPr>
-                                              <w:sz w:val="36"/>
-                                              <w:szCs w:val="36"/>
+                                              <w:rFonts w:ascii="Helvetica" w:eastAsia="Times New Roman" w:hAnsi="Helvetica" w:cs="Helvetica"/>
+                                              <w:b/>
+                                              <w:bCs/>
+                                              <w:color w:val="333333"/>
+                                              <w:kern w:val="36"/>
+                                              <w:sz w:val="24"/>
+                                              <w:szCs w:val="24"/>
                                             </w:rPr>
-                                            <w:t>[Ange dokumentets underrubrik]</w:t>
+                                            <w:t>3D-Programming, DV1541</w:t>
+                                          </w:r>
+                                          <w:r>
+                                            <w:rPr>
+                                              <w:rFonts w:ascii="Helvetica" w:eastAsia="Times New Roman" w:hAnsi="Helvetica" w:cs="Helvetica"/>
+                                              <w:b/>
+                                              <w:bCs/>
+                                              <w:color w:val="333333"/>
+                                              <w:kern w:val="36"/>
+                                              <w:sz w:val="24"/>
+                                              <w:szCs w:val="24"/>
+                                            </w:rPr>
+                                            <w:t>, 2015/2016</w:t>
                                           </w:r>
                                         </w:sdtContent>
                                       </w:sdt>
@@ -399,7 +427,7 @@
                               </w:tcPr>
                               <w:p>
                                 <w:pPr>
-                                  <w:pStyle w:val="Ingetavstnd"/>
+                                  <w:pStyle w:val="NoSpacing"/>
                                   <w:rPr>
                                     <w:sz w:val="8"/>
                                     <w:szCs w:val="8"/>
@@ -421,7 +449,7 @@
                               </w:tcPr>
                               <w:p>
                                 <w:pPr>
-                                  <w:pStyle w:val="Ingetavstnd"/>
+                                  <w:pStyle w:val="NoSpacing"/>
                                   <w:suppressOverlap/>
                                   <w:jc w:val="center"/>
                                   <w:rPr>
@@ -443,11 +471,9 @@
                                     <w:placeholder>
                                       <w:docPart w:val="1E6D7048A870417C83A6FE9BBC1F8B51"/>
                                     </w:placeholder>
-                                    <w:showingPlcHdr/>
                                     <w:dataBinding w:prefixMappings="xmlns:ns0='http://schemas.openxmlformats.org/package/2006/metadata/core-properties' xmlns:ns1='http://purl.org/dc/elements/1.1/'" w:xpath="/ns0:coreProperties[1]/ns1:title[1]" w:storeItemID="{6C3C8BC8-F283-45AE-878A-BAB7291924A1}"/>
                                     <w:text/>
                                   </w:sdtPr>
-                                  <w:sdtEndPr/>
                                   <w:sdtContent>
                                     <w:r>
                                       <w:rPr>
@@ -456,8 +482,19 @@
                                         <w:sz w:val="72"/>
                                         <w:szCs w:val="72"/>
                                       </w:rPr>
-                                      <w:t>[Ange dokumentets rubrik]</w:t>
+                                      <w:t xml:space="preserve">Project </w:t>
                                     </w:r>
+                                    <w:proofErr w:type="spellStart"/>
+                                    <w:r>
+                                      <w:rPr>
+                                        <w:rFonts w:asciiTheme="majorHAnsi" w:eastAsiaTheme="majorEastAsia" w:hAnsiTheme="majorHAnsi" w:cstheme="majorBidi"/>
+                                        <w:color w:val="FFFFFF" w:themeColor="background1"/>
+                                        <w:sz w:val="72"/>
+                                        <w:szCs w:val="72"/>
+                                      </w:rPr>
+                                      <w:t>Report</w:t>
+                                    </w:r>
+                                    <w:proofErr w:type="spellEnd"/>
                                   </w:sdtContent>
                                 </w:sdt>
                               </w:p>
@@ -480,7 +517,7 @@
                               </w:tcPr>
                               <w:p>
                                 <w:pPr>
-                                  <w:pStyle w:val="Ingetavstnd"/>
+                                  <w:pStyle w:val="NoSpacing"/>
                                   <w:rPr>
                                     <w:sz w:val="8"/>
                                     <w:szCs w:val="8"/>
@@ -501,7 +538,7 @@
                               </w:tcPr>
                               <w:p>
                                 <w:pPr>
-                                  <w:pStyle w:val="Ingetavstnd"/>
+                                  <w:pStyle w:val="NoSpacing"/>
                                   <w:suppressOverlap/>
                                   <w:jc w:val="center"/>
                                   <w:rPr>
@@ -515,25 +552,45 @@
                                 <w:sdt>
                                   <w:sdtPr>
                                     <w:rPr>
-                                      <w:sz w:val="36"/>
-                                      <w:szCs w:val="36"/>
+                                      <w:rFonts w:ascii="Helvetica" w:eastAsia="Times New Roman" w:hAnsi="Helvetica" w:cs="Helvetica"/>
+                                      <w:b/>
+                                      <w:bCs/>
+                                      <w:color w:val="333333"/>
+                                      <w:kern w:val="36"/>
+                                      <w:sz w:val="24"/>
+                                      <w:szCs w:val="24"/>
                                     </w:rPr>
                                     <w:id w:val="1652111"/>
                                     <w:placeholder>
                                       <w:docPart w:val="B95766F9B05141C4A57605747053D5D4"/>
                                     </w:placeholder>
-                                    <w:showingPlcHdr/>
                                     <w:dataBinding w:prefixMappings="xmlns:ns0='http://schemas.openxmlformats.org/package/2006/metadata/core-properties' xmlns:ns1='http://purl.org/dc/elements/1.1/'" w:xpath="/ns0:coreProperties[1]/ns1:subject[1]" w:storeItemID="{6C3C8BC8-F283-45AE-878A-BAB7291924A1}"/>
                                     <w:text/>
                                   </w:sdtPr>
-                                  <w:sdtEndPr/>
                                   <w:sdtContent>
                                     <w:r>
                                       <w:rPr>
-                                        <w:sz w:val="36"/>
-                                        <w:szCs w:val="36"/>
+                                        <w:rFonts w:ascii="Helvetica" w:eastAsia="Times New Roman" w:hAnsi="Helvetica" w:cs="Helvetica"/>
+                                        <w:b/>
+                                        <w:bCs/>
+                                        <w:color w:val="333333"/>
+                                        <w:kern w:val="36"/>
+                                        <w:sz w:val="24"/>
+                                        <w:szCs w:val="24"/>
                                       </w:rPr>
-                                      <w:t>[Ange dokumentets underrubrik]</w:t>
+                                      <w:t>3D-Programming, DV1541</w:t>
+                                    </w:r>
+                                    <w:r>
+                                      <w:rPr>
+                                        <w:rFonts w:ascii="Helvetica" w:eastAsia="Times New Roman" w:hAnsi="Helvetica" w:cs="Helvetica"/>
+                                        <w:b/>
+                                        <w:bCs/>
+                                        <w:color w:val="333333"/>
+                                        <w:kern w:val="36"/>
+                                        <w:sz w:val="24"/>
+                                        <w:szCs w:val="24"/>
+                                      </w:rPr>
+                                      <w:t>, 2015/2016</w:t>
                                     </w:r>
                                   </w:sdtContent>
                                 </w:sdt>
@@ -623,50 +680,9 @@
                             <w:txbxContent>
                               <w:p>
                                 <w:pPr>
-                                  <w:pStyle w:val="Ingetavstnd"/>
+                                  <w:pStyle w:val="NoSpacing"/>
                                   <w:spacing w:line="276" w:lineRule="auto"/>
                                   <w:suppressOverlap/>
-                                  <w:jc w:val="center"/>
-                                  <w:rPr>
-                                    <w:b/>
-                                    <w:bCs/>
-                                    <w:caps/>
-                                    <w:color w:val="D34817" w:themeColor="accent1"/>
-                                  </w:rPr>
-                                </w:pPr>
-                                <w:sdt>
-                                  <w:sdtPr>
-                                    <w:rPr>
-                                      <w:b/>
-                                      <w:bCs/>
-                                      <w:caps/>
-                                      <w:color w:val="D34817" w:themeColor="accent1"/>
-                                    </w:rPr>
-                                    <w:id w:val="1551716"/>
-                                    <w:showingPlcHdr/>
-                                    <w:dataBinding w:prefixMappings="xmlns:ns0='http://schemas.openxmlformats.org/officeDocument/2006/extended-properties'" w:xpath="/ns0:Properties[1]/ns0:Company[1]" w:storeItemID="{6668398D-A668-4E3E-A5EB-62B293D839F1}"/>
-                                    <w:text/>
-                                  </w:sdtPr>
-                                  <w:sdtEndPr/>
-                                  <w:sdtContent>
-                                    <w:r>
-                                      <w:rPr>
-                                        <w:b/>
-                                        <w:bCs/>
-                                        <w:caps/>
-                                        <w:color w:val="D34817" w:themeColor="accent1"/>
-                                      </w:rPr>
-                                      <w:t>[Ange företagets namn]</w:t>
-                                    </w:r>
-                                  </w:sdtContent>
-                                </w:sdt>
-                              </w:p>
-                              <w:p>
-                                <w:pPr>
-                                  <w:pStyle w:val="Ingetavstnd"/>
-                                  <w:spacing w:line="276" w:lineRule="auto"/>
-                                  <w:suppressOverlap/>
-                                  <w:jc w:val="center"/>
                                   <w:rPr>
                                     <w:b/>
                                     <w:bCs/>
@@ -677,7 +693,7 @@
                               </w:p>
                               <w:p>
                                 <w:pPr>
-                                  <w:pStyle w:val="Ingetavstnd"/>
+                                  <w:pStyle w:val="NoSpacing"/>
                                   <w:spacing w:line="276" w:lineRule="auto"/>
                                   <w:suppressOverlap/>
                                   <w:jc w:val="center"/>
@@ -694,7 +710,6 @@
                                       <w:calendar w:val="gregorian"/>
                                     </w:date>
                                   </w:sdtPr>
-                                  <w:sdtEndPr/>
                                   <w:sdtContent>
                                     <w:r>
                                       <w:t>[Välj datum]</w:t>
@@ -704,26 +719,97 @@
                               </w:p>
                               <w:p>
                                 <w:pPr>
-                                  <w:pStyle w:val="Ingetavstnd"/>
+                                  <w:pStyle w:val="NoSpacing"/>
                                   <w:spacing w:line="276" w:lineRule="auto"/>
                                   <w:jc w:val="center"/>
+                                  <w:rPr>
+                                    <w:lang w:val="en-US"/>
+                                  </w:rPr>
                                 </w:pPr>
                                 <w:r>
-                                  <w:t xml:space="preserve">Skriven av: </w:t>
+                                  <w:rPr>
+                                    <w:lang w:val="en-US"/>
+                                  </w:rPr>
+                                  <w:t xml:space="preserve">Written </w:t>
+                                </w:r>
+                                <w:proofErr w:type="gramStart"/>
+                                <w:r>
+                                  <w:rPr>
+                                    <w:lang w:val="en-US"/>
+                                  </w:rPr>
+                                  <w:t>by :</w:t>
+                                </w:r>
+                                <w:proofErr w:type="gramEnd"/>
+                                <w:r>
+                                  <w:rPr>
+                                    <w:lang w:val="en-US"/>
+                                  </w:rPr>
+                                  <w:t xml:space="preserve"> </w:t>
                                 </w:r>
                                 <w:sdt>
                                   <w:sdtPr>
+                                    <w:rPr>
+                                      <w:lang w:val="en-US"/>
+                                    </w:rPr>
                                     <w:id w:val="1551727"/>
                                     <w:dataBinding w:prefixMappings="xmlns:ns0='http://schemas.openxmlformats.org/package/2006/metadata/core-properties' xmlns:ns1='http://purl.org/dc/elements/1.1/'" w:xpath="/ns0:coreProperties[1]/ns1:creator[1]" w:storeItemID="{6C3C8BC8-F283-45AE-878A-BAB7291924A1}"/>
                                     <w:text/>
                                   </w:sdtPr>
-                                  <w:sdtEndPr/>
                                   <w:sdtContent>
                                     <w:r>
+                                      <w:rPr>
+                                        <w:lang w:val="en-US"/>
+                                      </w:rPr>
                                       <w:t>Martin Clementson</w:t>
                                     </w:r>
                                   </w:sdtContent>
                                 </w:sdt>
+                                <w:r>
+                                  <w:rPr>
+                                    <w:lang w:val="en-US"/>
+                                  </w:rPr>
+                                  <w:t xml:space="preserve"> and David </w:t>
+                                </w:r>
+                                <w:proofErr w:type="spellStart"/>
+                                <w:r>
+                                  <w:rPr>
+                                    <w:lang w:val="en-US"/>
+                                  </w:rPr>
+                                  <w:t>Wigeluis</w:t>
+                                </w:r>
+                                <w:proofErr w:type="spellEnd"/>
+                              </w:p>
+                              <w:p>
+                                <w:pPr>
+                                  <w:pStyle w:val="NoSpacing"/>
+                                  <w:spacing w:line="276" w:lineRule="auto"/>
+                                  <w:jc w:val="center"/>
+                                  <w:rPr>
+                                    <w:lang w:val="en-US"/>
+                                  </w:rPr>
+                                </w:pPr>
+                                <w:r>
+                                  <w:rPr>
+                                    <w:lang w:val="en-US"/>
+                                  </w:rPr>
+                                  <w:t>Technical Artist</w:t>
+                                </w:r>
+                              </w:p>
+                              <w:p>
+                                <w:pPr>
+                                  <w:pStyle w:val="NoSpacing"/>
+                                  <w:spacing w:line="276" w:lineRule="auto"/>
+                                  <w:jc w:val="center"/>
+                                  <w:rPr>
+                                    <w:lang w:val="en-US"/>
+                                  </w:rPr>
+                                </w:pPr>
+                                <w:r>
+                                  <w:rPr>
+                                    <w:lang w:val="en-US"/>
+                                  </w:rPr>
+                                  <w:t>Year 2, 2015/2016</w:t>
+                                </w:r>
                               </w:p>
                             </w:txbxContent>
                           </wps:txbx>
@@ -749,50 +835,9 @@
                       <w:txbxContent>
                         <w:p>
                           <w:pPr>
-                            <w:pStyle w:val="Ingetavstnd"/>
+                            <w:pStyle w:val="NoSpacing"/>
                             <w:spacing w:line="276" w:lineRule="auto"/>
                             <w:suppressOverlap/>
-                            <w:jc w:val="center"/>
-                            <w:rPr>
-                              <w:b/>
-                              <w:bCs/>
-                              <w:caps/>
-                              <w:color w:val="D34817" w:themeColor="accent1"/>
-                            </w:rPr>
-                          </w:pPr>
-                          <w:sdt>
-                            <w:sdtPr>
-                              <w:rPr>
-                                <w:b/>
-                                <w:bCs/>
-                                <w:caps/>
-                                <w:color w:val="D34817" w:themeColor="accent1"/>
-                              </w:rPr>
-                              <w:id w:val="1551716"/>
-                              <w:showingPlcHdr/>
-                              <w:dataBinding w:prefixMappings="xmlns:ns0='http://schemas.openxmlformats.org/officeDocument/2006/extended-properties'" w:xpath="/ns0:Properties[1]/ns0:Company[1]" w:storeItemID="{6668398D-A668-4E3E-A5EB-62B293D839F1}"/>
-                              <w:text/>
-                            </w:sdtPr>
-                            <w:sdtEndPr/>
-                            <w:sdtContent>
-                              <w:r>
-                                <w:rPr>
-                                  <w:b/>
-                                  <w:bCs/>
-                                  <w:caps/>
-                                  <w:color w:val="D34817" w:themeColor="accent1"/>
-                                </w:rPr>
-                                <w:t>[Ange företagets namn]</w:t>
-                              </w:r>
-                            </w:sdtContent>
-                          </w:sdt>
-                        </w:p>
-                        <w:p>
-                          <w:pPr>
-                            <w:pStyle w:val="Ingetavstnd"/>
-                            <w:spacing w:line="276" w:lineRule="auto"/>
-                            <w:suppressOverlap/>
-                            <w:jc w:val="center"/>
                             <w:rPr>
                               <w:b/>
                               <w:bCs/>
@@ -803,7 +848,7 @@
                         </w:p>
                         <w:p>
                           <w:pPr>
-                            <w:pStyle w:val="Ingetavstnd"/>
+                            <w:pStyle w:val="NoSpacing"/>
                             <w:spacing w:line="276" w:lineRule="auto"/>
                             <w:suppressOverlap/>
                             <w:jc w:val="center"/>
@@ -820,7 +865,6 @@
                                 <w:calendar w:val="gregorian"/>
                               </w:date>
                             </w:sdtPr>
-                            <w:sdtEndPr/>
                             <w:sdtContent>
                               <w:r>
                                 <w:t>[Välj datum]</w:t>
@@ -830,26 +874,97 @@
                         </w:p>
                         <w:p>
                           <w:pPr>
-                            <w:pStyle w:val="Ingetavstnd"/>
+                            <w:pStyle w:val="NoSpacing"/>
                             <w:spacing w:line="276" w:lineRule="auto"/>
                             <w:jc w:val="center"/>
+                            <w:rPr>
+                              <w:lang w:val="en-US"/>
+                            </w:rPr>
                           </w:pPr>
                           <w:r>
-                            <w:t xml:space="preserve">Skriven av: </w:t>
+                            <w:rPr>
+                              <w:lang w:val="en-US"/>
+                            </w:rPr>
+                            <w:t xml:space="preserve">Written </w:t>
+                          </w:r>
+                          <w:proofErr w:type="gramStart"/>
+                          <w:r>
+                            <w:rPr>
+                              <w:lang w:val="en-US"/>
+                            </w:rPr>
+                            <w:t>by :</w:t>
+                          </w:r>
+                          <w:proofErr w:type="gramEnd"/>
+                          <w:r>
+                            <w:rPr>
+                              <w:lang w:val="en-US"/>
+                            </w:rPr>
+                            <w:t xml:space="preserve"> </w:t>
                           </w:r>
                           <w:sdt>
                             <w:sdtPr>
+                              <w:rPr>
+                                <w:lang w:val="en-US"/>
+                              </w:rPr>
                               <w:id w:val="1551727"/>
                               <w:dataBinding w:prefixMappings="xmlns:ns0='http://schemas.openxmlformats.org/package/2006/metadata/core-properties' xmlns:ns1='http://purl.org/dc/elements/1.1/'" w:xpath="/ns0:coreProperties[1]/ns1:creator[1]" w:storeItemID="{6C3C8BC8-F283-45AE-878A-BAB7291924A1}"/>
                               <w:text/>
                             </w:sdtPr>
-                            <w:sdtEndPr/>
                             <w:sdtContent>
                               <w:r>
+                                <w:rPr>
+                                  <w:lang w:val="en-US"/>
+                                </w:rPr>
                                 <w:t>Martin Clementson</w:t>
                               </w:r>
                             </w:sdtContent>
                           </w:sdt>
+                          <w:r>
+                            <w:rPr>
+                              <w:lang w:val="en-US"/>
+                            </w:rPr>
+                            <w:t xml:space="preserve"> and David </w:t>
+                          </w:r>
+                          <w:proofErr w:type="spellStart"/>
+                          <w:r>
+                            <w:rPr>
+                              <w:lang w:val="en-US"/>
+                            </w:rPr>
+                            <w:t>Wigeluis</w:t>
+                          </w:r>
+                          <w:proofErr w:type="spellEnd"/>
+                        </w:p>
+                        <w:p>
+                          <w:pPr>
+                            <w:pStyle w:val="NoSpacing"/>
+                            <w:spacing w:line="276" w:lineRule="auto"/>
+                            <w:jc w:val="center"/>
+                            <w:rPr>
+                              <w:lang w:val="en-US"/>
+                            </w:rPr>
+                          </w:pPr>
+                          <w:r>
+                            <w:rPr>
+                              <w:lang w:val="en-US"/>
+                            </w:rPr>
+                            <w:t>Technical Artist</w:t>
+                          </w:r>
+                        </w:p>
+                        <w:p>
+                          <w:pPr>
+                            <w:pStyle w:val="NoSpacing"/>
+                            <w:spacing w:line="276" w:lineRule="auto"/>
+                            <w:jc w:val="center"/>
+                            <w:rPr>
+                              <w:lang w:val="en-US"/>
+                            </w:rPr>
+                          </w:pPr>
+                          <w:r>
+                            <w:rPr>
+                              <w:lang w:val="en-US"/>
+                            </w:rPr>
+                            <w:t>Year 2, 2015/2016</w:t>
+                          </w:r>
                         </w:p>
                       </w:txbxContent>
                     </v:textbox>
@@ -867,7 +982,7 @@
     </w:p>
     <w:p>
       <w:pPr>
-        <w:pStyle w:val="Rubrik"/>
+        <w:pStyle w:val="Title"/>
         <w:rPr>
           <w:smallCaps w:val="0"/>
         </w:rPr>
@@ -883,21 +998,30 @@
           <w:placeholder>
             <w:docPart w:val="E70FCE4F392E49C59FDFE45BA72C8A8C"/>
           </w:placeholder>
-          <w:showingPlcHdr/>
           <w:dataBinding w:prefixMappings="xmlns:ns0='http://schemas.openxmlformats.org/package/2006/metadata/core-properties' xmlns:ns1='http://purl.org/dc/elements/1.1/'" w:xpath="/ns0:coreProperties[1]/ns1:title[1]" w:storeItemID="{6C3C8BC8-F283-45AE-878A-BAB7291924A1}"/>
           <w:text/>
         </w:sdtPr>
-        <w:sdtEndPr/>
         <w:sdtContent>
           <w:r>
-            <w:t>[Ange dokumentets rubrik]</w:t>
+            <w:rPr>
+              <w:smallCaps w:val="0"/>
+            </w:rPr>
+            <w:t xml:space="preserve">Project </w:t>
           </w:r>
+          <w:proofErr w:type="spellStart"/>
+          <w:r>
+            <w:rPr>
+              <w:smallCaps w:val="0"/>
+            </w:rPr>
+            <w:t>Report</w:t>
+          </w:r>
+          <w:proofErr w:type="spellEnd"/>
         </w:sdtContent>
       </w:sdt>
     </w:p>
     <w:p>
       <w:pPr>
-        <w:pStyle w:val="Underrubrik"/>
+        <w:pStyle w:val="Subtitle"/>
       </w:pPr>
       <w:sdt>
         <w:sdtPr>
@@ -907,51 +1031,770 @@
           <w:placeholder>
             <w:docPart w:val="D218296C1E03469384A0042E6553B284"/>
           </w:placeholder>
-          <w:showingPlcHdr/>
           <w:dataBinding w:prefixMappings="xmlns:ns0='http://schemas.openxmlformats.org/package/2006/metadata/core-properties' xmlns:ns1='http://purl.org/dc/elements/1.1/'" w:xpath="/ns0:coreProperties[1]/ns1:subject[1]" w:storeItemID="{6C3C8BC8-F283-45AE-878A-BAB7291924A1}"/>
           <w:text/>
         </w:sdtPr>
-        <w:sdtEndPr/>
         <w:sdtContent>
           <w:r>
-            <w:t>[Ange dokumentets underrubrik]</w:t>
+            <w:t>3D-Programming, DV1541, 2015/2016</w:t>
           </w:r>
         </w:sdtContent>
       </w:sdt>
     </w:p>
     <w:p>
       <w:pPr>
-        <w:pStyle w:val="Rubrik1"/>
-        <w:rPr>
-          <w:color w:val="9D3511" w:themeColor="accent1" w:themeShade="BF"/>
-        </w:rPr>
-      </w:pPr>
-      <w:r>
-        <w:rPr>
-          <w:color w:val="9D3511" w:themeColor="accent1" w:themeShade="BF"/>
+        <w:pStyle w:val="Heading1"/>
+        <w:rPr>
+          <w:lang w:val="en-US"/>
+        </w:rPr>
+      </w:pPr>
+      <w:r>
+        <w:rPr>
+          <w:lang w:val="en-US"/>
         </w:rPr>
         <w:t>Comments and Considerations</w:t>
       </w:r>
     </w:p>
     <w:p>
       <w:pPr>
-        <w:pStyle w:val="Rubrik1"/>
-        <w:rPr>
-          <w:color w:val="9D3511" w:themeColor="accent1" w:themeShade="BF"/>
-        </w:rPr>
-      </w:pPr>
-    </w:p>
-    <w:p>
-      <w:pPr>
-        <w:pStyle w:val="Rubrik1"/>
-        <w:rPr>
-          <w:color w:val="9D3511" w:themeColor="accent1" w:themeShade="BF"/>
-          <w:lang w:val="en-GB"/>
-        </w:rPr>
-      </w:pPr>
-      <w:r>
-        <w:rPr>
-          <w:color w:val="9D3511" w:themeColor="accent1" w:themeShade="BF"/>
+        <w:rPr>
+          <w:lang w:val="en-US"/>
+        </w:rPr>
+      </w:pPr>
+    </w:p>
+    <w:p>
+      <w:pPr>
+        <w:rPr>
+          <w:lang w:val="en-US"/>
+        </w:rPr>
+      </w:pPr>
+      <w:r>
+        <w:rPr>
+          <w:lang w:val="en-US"/>
+        </w:rPr>
+        <w:t>The following project is a 3D Application that was done using C++ programming language.</w:t>
+      </w:r>
+    </w:p>
+    <w:p>
+      <w:pPr>
+        <w:rPr>
+          <w:lang w:val="en-US"/>
+        </w:rPr>
+      </w:pPr>
+      <w:r>
+        <w:rPr>
+          <w:lang w:val="en-US"/>
+        </w:rPr>
+        <w:t xml:space="preserve">We utilized the Direct X </w:t>
+      </w:r>
+      <w:r>
+        <w:rPr>
+          <w:lang w:val="en-US"/>
+        </w:rPr>
+        <w:t xml:space="preserve">11 </w:t>
+      </w:r>
+      <w:r>
+        <w:rPr>
+          <w:lang w:val="en-US"/>
+        </w:rPr>
+        <w:t>API</w:t>
+      </w:r>
+      <w:r>
+        <w:rPr>
+          <w:lang w:val="en-US"/>
+        </w:rPr>
+        <w:t xml:space="preserve"> by Microsoft to achieve the final result.</w:t>
+      </w:r>
+    </w:p>
+    <w:p>
+      <w:pPr>
+        <w:rPr>
+          <w:lang w:val="en-US"/>
+        </w:rPr>
+      </w:pPr>
+      <w:r>
+        <w:rPr>
+          <w:lang w:val="en-US"/>
+        </w:rPr>
+        <w:t xml:space="preserve"> </w:t>
+      </w:r>
+      <w:r>
+        <w:rPr>
+          <w:lang w:val="en-US"/>
+        </w:rPr>
+        <w:t xml:space="preserve"> </w:t>
+      </w:r>
+    </w:p>
+    <w:p>
+      <w:pPr>
+        <w:rPr>
+          <w:lang w:val="en-US"/>
+        </w:rPr>
+      </w:pPr>
+    </w:p>
+    <w:p>
+      <w:pPr>
+        <w:rPr>
+          <w:lang w:val="en-US"/>
+        </w:rPr>
+      </w:pPr>
+      <w:r>
+        <w:rPr>
+          <w:lang w:val="en-US"/>
+        </w:rPr>
+        <w:t>The libraries we have used in this projects is</w:t>
+      </w:r>
+      <w:r>
+        <w:rPr>
+          <w:lang w:val="en-US"/>
+        </w:rPr>
+        <w:t>:</w:t>
+      </w:r>
+    </w:p>
+    <w:p>
+      <w:pPr>
+        <w:pStyle w:val="ListParagraph"/>
+        <w:numPr>
+          <w:ilvl w:val="0"/>
+          <w:numId w:val="11"/>
+        </w:numPr>
+        <w:rPr>
+          <w:lang w:val="en-US"/>
+        </w:rPr>
+      </w:pPr>
+      <w:proofErr w:type="spellStart"/>
+      <w:r>
+        <w:rPr>
+          <w:lang w:val="en-US"/>
+        </w:rPr>
+        <w:t>DirectXMath</w:t>
+      </w:r>
+      <w:proofErr w:type="spellEnd"/>
+    </w:p>
+    <w:p>
+      <w:pPr>
+        <w:pStyle w:val="ListParagraph"/>
+        <w:numPr>
+          <w:ilvl w:val="1"/>
+          <w:numId w:val="11"/>
+        </w:numPr>
+        <w:rPr>
+          <w:lang w:val="en-US"/>
+        </w:rPr>
+      </w:pPr>
+      <w:r>
+        <w:rPr>
+          <w:lang w:val="en-US"/>
+        </w:rPr>
+        <w:t>This was used to be able to utilize the mathematical functions needed for our various operations such as matrix multiplication and vector operations.</w:t>
+      </w:r>
+    </w:p>
+    <w:p>
+      <w:pPr>
+        <w:pStyle w:val="ListParagraph"/>
+        <w:numPr>
+          <w:ilvl w:val="0"/>
+          <w:numId w:val="11"/>
+        </w:numPr>
+        <w:rPr>
+          <w:lang w:val="en-US"/>
+        </w:rPr>
+      </w:pPr>
+      <w:r>
+        <w:rPr>
+          <w:lang w:val="en-US"/>
+        </w:rPr>
+        <w:t>Algorithm</w:t>
+      </w:r>
+    </w:p>
+    <w:p>
+      <w:pPr>
+        <w:pStyle w:val="ListParagraph"/>
+        <w:numPr>
+          <w:ilvl w:val="1"/>
+          <w:numId w:val="11"/>
+        </w:numPr>
+        <w:rPr>
+          <w:lang w:val="en-US"/>
+        </w:rPr>
+      </w:pPr>
+      <w:r>
+        <w:rPr>
+          <w:lang w:val="en-US"/>
+        </w:rPr>
+        <w:t xml:space="preserve">This was added to compliment </w:t>
+      </w:r>
+      <w:proofErr w:type="spellStart"/>
+      <w:r>
+        <w:rPr>
+          <w:lang w:val="en-US"/>
+        </w:rPr>
+        <w:t>DirectXMath</w:t>
+      </w:r>
+      <w:proofErr w:type="spellEnd"/>
+      <w:r>
+        <w:rPr>
+          <w:lang w:val="en-US"/>
+        </w:rPr>
+        <w:t xml:space="preserve"> with more functions such as MIN and MAX</w:t>
+      </w:r>
+      <w:r>
+        <w:rPr>
+          <w:lang w:val="en-US"/>
+        </w:rPr>
+        <w:t>.</w:t>
+      </w:r>
+    </w:p>
+    <w:p>
+      <w:pPr>
+        <w:pStyle w:val="ListParagraph"/>
+        <w:numPr>
+          <w:ilvl w:val="0"/>
+          <w:numId w:val="11"/>
+        </w:numPr>
+        <w:rPr>
+          <w:lang w:val="en-US"/>
+        </w:rPr>
+      </w:pPr>
+      <w:proofErr w:type="spellStart"/>
+      <w:r>
+        <w:rPr>
+          <w:lang w:val="en-US"/>
+        </w:rPr>
+        <w:t>Diput</w:t>
+      </w:r>
+      <w:proofErr w:type="spellEnd"/>
+    </w:p>
+    <w:p>
+      <w:pPr>
+        <w:pStyle w:val="ListParagraph"/>
+        <w:numPr>
+          <w:ilvl w:val="1"/>
+          <w:numId w:val="11"/>
+        </w:numPr>
+        <w:rPr>
+          <w:lang w:val="en-US"/>
+        </w:rPr>
+      </w:pPr>
+      <w:r>
+        <w:rPr>
+          <w:lang w:val="en-US"/>
+        </w:rPr>
+        <w:t>This library enabled us to create our custom input handler</w:t>
+      </w:r>
+      <w:r>
+        <w:rPr>
+          <w:lang w:val="en-US"/>
+        </w:rPr>
+        <w:t>.</w:t>
+      </w:r>
+    </w:p>
+    <w:p>
+      <w:pPr>
+        <w:pStyle w:val="ListParagraph"/>
+        <w:numPr>
+          <w:ilvl w:val="0"/>
+          <w:numId w:val="11"/>
+        </w:numPr>
+        <w:rPr>
+          <w:lang w:val="en-US"/>
+        </w:rPr>
+      </w:pPr>
+      <w:r>
+        <w:rPr>
+          <w:lang w:val="en-US"/>
+        </w:rPr>
+        <w:t>Vector</w:t>
+      </w:r>
+    </w:p>
+    <w:p>
+      <w:pPr>
+        <w:pStyle w:val="ListParagraph"/>
+        <w:numPr>
+          <w:ilvl w:val="1"/>
+          <w:numId w:val="11"/>
+        </w:numPr>
+        <w:rPr>
+          <w:lang w:val="en-US"/>
+        </w:rPr>
+      </w:pPr>
+      <w:r>
+        <w:rPr>
+          <w:lang w:val="en-US"/>
+        </w:rPr>
+        <w:t>This library was used to utilize the standard template “Vector” that we used as our primary container.</w:t>
+      </w:r>
+    </w:p>
+    <w:p>
+      <w:pPr>
+        <w:pStyle w:val="ListParagraph"/>
+        <w:numPr>
+          <w:ilvl w:val="0"/>
+          <w:numId w:val="11"/>
+        </w:numPr>
+        <w:rPr>
+          <w:lang w:val="en-US"/>
+        </w:rPr>
+      </w:pPr>
+      <w:proofErr w:type="spellStart"/>
+      <w:r>
+        <w:rPr>
+          <w:lang w:val="en-US"/>
+        </w:rPr>
+        <w:t>Fstream</w:t>
+      </w:r>
+      <w:proofErr w:type="spellEnd"/>
+    </w:p>
+    <w:p>
+      <w:pPr>
+        <w:pStyle w:val="ListParagraph"/>
+        <w:numPr>
+          <w:ilvl w:val="1"/>
+          <w:numId w:val="11"/>
+        </w:numPr>
+        <w:rPr>
+          <w:lang w:val="en-US"/>
+        </w:rPr>
+      </w:pPr>
+      <w:r>
+        <w:rPr>
+          <w:lang w:val="en-US"/>
+        </w:rPr>
+        <w:t xml:space="preserve">This library was used to open and read from files. We used it </w:t>
+      </w:r>
+      <w:r>
+        <w:rPr>
+          <w:lang w:val="en-US"/>
+        </w:rPr>
+        <w:t xml:space="preserve">for operations such as </w:t>
+      </w:r>
+      <w:r>
+        <w:rPr>
+          <w:lang w:val="en-US"/>
+        </w:rPr>
+        <w:t>parsing our “.OBJ” and “.MD5” files</w:t>
+      </w:r>
+      <w:r>
+        <w:rPr>
+          <w:lang w:val="en-US"/>
+        </w:rPr>
+        <w:t>, etc.</w:t>
+      </w:r>
+    </w:p>
+    <w:p>
+      <w:pPr>
+        <w:pStyle w:val="ListParagraph"/>
+        <w:numPr>
+          <w:ilvl w:val="0"/>
+          <w:numId w:val="11"/>
+        </w:numPr>
+        <w:rPr>
+          <w:lang w:val="en-US"/>
+        </w:rPr>
+      </w:pPr>
+      <w:r>
+        <w:rPr>
+          <w:lang w:val="en-US"/>
+        </w:rPr>
+        <w:t>String</w:t>
+      </w:r>
+    </w:p>
+    <w:p>
+      <w:pPr>
+        <w:pStyle w:val="ListParagraph"/>
+        <w:numPr>
+          <w:ilvl w:val="1"/>
+          <w:numId w:val="11"/>
+        </w:numPr>
+        <w:rPr>
+          <w:lang w:val="en-US"/>
+        </w:rPr>
+      </w:pPr>
+      <w:r>
+        <w:rPr>
+          <w:lang w:val="en-US"/>
+        </w:rPr>
+        <w:t>This library was used to get the “String” type as well as the overloaded operations it provides.</w:t>
+      </w:r>
+    </w:p>
+    <w:p>
+      <w:pPr>
+        <w:pStyle w:val="ListParagraph"/>
+        <w:ind w:left="1440"/>
+        <w:rPr>
+          <w:lang w:val="en-US"/>
+        </w:rPr>
+      </w:pPr>
+    </w:p>
+    <w:p>
+      <w:pPr>
+        <w:pStyle w:val="ListParagraph"/>
+        <w:numPr>
+          <w:ilvl w:val="0"/>
+          <w:numId w:val="11"/>
+        </w:numPr>
+        <w:rPr>
+          <w:lang w:val="en-US"/>
+        </w:rPr>
+      </w:pPr>
+      <w:r>
+        <w:rPr>
+          <w:lang w:val="en-US"/>
+        </w:rPr>
+        <w:t>All the necessary DirectX libraries</w:t>
+      </w:r>
+    </w:p>
+    <w:p>
+      <w:pPr>
+        <w:pStyle w:val="ListParagraph"/>
+        <w:numPr>
+          <w:ilvl w:val="1"/>
+          <w:numId w:val="11"/>
+        </w:numPr>
+        <w:rPr>
+          <w:lang w:val="en-US"/>
+        </w:rPr>
+      </w:pPr>
+      <w:r>
+        <w:rPr>
+          <w:lang w:val="en-US"/>
+        </w:rPr>
+        <w:t>DirectX has several libraries that were included for it to work properly</w:t>
+      </w:r>
+    </w:p>
+    <w:p>
+      <w:pPr>
+        <w:pStyle w:val="ListParagraph"/>
+        <w:numPr>
+          <w:ilvl w:val="0"/>
+          <w:numId w:val="11"/>
+        </w:numPr>
+        <w:rPr>
+          <w:lang w:val="en-US"/>
+        </w:rPr>
+      </w:pPr>
+      <w:proofErr w:type="spellStart"/>
+      <w:r>
+        <w:rPr>
+          <w:lang w:val="en-US"/>
+        </w:rPr>
+        <w:t>DirectXToolKit</w:t>
+      </w:r>
+      <w:proofErr w:type="spellEnd"/>
+    </w:p>
+    <w:p>
+      <w:pPr>
+        <w:pStyle w:val="ListParagraph"/>
+        <w:numPr>
+          <w:ilvl w:val="1"/>
+          <w:numId w:val="11"/>
+        </w:numPr>
+        <w:rPr>
+          <w:lang w:val="en-US"/>
+        </w:rPr>
+      </w:pPr>
+      <w:r>
+        <w:rPr>
+          <w:lang w:val="en-US"/>
+        </w:rPr>
+        <w:t>An unofficial library that provided the “</w:t>
+      </w:r>
+      <w:proofErr w:type="spellStart"/>
+      <w:r>
+        <w:rPr>
+          <w:lang w:val="en-US"/>
+        </w:rPr>
+        <w:t>WICtextureLoader</w:t>
+      </w:r>
+      <w:proofErr w:type="spellEnd"/>
+      <w:r>
+        <w:rPr>
+          <w:lang w:val="en-US"/>
+        </w:rPr>
+        <w:t xml:space="preserve">” function that we used when loading textures and normal maps. </w:t>
+      </w:r>
+    </w:p>
+    <w:p>
+      <w:pPr>
+        <w:pStyle w:val="ListParagraph"/>
+        <w:rPr>
+          <w:lang w:val="en-US"/>
+        </w:rPr>
+      </w:pPr>
+    </w:p>
+    <w:p>
+      <w:pPr>
+        <w:pStyle w:val="ListParagraph"/>
+        <w:ind w:left="0"/>
+        <w:rPr>
+          <w:lang w:val="en-US"/>
+        </w:rPr>
+      </w:pPr>
+      <w:r>
+        <w:rPr>
+          <w:lang w:val="en-US"/>
+        </w:rPr>
+        <w:t>In our project we have implemented certain functions that can be turned on and off during runtime.</w:t>
+      </w:r>
+    </w:p>
+    <w:p>
+      <w:pPr>
+        <w:pStyle w:val="ListParagraph"/>
+        <w:ind w:left="0"/>
+        <w:rPr>
+          <w:lang w:val="en-US"/>
+        </w:rPr>
+      </w:pPr>
+      <w:r>
+        <w:rPr>
+          <w:lang w:val="en-US"/>
+        </w:rPr>
+        <w:t>We have mapped these to hotkeys that the user can press to switch.</w:t>
+      </w:r>
+    </w:p>
+    <w:p>
+      <w:pPr>
+        <w:pStyle w:val="ListParagraph"/>
+        <w:ind w:left="0"/>
+        <w:rPr>
+          <w:lang w:val="en-US"/>
+        </w:rPr>
+      </w:pPr>
+    </w:p>
+    <w:p>
+      <w:pPr>
+        <w:pStyle w:val="ListParagraph"/>
+        <w:ind w:left="0"/>
+        <w:rPr>
+          <w:lang w:val="en-US"/>
+        </w:rPr>
+      </w:pPr>
+      <w:r>
+        <w:rPr>
+          <w:lang w:val="en-US"/>
+        </w:rPr>
+        <w:t>The keys and its functions are:</w:t>
+      </w:r>
+    </w:p>
+    <w:p>
+      <w:pPr>
+        <w:pStyle w:val="ListParagraph"/>
+        <w:ind w:left="0"/>
+        <w:rPr>
+          <w:lang w:val="en-US"/>
+        </w:rPr>
+      </w:pPr>
+    </w:p>
+    <w:p>
+      <w:pPr>
+        <w:pStyle w:val="ListParagraph"/>
+        <w:numPr>
+          <w:ilvl w:val="0"/>
+          <w:numId w:val="11"/>
+        </w:numPr>
+        <w:rPr>
+          <w:lang w:val="en-US"/>
+        </w:rPr>
+      </w:pPr>
+      <w:r>
+        <w:rPr>
+          <w:lang w:val="en-US"/>
+        </w:rPr>
+        <w:t>W: This makes the camera move forwards in the direction it is looking.</w:t>
+      </w:r>
+    </w:p>
+    <w:p>
+      <w:pPr>
+        <w:pStyle w:val="ListParagraph"/>
+        <w:numPr>
+          <w:ilvl w:val="0"/>
+          <w:numId w:val="11"/>
+        </w:numPr>
+        <w:rPr>
+          <w:lang w:val="en-US"/>
+        </w:rPr>
+      </w:pPr>
+      <w:r>
+        <w:rPr>
+          <w:lang w:val="en-US"/>
+        </w:rPr>
+        <w:t xml:space="preserve"> A: Makes the camera strafe to the left.</w:t>
+      </w:r>
+    </w:p>
+    <w:p>
+      <w:pPr>
+        <w:pStyle w:val="ListParagraph"/>
+        <w:numPr>
+          <w:ilvl w:val="0"/>
+          <w:numId w:val="11"/>
+        </w:numPr>
+        <w:rPr>
+          <w:lang w:val="en-US"/>
+        </w:rPr>
+      </w:pPr>
+      <w:r>
+        <w:rPr>
+          <w:lang w:val="en-US"/>
+        </w:rPr>
+        <w:t xml:space="preserve"> S: This makes the camera move backwards.</w:t>
+      </w:r>
+    </w:p>
+    <w:p>
+      <w:pPr>
+        <w:pStyle w:val="ListParagraph"/>
+        <w:numPr>
+          <w:ilvl w:val="0"/>
+          <w:numId w:val="11"/>
+        </w:numPr>
+        <w:rPr>
+          <w:lang w:val="en-US"/>
+        </w:rPr>
+      </w:pPr>
+      <w:r>
+        <w:rPr>
+          <w:lang w:val="en-US"/>
+        </w:rPr>
+        <w:t xml:space="preserve"> D: Makes the camera strafe to the right.</w:t>
+      </w:r>
+    </w:p>
+    <w:p>
+      <w:pPr>
+        <w:pStyle w:val="ListParagraph"/>
+        <w:numPr>
+          <w:ilvl w:val="0"/>
+          <w:numId w:val="11"/>
+        </w:numPr>
+        <w:rPr>
+          <w:lang w:val="en-US"/>
+        </w:rPr>
+      </w:pPr>
+      <w:r>
+        <w:rPr>
+          <w:lang w:val="en-US"/>
+        </w:rPr>
+        <w:t>The camera can be rotated using either the mouse or the arrows on the keyboard.</w:t>
+      </w:r>
+    </w:p>
+    <w:p>
+      <w:pPr>
+        <w:pStyle w:val="ListParagraph"/>
+        <w:numPr>
+          <w:ilvl w:val="0"/>
+          <w:numId w:val="11"/>
+        </w:numPr>
+        <w:rPr>
+          <w:lang w:val="en-US"/>
+        </w:rPr>
+      </w:pPr>
+      <w:r>
+        <w:rPr>
+          <w:lang w:val="en-US"/>
+        </w:rPr>
+        <w:lastRenderedPageBreak/>
+        <w:t xml:space="preserve">Left Shift: Toggles the mouse visibility. </w:t>
+      </w:r>
+    </w:p>
+    <w:p>
+      <w:pPr>
+        <w:pStyle w:val="ListParagraph"/>
+        <w:numPr>
+          <w:ilvl w:val="1"/>
+          <w:numId w:val="11"/>
+        </w:numPr>
+        <w:rPr>
+          <w:lang w:val="en-US"/>
+        </w:rPr>
+      </w:pPr>
+      <w:r>
+        <w:rPr>
+          <w:lang w:val="en-US"/>
+        </w:rPr>
+        <w:t>The camera cannot be rotated with the mouse when it’s in t</w:t>
+      </w:r>
+      <w:r>
+        <w:rPr>
+          <w:lang w:val="en-US"/>
+        </w:rPr>
+        <w:t>he visible mode (but the keyboard arrows is still functional).</w:t>
+      </w:r>
+    </w:p>
+    <w:p>
+      <w:pPr>
+        <w:pStyle w:val="ListParagraph"/>
+        <w:numPr>
+          <w:ilvl w:val="0"/>
+          <w:numId w:val="11"/>
+        </w:numPr>
+        <w:rPr>
+          <w:lang w:val="en-US"/>
+        </w:rPr>
+      </w:pPr>
+      <w:r>
+        <w:rPr>
+          <w:lang w:val="en-US"/>
+        </w:rPr>
+        <w:t>TAB: This toggles the mini map and the surrounding edge overlay on and off.</w:t>
+      </w:r>
+    </w:p>
+    <w:p>
+      <w:pPr>
+        <w:pStyle w:val="ListParagraph"/>
+        <w:numPr>
+          <w:ilvl w:val="0"/>
+          <w:numId w:val="11"/>
+        </w:numPr>
+        <w:rPr>
+          <w:lang w:val="en-US"/>
+        </w:rPr>
+      </w:pPr>
+      <w:r>
+        <w:rPr>
+          <w:lang w:val="en-US"/>
+        </w:rPr>
+        <w:t>T: When the user is above the terrain, pressing T toggles walking on top of the terrain.</w:t>
+      </w:r>
+    </w:p>
+    <w:p>
+      <w:pPr>
+        <w:pStyle w:val="ListParagraph"/>
+        <w:numPr>
+          <w:ilvl w:val="0"/>
+          <w:numId w:val="11"/>
+        </w:numPr>
+        <w:rPr>
+          <w:lang w:val="en-US"/>
+        </w:rPr>
+      </w:pPr>
+      <w:r>
+        <w:rPr>
+          <w:lang w:val="en-US"/>
+        </w:rPr>
+        <w:t>G: Toggles the post processing render pass. In this case Gaussian blur filtering is used in the post process.</w:t>
+      </w:r>
+    </w:p>
+    <w:p>
+      <w:pPr>
+        <w:pStyle w:val="ListParagraph"/>
+        <w:rPr>
+          <w:lang w:val="en-US"/>
+        </w:rPr>
+      </w:pPr>
+      <w:r>
+        <w:rPr>
+          <w:lang w:val="en-US"/>
+        </w:rPr>
+        <w:t xml:space="preserve">  </w:t>
+      </w:r>
+    </w:p>
+    <w:p>
+      <w:pPr>
+        <w:pStyle w:val="Heading1"/>
+        <w:rPr>
+          <w:lang w:val="en-GB"/>
+        </w:rPr>
+      </w:pPr>
+      <w:r>
+        <w:rPr>
           <w:lang w:val="en-GB"/>
         </w:rPr>
         <w:t>Core Techniques</w:t>
@@ -966,15 +1809,13 @@
     </w:p>
     <w:p>
       <w:pPr>
-        <w:pStyle w:val="Rubrik2"/>
-        <w:rPr>
-          <w:color w:val="9D3511" w:themeColor="accent1" w:themeShade="BF"/>
-          <w:lang w:val="en-GB"/>
-        </w:rPr>
-      </w:pPr>
-      <w:r>
-        <w:rPr>
-          <w:color w:val="9D3511" w:themeColor="accent1" w:themeShade="BF"/>
+        <w:pStyle w:val="Heading2"/>
+        <w:rPr>
+          <w:lang w:val="en-GB"/>
+        </w:rPr>
+      </w:pPr>
+      <w:r>
+        <w:rPr>
           <w:lang w:val="en-GB"/>
         </w:rPr>
         <w:t>Skeletal Animation</w:t>
@@ -989,15 +1830,13 @@
     </w:p>
     <w:p>
       <w:pPr>
-        <w:pStyle w:val="Rubrik1"/>
-        <w:rPr>
-          <w:color w:val="9D3511" w:themeColor="accent1" w:themeShade="BF"/>
-          <w:lang w:val="en-GB"/>
-        </w:rPr>
-      </w:pPr>
-      <w:r>
-        <w:rPr>
-          <w:color w:val="9D3511" w:themeColor="accent1" w:themeShade="BF"/>
+        <w:pStyle w:val="Heading1"/>
+        <w:rPr>
+          <w:lang w:val="en-GB"/>
+        </w:rPr>
+      </w:pPr>
+      <w:r>
+        <w:rPr>
           <w:lang w:val="en-GB"/>
         </w:rPr>
         <w:t>Geometry Techniques</w:t>
@@ -1012,15 +1851,14 @@
     </w:p>
     <w:p>
       <w:pPr>
-        <w:pStyle w:val="Rubrik2"/>
-        <w:rPr>
-          <w:color w:val="9D3511" w:themeColor="accent1" w:themeShade="BF"/>
-          <w:lang w:val="en-GB"/>
-        </w:rPr>
-      </w:pPr>
-      <w:r>
-        <w:rPr>
-          <w:color w:val="9D3511" w:themeColor="accent1" w:themeShade="BF"/>
+        <w:pStyle w:val="Heading2"/>
+        <w:spacing w:line="360" w:lineRule="auto"/>
+        <w:rPr>
+          <w:lang w:val="en-GB"/>
+        </w:rPr>
+      </w:pPr>
+      <w:r>
+        <w:rPr>
           <w:lang w:val="en-GB"/>
         </w:rPr>
         <w:t>Parsing and rendering of .OBJ files</w:t>
@@ -1028,235 +1866,399 @@
     </w:p>
     <w:p>
       <w:pPr>
-        <w:rPr>
-          <w:lang w:val="en-GB"/>
-        </w:rPr>
-      </w:pPr>
-    </w:p>
-    <w:p>
-      <w:pPr>
-        <w:pStyle w:val="Rubrik2"/>
-        <w:rPr>
-          <w:color w:val="9D3511" w:themeColor="accent1" w:themeShade="BF"/>
-          <w:lang w:val="en-GB"/>
-        </w:rPr>
-      </w:pPr>
-      <w:r>
-        <w:rPr>
-          <w:color w:val="9D3511" w:themeColor="accent1" w:themeShade="BF"/>
-          <w:lang w:val="en-GB"/>
-        </w:rPr>
-        <w:t>Height map</w:t>
-      </w:r>
-    </w:p>
-    <w:p>
-      <w:pPr>
-        <w:rPr>
-          <w:lang w:val="en-GB"/>
-        </w:rPr>
-      </w:pPr>
-    </w:p>
-    <w:p>
-      <w:pPr>
-        <w:pStyle w:val="Rubrik1"/>
-        <w:rPr>
-          <w:color w:val="9D3511" w:themeColor="accent1" w:themeShade="BF"/>
-          <w:lang w:val="en-GB"/>
-        </w:rPr>
-      </w:pPr>
-      <w:r>
-        <w:rPr>
-          <w:color w:val="9D3511" w:themeColor="accent1" w:themeShade="BF"/>
-          <w:lang w:val="en-GB"/>
-        </w:rPr>
-        <w:t>Texturing and Lighting</w:t>
-      </w:r>
-    </w:p>
-    <w:p>
-      <w:pPr>
-        <w:rPr>
-          <w:lang w:val="en-GB"/>
-        </w:rPr>
-      </w:pPr>
-    </w:p>
-    <w:p>
-      <w:pPr>
-        <w:pStyle w:val="Rubrik2"/>
-        <w:rPr>
-          <w:color w:val="9D3511" w:themeColor="accent1" w:themeShade="BF"/>
-          <w:lang w:val="en-GB"/>
-        </w:rPr>
-      </w:pPr>
-      <w:r>
-        <w:rPr>
-          <w:color w:val="9D3511" w:themeColor="accent1" w:themeShade="BF"/>
-          <w:lang w:val="en-GB"/>
-        </w:rPr>
-        <w:t>Normal mapping</w:t>
-      </w:r>
-    </w:p>
-    <w:p>
-      <w:pPr>
-        <w:rPr>
-          <w:lang w:val="en-GB"/>
-        </w:rPr>
-      </w:pPr>
-    </w:p>
-    <w:p>
-      <w:pPr>
-        <w:pStyle w:val="Rubrik1"/>
-        <w:rPr>
-          <w:color w:val="9D3511" w:themeColor="accent1" w:themeShade="BF"/>
-          <w:lang w:val="en-GB"/>
-        </w:rPr>
-      </w:pPr>
-      <w:r>
-        <w:rPr>
-          <w:color w:val="9D3511" w:themeColor="accent1" w:themeShade="BF"/>
-          <w:lang w:val="en-GB"/>
-        </w:rPr>
-        <w:t>Projection Techniques</w:t>
-      </w:r>
-    </w:p>
-    <w:p>
-      <w:pPr>
-        <w:rPr>
-          <w:lang w:val="en-GB"/>
-        </w:rPr>
-      </w:pPr>
-    </w:p>
-    <w:p>
-      <w:pPr>
-        <w:pStyle w:val="Rubrik2"/>
-        <w:rPr>
-          <w:color w:val="9D3511" w:themeColor="accent1" w:themeShade="BF"/>
-          <w:lang w:val="en-GB"/>
-        </w:rPr>
-      </w:pPr>
-      <w:r>
-        <w:rPr>
-          <w:color w:val="9D3511" w:themeColor="accent1" w:themeShade="BF"/>
-          <w:lang w:val="en-GB"/>
-        </w:rPr>
-        <w:t>Dynamic cubic environment mapping</w:t>
-      </w:r>
-    </w:p>
-    <w:p>
-      <w:pPr>
-        <w:rPr>
-          <w:lang w:val="en-GB"/>
-        </w:rPr>
-      </w:pPr>
-    </w:p>
-    <w:p>
-      <w:pPr>
-        <w:pStyle w:val="Rubrik1"/>
-        <w:rPr>
-          <w:color w:val="9D3511" w:themeColor="accent1" w:themeShade="BF"/>
-          <w:lang w:val="en-GB"/>
-        </w:rPr>
-      </w:pPr>
-      <w:r>
-        <w:rPr>
-          <w:color w:val="9D3511" w:themeColor="accent1" w:themeShade="BF"/>
-          <w:lang w:val="en-GB"/>
-        </w:rPr>
-        <w:t>Acceleration Techniques</w:t>
-      </w:r>
-    </w:p>
-    <w:p>
-      <w:pPr>
-        <w:rPr>
-          <w:lang w:val="en-GB"/>
-        </w:rPr>
-      </w:pPr>
-    </w:p>
-    <w:p>
-      <w:pPr>
-        <w:pStyle w:val="Rubrik2"/>
-        <w:rPr>
-          <w:color w:val="9D3511" w:themeColor="accent1" w:themeShade="BF"/>
-          <w:lang w:val="en-GB"/>
-        </w:rPr>
-      </w:pPr>
-      <w:r>
-        <w:rPr>
-          <w:color w:val="9D3511" w:themeColor="accent1" w:themeShade="BF"/>
-          <w:lang w:val="en-GB"/>
-        </w:rPr>
-        <w:t>View frustum culling against a quad tree</w:t>
-      </w:r>
-    </w:p>
-    <w:p>
-      <w:pPr>
-        <w:rPr>
-          <w:lang w:val="en-GB"/>
-        </w:rPr>
-      </w:pPr>
-    </w:p>
-    <w:p>
-      <w:pPr>
-        <w:pStyle w:val="Rubrik2"/>
-        <w:rPr>
-          <w:color w:val="9D3511" w:themeColor="accent1" w:themeShade="BF"/>
-          <w:lang w:val="en-GB"/>
-        </w:rPr>
-      </w:pPr>
-      <w:r>
-        <w:rPr>
-          <w:color w:val="9D3511" w:themeColor="accent1" w:themeShade="BF"/>
-          <w:lang w:val="en-GB"/>
-        </w:rPr>
-        <w:t>Back face culling using Geometry Shader</w:t>
-      </w:r>
-    </w:p>
-    <w:p>
-      <w:pPr>
-        <w:rPr>
-          <w:lang w:val="en-GB"/>
-        </w:rPr>
-      </w:pPr>
-    </w:p>
-    <w:p>
-      <w:pPr>
-        <w:rPr>
-          <w:lang w:val="en-GB"/>
-        </w:rPr>
-      </w:pPr>
-    </w:p>
-    <w:p>
-      <w:pPr>
-        <w:pStyle w:val="Rubrik1"/>
-        <w:rPr>
-          <w:color w:val="9D3511" w:themeColor="accent1" w:themeShade="BF"/>
-        </w:rPr>
-      </w:pPr>
-      <w:r>
-        <w:rPr>
-          <w:color w:val="9D3511" w:themeColor="accent1" w:themeShade="BF"/>
-        </w:rPr>
-        <w:lastRenderedPageBreak/>
-        <w:t>Other Techniques</w:t>
-      </w:r>
-    </w:p>
-    <w:p/>
-    <w:p>
-      <w:pPr>
-        <w:pStyle w:val="Rubrik2"/>
-        <w:rPr>
-          <w:color w:val="9D3511" w:themeColor="accent1" w:themeShade="BF"/>
-          <w:lang w:val="en-GB"/>
-        </w:rPr>
-      </w:pPr>
-      <w:r>
-        <w:rPr>
-          <w:color w:val="9D3511" w:themeColor="accent1" w:themeShade="BF"/>
-          <w:lang w:val="en-GB"/>
-        </w:rPr>
-        <w:t>Gaussian filter using a Compute shader</w:t>
+        <w:spacing w:line="360" w:lineRule="auto"/>
+        <w:rPr>
+          <w:lang w:val="en-GB"/>
+        </w:rPr>
+      </w:pPr>
+      <w:r>
+        <w:rPr>
+          <w:lang w:val="en-GB"/>
+        </w:rPr>
+        <w:t xml:space="preserve">The concept of rendering a mesh from an </w:t>
+      </w:r>
+      <w:r>
+        <w:rPr>
+          <w:lang w:val="en-GB"/>
+        </w:rPr>
+        <w:t>“</w:t>
+      </w:r>
+      <w:r>
+        <w:rPr>
+          <w:lang w:val="en-GB"/>
+        </w:rPr>
+        <w:t>.OBJ</w:t>
+      </w:r>
+      <w:r>
+        <w:rPr>
+          <w:lang w:val="en-GB"/>
+        </w:rPr>
+        <w:t>”</w:t>
+      </w:r>
+      <w:r>
+        <w:rPr>
+          <w:lang w:val="en-GB"/>
+        </w:rPr>
+        <w:t xml:space="preserve"> file is to assemble it from its own instructions. Usually achieved by reading the file using libraries such as “</w:t>
+      </w:r>
+      <w:proofErr w:type="spellStart"/>
+      <w:r>
+        <w:rPr>
+          <w:lang w:val="en-GB"/>
+        </w:rPr>
+        <w:t>fs</w:t>
+      </w:r>
+      <w:r>
+        <w:rPr>
+          <w:lang w:val="en-GB"/>
+        </w:rPr>
+        <w:t>tream</w:t>
+      </w:r>
+      <w:r>
+        <w:rPr>
+          <w:lang w:val="en-GB"/>
+        </w:rPr>
+        <w:t>.h</w:t>
+      </w:r>
+      <w:proofErr w:type="spellEnd"/>
+      <w:r>
+        <w:rPr>
+          <w:lang w:val="en-GB"/>
+        </w:rPr>
+        <w:t>”</w:t>
+      </w:r>
+      <w:r>
+        <w:rPr>
+          <w:lang w:val="en-GB"/>
+        </w:rPr>
+        <w:t xml:space="preserve"> and assembling it within the code, then parsing the mesh through the graphical pipeline.</w:t>
+      </w:r>
+      <w:r>
+        <w:rPr>
+          <w:lang w:val="en-GB"/>
+        </w:rPr>
+        <w:t xml:space="preserve"> </w:t>
+      </w:r>
+    </w:p>
+    <w:p>
+      <w:pPr>
+        <w:spacing w:line="360" w:lineRule="auto"/>
+        <w:rPr>
+          <w:lang w:val="en-GB"/>
+        </w:rPr>
+      </w:pPr>
+      <w:r>
+        <w:rPr>
+          <w:lang w:val="en-GB"/>
+        </w:rPr>
+        <w:t>We achieved this by first creating a class called “</w:t>
+      </w:r>
+      <w:proofErr w:type="spellStart"/>
+      <w:r>
+        <w:rPr>
+          <w:lang w:val="en-GB"/>
+        </w:rPr>
+        <w:t>OBJHandler</w:t>
+      </w:r>
+      <w:proofErr w:type="spellEnd"/>
+      <w:r>
+        <w:rPr>
+          <w:lang w:val="en-GB"/>
+        </w:rPr>
+        <w:t xml:space="preserve">” which main </w:t>
+      </w:r>
+      <w:r>
+        <w:rPr>
+          <w:lang w:val="en-GB"/>
+        </w:rPr>
+        <w:t>objective was, as the name suggests</w:t>
+      </w:r>
+      <w:r>
+        <w:rPr>
+          <w:lang w:val="en-GB"/>
+        </w:rPr>
+        <w:t>.</w:t>
+      </w:r>
+    </w:p>
+    <w:p>
+      <w:pPr>
+        <w:spacing w:line="360" w:lineRule="auto"/>
+        <w:rPr>
+          <w:lang w:val="en-GB"/>
+        </w:rPr>
+      </w:pPr>
+      <w:r>
+        <w:rPr>
+          <w:lang w:val="en-GB"/>
+        </w:rPr>
+        <w:t>To</w:t>
+      </w:r>
+      <w:r>
+        <w:rPr>
+          <w:lang w:val="en-GB"/>
+        </w:rPr>
+        <w:t xml:space="preserve"> handle </w:t>
+      </w:r>
+      <w:r>
+        <w:rPr>
+          <w:lang w:val="en-GB"/>
+        </w:rPr>
+        <w:t>the reading of the “.OBJ” file.</w:t>
+      </w:r>
+      <w:r>
+        <w:rPr>
+          <w:lang w:val="en-GB"/>
+        </w:rPr>
+        <w:t xml:space="preserve"> </w:t>
+      </w:r>
+      <w:r>
+        <w:rPr>
+          <w:lang w:val="en-GB"/>
+        </w:rPr>
+        <w:t xml:space="preserve"> </w:t>
       </w:r>
       <w:bookmarkStart w:id="0" w:name="_GoBack"/>
       <w:bookmarkEnd w:id="0"/>
+    </w:p>
+    <w:p>
+      <w:pPr>
+        <w:rPr>
+          <w:lang w:val="en-GB"/>
+        </w:rPr>
+      </w:pPr>
+    </w:p>
+    <w:p>
+      <w:pPr>
+        <w:pStyle w:val="Heading2"/>
+        <w:rPr>
+          <w:lang w:val="en-GB"/>
+        </w:rPr>
+      </w:pPr>
+      <w:r>
+        <w:rPr>
+          <w:lang w:val="en-GB"/>
+        </w:rPr>
+        <w:t>Height map</w:t>
+      </w:r>
+    </w:p>
+    <w:p>
+      <w:pPr>
+        <w:rPr>
+          <w:lang w:val="en-GB"/>
+        </w:rPr>
+      </w:pPr>
+    </w:p>
+    <w:p>
+      <w:pPr>
+        <w:pStyle w:val="Heading1"/>
+        <w:rPr>
+          <w:lang w:val="en-GB"/>
+        </w:rPr>
+      </w:pPr>
+      <w:r>
+        <w:rPr>
+          <w:lang w:val="en-GB"/>
+        </w:rPr>
+        <w:t>Texturing and Lighting</w:t>
+      </w:r>
+    </w:p>
+    <w:p>
+      <w:pPr>
+        <w:rPr>
+          <w:lang w:val="en-GB"/>
+        </w:rPr>
+      </w:pPr>
+    </w:p>
+    <w:p>
+      <w:pPr>
+        <w:pStyle w:val="Heading2"/>
+        <w:rPr>
+          <w:lang w:val="en-GB"/>
+        </w:rPr>
+      </w:pPr>
+      <w:r>
+        <w:rPr>
+          <w:lang w:val="en-GB"/>
+        </w:rPr>
+        <w:t>Normal mapping</w:t>
+      </w:r>
+    </w:p>
+    <w:p>
+      <w:pPr>
+        <w:rPr>
+          <w:lang w:val="en-GB"/>
+        </w:rPr>
+      </w:pPr>
+    </w:p>
+    <w:p>
+      <w:pPr>
+        <w:pStyle w:val="Heading1"/>
+        <w:rPr>
+          <w:lang w:val="en-GB"/>
+        </w:rPr>
+      </w:pPr>
+      <w:r>
+        <w:rPr>
+          <w:lang w:val="en-GB"/>
+        </w:rPr>
+        <w:t>Projection Techniques</w:t>
+      </w:r>
+    </w:p>
+    <w:p>
+      <w:pPr>
+        <w:rPr>
+          <w:lang w:val="en-GB"/>
+        </w:rPr>
+      </w:pPr>
+    </w:p>
+    <w:p>
+      <w:pPr>
+        <w:pStyle w:val="Heading2"/>
+        <w:rPr>
+          <w:lang w:val="en-GB"/>
+        </w:rPr>
+      </w:pPr>
+      <w:r>
+        <w:rPr>
+          <w:lang w:val="en-GB"/>
+        </w:rPr>
+        <w:t>Dynamic cubic environment mapping</w:t>
+      </w:r>
+    </w:p>
+    <w:p>
+      <w:pPr>
+        <w:rPr>
+          <w:lang w:val="en-GB"/>
+        </w:rPr>
+      </w:pPr>
+    </w:p>
+    <w:p>
+      <w:pPr>
+        <w:pStyle w:val="Heading1"/>
+        <w:rPr>
+          <w:lang w:val="en-GB"/>
+        </w:rPr>
+      </w:pPr>
+      <w:r>
+        <w:rPr>
+          <w:lang w:val="en-GB"/>
+        </w:rPr>
+        <w:t>Acceleration Techniques</w:t>
+      </w:r>
+    </w:p>
+    <w:p>
+      <w:pPr>
+        <w:rPr>
+          <w:lang w:val="en-GB"/>
+        </w:rPr>
+      </w:pPr>
+    </w:p>
+    <w:p>
+      <w:pPr>
+        <w:pStyle w:val="Heading2"/>
+        <w:rPr>
+          <w:lang w:val="en-GB"/>
+        </w:rPr>
+      </w:pPr>
+      <w:r>
+        <w:rPr>
+          <w:lang w:val="en-GB"/>
+        </w:rPr>
+        <w:t>View frustum culling against a quad tree</w:t>
+      </w:r>
+    </w:p>
+    <w:p>
+      <w:pPr>
+        <w:rPr>
+          <w:lang w:val="en-GB"/>
+        </w:rPr>
+      </w:pPr>
+    </w:p>
+    <w:p>
+      <w:pPr>
+        <w:pStyle w:val="Heading2"/>
+        <w:rPr>
+          <w:lang w:val="en-GB"/>
+        </w:rPr>
+      </w:pPr>
+      <w:r>
+        <w:rPr>
+          <w:lang w:val="en-GB"/>
+        </w:rPr>
+        <w:t xml:space="preserve">Back face culling using Geometry </w:t>
+      </w:r>
+      <w:proofErr w:type="spellStart"/>
+      <w:r>
+        <w:rPr>
+          <w:lang w:val="en-GB"/>
+        </w:rPr>
+        <w:t>Shader</w:t>
+      </w:r>
+      <w:proofErr w:type="spellEnd"/>
+    </w:p>
+    <w:p>
+      <w:pPr>
+        <w:rPr>
+          <w:lang w:val="en-GB"/>
+        </w:rPr>
+      </w:pPr>
+    </w:p>
+    <w:p>
+      <w:pPr>
+        <w:rPr>
+          <w:lang w:val="en-GB"/>
+        </w:rPr>
+      </w:pPr>
+    </w:p>
+    <w:p>
+      <w:pPr>
+        <w:rPr>
+          <w:lang w:val="en-GB"/>
+        </w:rPr>
+      </w:pPr>
+    </w:p>
+    <w:p>
+      <w:pPr>
+        <w:pStyle w:val="Heading1"/>
+        <w:rPr>
+          <w:lang w:val="en-US"/>
+        </w:rPr>
+      </w:pPr>
+      <w:r>
+        <w:rPr>
+          <w:lang w:val="en-US"/>
+        </w:rPr>
+        <w:t>Other Techniques</w:t>
+      </w:r>
+    </w:p>
+    <w:p>
+      <w:pPr>
+        <w:rPr>
+          <w:lang w:val="en-US"/>
+        </w:rPr>
+      </w:pPr>
+    </w:p>
+    <w:p>
+      <w:pPr>
+        <w:pStyle w:val="Heading2"/>
+        <w:rPr>
+          <w:lang w:val="en-GB"/>
+        </w:rPr>
+      </w:pPr>
+      <w:r>
+        <w:rPr>
+          <w:lang w:val="en-GB"/>
+        </w:rPr>
+        <w:t xml:space="preserve">Gaussian filter using a Compute </w:t>
+      </w:r>
+      <w:proofErr w:type="spellStart"/>
+      <w:r>
+        <w:rPr>
+          <w:lang w:val="en-GB"/>
+        </w:rPr>
+        <w:t>shader</w:t>
+      </w:r>
+      <w:proofErr w:type="spellEnd"/>
     </w:p>
     <w:p>
       <w:pPr>
@@ -1287,7 +2289,7 @@
 </file>
 
 <file path=word/endnotes.xml><?xml version="1.0" encoding="utf-8"?>
-<w:endnotes xmlns:wpc="http://schemas.microsoft.com/office/word/2010/wordprocessingCanvas" xmlns:cx="http://schemas.microsoft.com/office/drawing/2014/chartex" xmlns:cx1="http://schemas.microsoft.com/office/drawing/2015/9/8/chartex" xmlns:mc="http://schemas.openxmlformats.org/markup-compatibility/2006" xmlns:o="urn:schemas-microsoft-com:office:office" xmlns:r="http://schemas.openxmlformats.org/officeDocument/2006/relationships" xmlns:m="http://schemas.openxmlformats.org/officeDocument/2006/math" xmlns:v="urn:schemas-microsoft-com:vml" xmlns:wp14="http://schemas.microsoft.com/office/word/2010/wordprocessingDrawing" xmlns:wp="http://schemas.openxmlformats.org/drawingml/2006/wordprocessingDrawing" xmlns:w10="urn:schemas-microsoft-com:office:word" xmlns:w="http://schemas.openxmlformats.org/wordprocessingml/2006/main" xmlns:w14="http://schemas.microsoft.com/office/word/2010/wordml" xmlns:w15="http://schemas.microsoft.com/office/word/2012/wordml" xmlns:w16se="http://schemas.microsoft.com/office/word/2015/wordml/symex" xmlns:wpg="http://schemas.microsoft.com/office/word/2010/wordprocessingGroup" xmlns:wpi="http://schemas.microsoft.com/office/word/2010/wordprocessingInk" xmlns:wne="http://schemas.microsoft.com/office/word/2006/wordml" xmlns:wps="http://schemas.microsoft.com/office/word/2010/wordprocessingShape" mc:Ignorable="w14 w15 w16se wp14">
+<w:endnotes xmlns:wpc="http://schemas.microsoft.com/office/word/2010/wordprocessingCanvas" xmlns:mc="http://schemas.openxmlformats.org/markup-compatibility/2006" xmlns:o="urn:schemas-microsoft-com:office:office" xmlns:r="http://schemas.openxmlformats.org/officeDocument/2006/relationships" xmlns:m="http://schemas.openxmlformats.org/officeDocument/2006/math" xmlns:v="urn:schemas-microsoft-com:vml" xmlns:wp14="http://schemas.microsoft.com/office/word/2010/wordprocessingDrawing" xmlns:wp="http://schemas.openxmlformats.org/drawingml/2006/wordprocessingDrawing" xmlns:w10="urn:schemas-microsoft-com:office:word" xmlns:w="http://schemas.openxmlformats.org/wordprocessingml/2006/main" xmlns:w14="http://schemas.microsoft.com/office/word/2010/wordml" xmlns:w15="http://schemas.microsoft.com/office/word/2012/wordml" xmlns:wpg="http://schemas.microsoft.com/office/word/2010/wordprocessingGroup" xmlns:wpi="http://schemas.microsoft.com/office/word/2010/wordprocessingInk" xmlns:wne="http://schemas.microsoft.com/office/word/2006/wordml" xmlns:wps="http://schemas.microsoft.com/office/word/2010/wordprocessingShape" mc:Ignorable="w14 w15 wp14">
   <w:endnote w:type="separator" w:id="-1">
     <w:p>
       <w:pPr>
@@ -1312,10 +2314,10 @@
 </file>
 
 <file path=word/footer1.xml><?xml version="1.0" encoding="utf-8"?>
-<w:ftr xmlns:wpc="http://schemas.microsoft.com/office/word/2010/wordprocessingCanvas" xmlns:cx="http://schemas.microsoft.com/office/drawing/2014/chartex" xmlns:cx1="http://schemas.microsoft.com/office/drawing/2015/9/8/chartex" xmlns:mc="http://schemas.openxmlformats.org/markup-compatibility/2006" xmlns:o="urn:schemas-microsoft-com:office:office" xmlns:r="http://schemas.openxmlformats.org/officeDocument/2006/relationships" xmlns:m="http://schemas.openxmlformats.org/officeDocument/2006/math" xmlns:v="urn:schemas-microsoft-com:vml" xmlns:wp14="http://schemas.microsoft.com/office/word/2010/wordprocessingDrawing" xmlns:wp="http://schemas.openxmlformats.org/drawingml/2006/wordprocessingDrawing" xmlns:w10="urn:schemas-microsoft-com:office:word" xmlns:w="http://schemas.openxmlformats.org/wordprocessingml/2006/main" xmlns:w14="http://schemas.microsoft.com/office/word/2010/wordml" xmlns:w15="http://schemas.microsoft.com/office/word/2012/wordml" xmlns:w16se="http://schemas.microsoft.com/office/word/2015/wordml/symex" xmlns:wpg="http://schemas.microsoft.com/office/word/2010/wordprocessingGroup" xmlns:wpi="http://schemas.microsoft.com/office/word/2010/wordprocessingInk" xmlns:wne="http://schemas.microsoft.com/office/word/2006/wordml" xmlns:wps="http://schemas.microsoft.com/office/word/2010/wordprocessingShape" mc:Ignorable="w14 w15 w16se wp14">
+<w:ftr xmlns:wpc="http://schemas.microsoft.com/office/word/2010/wordprocessingCanvas" xmlns:mc="http://schemas.openxmlformats.org/markup-compatibility/2006" xmlns:o="urn:schemas-microsoft-com:office:office" xmlns:r="http://schemas.openxmlformats.org/officeDocument/2006/relationships" xmlns:m="http://schemas.openxmlformats.org/officeDocument/2006/math" xmlns:v="urn:schemas-microsoft-com:vml" xmlns:wp14="http://schemas.microsoft.com/office/word/2010/wordprocessingDrawing" xmlns:wp="http://schemas.openxmlformats.org/drawingml/2006/wordprocessingDrawing" xmlns:w10="urn:schemas-microsoft-com:office:word" xmlns:w="http://schemas.openxmlformats.org/wordprocessingml/2006/main" xmlns:w14="http://schemas.microsoft.com/office/word/2010/wordml" xmlns:w15="http://schemas.microsoft.com/office/word/2012/wordml" xmlns:wpg="http://schemas.microsoft.com/office/word/2010/wordprocessingGroup" xmlns:wpi="http://schemas.microsoft.com/office/word/2010/wordprocessingInk" xmlns:wne="http://schemas.microsoft.com/office/word/2006/wordml" xmlns:wps="http://schemas.microsoft.com/office/word/2010/wordprocessingShape" mc:Ignorable="w14 w15 wp14">
   <w:p>
     <w:pPr>
-      <w:pStyle w:val="Sidfot"/>
+      <w:pStyle w:val="Footer"/>
     </w:pPr>
     <w:r>
       <w:rPr>
@@ -1381,7 +2383,7 @@
                       <w:txbxContent>
                         <w:p>
                           <w:pPr>
-                            <w:pStyle w:val="Ingetavstnd"/>
+                            <w:pStyle w:val="NoSpacing"/>
                             <w:rPr>
                               <w:rFonts w:asciiTheme="majorHAnsi" w:eastAsiaTheme="majorEastAsia" w:hAnsiTheme="majorHAnsi" w:cstheme="majorBidi"/>
                               <w:sz w:val="20"/>
@@ -1395,19 +2397,26 @@
                               </w:rPr>
                               <w:alias w:val="Rubrik"/>
                               <w:id w:val="201965352"/>
-                              <w:showingPlcHdr/>
                               <w:dataBinding w:prefixMappings="xmlns:ns0='http://schemas.openxmlformats.org/package/2006/metadata/core-properties' xmlns:ns1='http://purl.org/dc/elements/1.1/'" w:xpath="/ns0:coreProperties[1]/ns1:title[1]" w:storeItemID="{6C3C8BC8-F283-45AE-878A-BAB7291924A1}"/>
                               <w:text/>
                             </w:sdtPr>
-                            <w:sdtEndPr/>
                             <w:sdtContent>
                               <w:r>
                                 <w:rPr>
                                   <w:rFonts w:asciiTheme="majorHAnsi" w:eastAsiaTheme="majorEastAsia" w:hAnsiTheme="majorHAnsi" w:cstheme="majorBidi"/>
                                   <w:sz w:val="20"/>
                                 </w:rPr>
-                                <w:t>[Ange dokumentets rubrik]</w:t>
+                                <w:t xml:space="preserve">Project </w:t>
                               </w:r>
+                              <w:proofErr w:type="spellStart"/>
+                              <w:r>
+                                <w:rPr>
+                                  <w:rFonts w:asciiTheme="majorHAnsi" w:eastAsiaTheme="majorEastAsia" w:hAnsiTheme="majorHAnsi" w:cstheme="majorBidi"/>
+                                  <w:sz w:val="20"/>
+                                </w:rPr>
+                                <w:t>Report</w:t>
+                              </w:r>
+                              <w:proofErr w:type="spellEnd"/>
                             </w:sdtContent>
                           </w:sdt>
                           <w:r>
@@ -1415,7 +2424,15 @@
                               <w:rFonts w:asciiTheme="majorHAnsi" w:eastAsiaTheme="majorEastAsia" w:hAnsiTheme="majorHAnsi" w:cstheme="majorBidi"/>
                               <w:sz w:val="20"/>
                             </w:rPr>
-                            <w:t xml:space="preserve"> |  </w:t>
+                            <w:t xml:space="preserve"> </w:t>
+                          </w:r>
+                          <w:proofErr w:type="gramStart"/>
+                          <w:r>
+                            <w:rPr>
+                              <w:rFonts w:asciiTheme="majorHAnsi" w:eastAsiaTheme="majorEastAsia" w:hAnsiTheme="majorHAnsi" w:cstheme="majorBidi"/>
+                              <w:sz w:val="20"/>
+                            </w:rPr>
+                            <w:t xml:space="preserve">|  </w:t>
                           </w:r>
                           <w:sdt>
                             <w:sdtPr>
@@ -1433,8 +2450,8 @@
                                 <w:calendar w:val="gregorian"/>
                               </w:date>
                             </w:sdtPr>
-                            <w:sdtEndPr/>
                             <w:sdtContent>
+                              <w:proofErr w:type="gramEnd"/>
                               <w:r>
                                 <w:rPr>
                                   <w:rFonts w:asciiTheme="majorHAnsi" w:eastAsiaTheme="majorEastAsia" w:hAnsiTheme="majorHAnsi" w:cstheme="majorBidi"/>
@@ -1469,7 +2486,7 @@
                 <w:txbxContent>
                   <w:p>
                     <w:pPr>
-                      <w:pStyle w:val="Ingetavstnd"/>
+                      <w:pStyle w:val="NoSpacing"/>
                       <w:rPr>
                         <w:rFonts w:asciiTheme="majorHAnsi" w:eastAsiaTheme="majorEastAsia" w:hAnsiTheme="majorHAnsi" w:cstheme="majorBidi"/>
                         <w:sz w:val="20"/>
@@ -1483,19 +2500,26 @@
                         </w:rPr>
                         <w:alias w:val="Rubrik"/>
                         <w:id w:val="201965352"/>
-                        <w:showingPlcHdr/>
                         <w:dataBinding w:prefixMappings="xmlns:ns0='http://schemas.openxmlformats.org/package/2006/metadata/core-properties' xmlns:ns1='http://purl.org/dc/elements/1.1/'" w:xpath="/ns0:coreProperties[1]/ns1:title[1]" w:storeItemID="{6C3C8BC8-F283-45AE-878A-BAB7291924A1}"/>
                         <w:text/>
                       </w:sdtPr>
-                      <w:sdtEndPr/>
                       <w:sdtContent>
                         <w:r>
                           <w:rPr>
                             <w:rFonts w:asciiTheme="majorHAnsi" w:eastAsiaTheme="majorEastAsia" w:hAnsiTheme="majorHAnsi" w:cstheme="majorBidi"/>
                             <w:sz w:val="20"/>
                           </w:rPr>
-                          <w:t>[Ange dokumentets rubrik]</w:t>
+                          <w:t xml:space="preserve">Project </w:t>
                         </w:r>
+                        <w:proofErr w:type="spellStart"/>
+                        <w:r>
+                          <w:rPr>
+                            <w:rFonts w:asciiTheme="majorHAnsi" w:eastAsiaTheme="majorEastAsia" w:hAnsiTheme="majorHAnsi" w:cstheme="majorBidi"/>
+                            <w:sz w:val="20"/>
+                          </w:rPr>
+                          <w:t>Report</w:t>
+                        </w:r>
+                        <w:proofErr w:type="spellEnd"/>
                       </w:sdtContent>
                     </w:sdt>
                     <w:r>
@@ -1503,7 +2527,15 @@
                         <w:rFonts w:asciiTheme="majorHAnsi" w:eastAsiaTheme="majorEastAsia" w:hAnsiTheme="majorHAnsi" w:cstheme="majorBidi"/>
                         <w:sz w:val="20"/>
                       </w:rPr>
-                      <w:t xml:space="preserve"> |  </w:t>
+                      <w:t xml:space="preserve"> </w:t>
+                    </w:r>
+                    <w:proofErr w:type="gramStart"/>
+                    <w:r>
+                      <w:rPr>
+                        <w:rFonts w:asciiTheme="majorHAnsi" w:eastAsiaTheme="majorEastAsia" w:hAnsiTheme="majorHAnsi" w:cstheme="majorBidi"/>
+                        <w:sz w:val="20"/>
+                      </w:rPr>
+                      <w:t xml:space="preserve">|  </w:t>
                     </w:r>
                     <w:sdt>
                       <w:sdtPr>
@@ -1521,8 +2553,8 @@
                           <w:calendar w:val="gregorian"/>
                         </w:date>
                       </w:sdtPr>
-                      <w:sdtEndPr/>
                       <w:sdtContent>
+                        <w:proofErr w:type="gramEnd"/>
                         <w:r>
                           <w:rPr>
                             <w:rFonts w:asciiTheme="majorHAnsi" w:eastAsiaTheme="majorEastAsia" w:hAnsiTheme="majorHAnsi" w:cstheme="majorBidi"/>
@@ -1616,7 +2648,7 @@
             </wp:anchor>
           </w:drawing>
         </mc:Choice>
-        <mc:Fallback>
+        <mc:Fallback xmlns:w16se="http://schemas.microsoft.com/office/word/2015/wordml/symex" xmlns:cx1="http://schemas.microsoft.com/office/drawing/2015/9/8/chartex" xmlns:cx="http://schemas.microsoft.com/office/drawing/2014/chartex">
           <w:pict>
             <v:roundrect w14:anchorId="589C86B2" id="Figur 24" o:spid="_x0000_s1026" style="position:absolute;margin-left:0;margin-top:0;width:561.15pt;height:742.85pt;z-index:251665408;visibility:visible;mso-wrap-style:square;mso-width-percent:920;mso-height-percent:940;mso-wrap-distance-left:9pt;mso-wrap-distance-top:0;mso-wrap-distance-right:9pt;mso-wrap-distance-bottom:0;mso-position-horizontal:center;mso-position-horizontal-relative:page;mso-position-vertical:center;mso-position-vertical-relative:page;mso-width-percent:920;mso-height-percent:940;mso-width-relative:page;mso-height-relative:page;v-text-anchor:top" arcsize="2637f" o:gfxdata="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" o:allowincell="f" filled="f" fillcolor="black" strokeweight="1pt">
               <w10:wrap anchorx="page" anchory="page"/>
@@ -1684,7 +2716,7 @@
                       <w:txbxContent>
                         <w:p>
                           <w:pPr>
-                            <w:pStyle w:val="Ingetavstnd"/>
+                            <w:pStyle w:val="NoSpacing"/>
                             <w:jc w:val="center"/>
                             <w:rPr>
                               <w:color w:val="FFFFFF" w:themeColor="background1"/>
@@ -1743,7 +2775,7 @@
                 <w:txbxContent>
                   <w:p>
                     <w:pPr>
-                      <w:pStyle w:val="Ingetavstnd"/>
+                      <w:pStyle w:val="NoSpacing"/>
                       <w:jc w:val="center"/>
                       <w:rPr>
                         <w:color w:val="FFFFFF" w:themeColor="background1"/>
@@ -1791,7 +2823,7 @@
 </file>
 
 <file path=word/footer2.xml><?xml version="1.0" encoding="utf-8"?>
-<w:ftr xmlns:wpc="http://schemas.microsoft.com/office/word/2010/wordprocessingCanvas" xmlns:cx="http://schemas.microsoft.com/office/drawing/2014/chartex" xmlns:cx1="http://schemas.microsoft.com/office/drawing/2015/9/8/chartex" xmlns:mc="http://schemas.openxmlformats.org/markup-compatibility/2006" xmlns:o="urn:schemas-microsoft-com:office:office" xmlns:r="http://schemas.openxmlformats.org/officeDocument/2006/relationships" xmlns:m="http://schemas.openxmlformats.org/officeDocument/2006/math" xmlns:v="urn:schemas-microsoft-com:vml" xmlns:wp14="http://schemas.microsoft.com/office/word/2010/wordprocessingDrawing" xmlns:wp="http://schemas.openxmlformats.org/drawingml/2006/wordprocessingDrawing" xmlns:w10="urn:schemas-microsoft-com:office:word" xmlns:w="http://schemas.openxmlformats.org/wordprocessingml/2006/main" xmlns:w14="http://schemas.microsoft.com/office/word/2010/wordml" xmlns:w15="http://schemas.microsoft.com/office/word/2012/wordml" xmlns:w16se="http://schemas.microsoft.com/office/word/2015/wordml/symex" xmlns:wpg="http://schemas.microsoft.com/office/word/2010/wordprocessingGroup" xmlns:wpi="http://schemas.microsoft.com/office/word/2010/wordprocessingInk" xmlns:wne="http://schemas.microsoft.com/office/word/2006/wordml" xmlns:wps="http://schemas.microsoft.com/office/word/2010/wordprocessingShape" mc:Ignorable="w14 w15 w16se wp14">
+<w:ftr xmlns:wpc="http://schemas.microsoft.com/office/word/2010/wordprocessingCanvas" xmlns:mc="http://schemas.openxmlformats.org/markup-compatibility/2006" xmlns:o="urn:schemas-microsoft-com:office:office" xmlns:r="http://schemas.openxmlformats.org/officeDocument/2006/relationships" xmlns:m="http://schemas.openxmlformats.org/officeDocument/2006/math" xmlns:v="urn:schemas-microsoft-com:vml" xmlns:wp14="http://schemas.microsoft.com/office/word/2010/wordprocessingDrawing" xmlns:wp="http://schemas.openxmlformats.org/drawingml/2006/wordprocessingDrawing" xmlns:w10="urn:schemas-microsoft-com:office:word" xmlns:w="http://schemas.openxmlformats.org/wordprocessingml/2006/main" xmlns:w14="http://schemas.microsoft.com/office/word/2010/wordml" xmlns:w15="http://schemas.microsoft.com/office/word/2012/wordml" xmlns:wpg="http://schemas.microsoft.com/office/word/2010/wordprocessingGroup" xmlns:wpi="http://schemas.microsoft.com/office/word/2010/wordprocessingInk" xmlns:wne="http://schemas.microsoft.com/office/word/2006/wordml" xmlns:wps="http://schemas.microsoft.com/office/word/2010/wordprocessingShape" mc:Ignorable="w14 w15 wp14">
   <w:p>
     <w:pPr>
       <w:rPr>
@@ -1864,7 +2896,7 @@
                       <w:txbxContent>
                         <w:p>
                           <w:pPr>
-                            <w:pStyle w:val="Ingetavstnd"/>
+                            <w:pStyle w:val="NoSpacing"/>
                             <w:rPr>
                               <w:rFonts w:asciiTheme="majorHAnsi" w:eastAsiaTheme="majorEastAsia" w:hAnsiTheme="majorHAnsi" w:cstheme="majorBidi"/>
                               <w:sz w:val="20"/>
@@ -1878,19 +2910,26 @@
                               </w:rPr>
                               <w:alias w:val="Rubrik"/>
                               <w:id w:val="62384370"/>
-                              <w:showingPlcHdr/>
                               <w:dataBinding w:prefixMappings="xmlns:ns0='http://schemas.openxmlformats.org/package/2006/metadata/core-properties' xmlns:ns1='http://purl.org/dc/elements/1.1/'" w:xpath="/ns0:coreProperties[1]/ns1:title[1]" w:storeItemID="{6C3C8BC8-F283-45AE-878A-BAB7291924A1}"/>
                               <w:text/>
                             </w:sdtPr>
-                            <w:sdtEndPr/>
                             <w:sdtContent>
                               <w:r>
                                 <w:rPr>
                                   <w:rFonts w:asciiTheme="majorHAnsi" w:eastAsiaTheme="majorEastAsia" w:hAnsiTheme="majorHAnsi" w:cstheme="majorBidi"/>
                                   <w:sz w:val="20"/>
                                 </w:rPr>
-                                <w:t>[Ange dokumentets rubrik]</w:t>
+                                <w:t xml:space="preserve">Project </w:t>
                               </w:r>
+                              <w:proofErr w:type="spellStart"/>
+                              <w:r>
+                                <w:rPr>
+                                  <w:rFonts w:asciiTheme="majorHAnsi" w:eastAsiaTheme="majorEastAsia" w:hAnsiTheme="majorHAnsi" w:cstheme="majorBidi"/>
+                                  <w:sz w:val="20"/>
+                                </w:rPr>
+                                <w:t>Report</w:t>
+                              </w:r>
+                              <w:proofErr w:type="spellEnd"/>
                             </w:sdtContent>
                           </w:sdt>
                           <w:r>
@@ -1898,7 +2937,15 @@
                               <w:rFonts w:asciiTheme="majorHAnsi" w:eastAsiaTheme="majorEastAsia" w:hAnsiTheme="majorHAnsi" w:cstheme="majorBidi"/>
                               <w:sz w:val="20"/>
                             </w:rPr>
-                            <w:t xml:space="preserve"> |  </w:t>
+                            <w:t xml:space="preserve"> </w:t>
+                          </w:r>
+                          <w:proofErr w:type="gramStart"/>
+                          <w:r>
+                            <w:rPr>
+                              <w:rFonts w:asciiTheme="majorHAnsi" w:eastAsiaTheme="majorEastAsia" w:hAnsiTheme="majorHAnsi" w:cstheme="majorBidi"/>
+                              <w:sz w:val="20"/>
+                            </w:rPr>
+                            <w:t xml:space="preserve">|  </w:t>
                           </w:r>
                           <w:sdt>
                             <w:sdtPr>
@@ -1916,8 +2963,8 @@
                                 <w:calendar w:val="gregorian"/>
                               </w:date>
                             </w:sdtPr>
-                            <w:sdtEndPr/>
                             <w:sdtContent>
+                              <w:proofErr w:type="gramEnd"/>
                               <w:r>
                                 <w:rPr>
                                   <w:rFonts w:asciiTheme="majorHAnsi" w:eastAsiaTheme="majorEastAsia" w:hAnsiTheme="majorHAnsi" w:cstheme="majorBidi"/>
@@ -1952,7 +2999,7 @@
                 <w:txbxContent>
                   <w:p>
                     <w:pPr>
-                      <w:pStyle w:val="Ingetavstnd"/>
+                      <w:pStyle w:val="NoSpacing"/>
                       <w:rPr>
                         <w:rFonts w:asciiTheme="majorHAnsi" w:eastAsiaTheme="majorEastAsia" w:hAnsiTheme="majorHAnsi" w:cstheme="majorBidi"/>
                         <w:sz w:val="20"/>
@@ -1966,19 +3013,26 @@
                         </w:rPr>
                         <w:alias w:val="Rubrik"/>
                         <w:id w:val="62384370"/>
-                        <w:showingPlcHdr/>
                         <w:dataBinding w:prefixMappings="xmlns:ns0='http://schemas.openxmlformats.org/package/2006/metadata/core-properties' xmlns:ns1='http://purl.org/dc/elements/1.1/'" w:xpath="/ns0:coreProperties[1]/ns1:title[1]" w:storeItemID="{6C3C8BC8-F283-45AE-878A-BAB7291924A1}"/>
                         <w:text/>
                       </w:sdtPr>
-                      <w:sdtEndPr/>
                       <w:sdtContent>
                         <w:r>
                           <w:rPr>
                             <w:rFonts w:asciiTheme="majorHAnsi" w:eastAsiaTheme="majorEastAsia" w:hAnsiTheme="majorHAnsi" w:cstheme="majorBidi"/>
                             <w:sz w:val="20"/>
                           </w:rPr>
-                          <w:t>[Ange dokumentets rubrik]</w:t>
+                          <w:t xml:space="preserve">Project </w:t>
                         </w:r>
+                        <w:proofErr w:type="spellStart"/>
+                        <w:r>
+                          <w:rPr>
+                            <w:rFonts w:asciiTheme="majorHAnsi" w:eastAsiaTheme="majorEastAsia" w:hAnsiTheme="majorHAnsi" w:cstheme="majorBidi"/>
+                            <w:sz w:val="20"/>
+                          </w:rPr>
+                          <w:t>Report</w:t>
+                        </w:r>
+                        <w:proofErr w:type="spellEnd"/>
                       </w:sdtContent>
                     </w:sdt>
                     <w:r>
@@ -1986,7 +3040,15 @@
                         <w:rFonts w:asciiTheme="majorHAnsi" w:eastAsiaTheme="majorEastAsia" w:hAnsiTheme="majorHAnsi" w:cstheme="majorBidi"/>
                         <w:sz w:val="20"/>
                       </w:rPr>
-                      <w:t xml:space="preserve"> |  </w:t>
+                      <w:t xml:space="preserve"> </w:t>
+                    </w:r>
+                    <w:proofErr w:type="gramStart"/>
+                    <w:r>
+                      <w:rPr>
+                        <w:rFonts w:asciiTheme="majorHAnsi" w:eastAsiaTheme="majorEastAsia" w:hAnsiTheme="majorHAnsi" w:cstheme="majorBidi"/>
+                        <w:sz w:val="20"/>
+                      </w:rPr>
+                      <w:t xml:space="preserve">|  </w:t>
                     </w:r>
                     <w:sdt>
                       <w:sdtPr>
@@ -2004,8 +3066,8 @@
                           <w:calendar w:val="gregorian"/>
                         </w:date>
                       </w:sdtPr>
-                      <w:sdtEndPr/>
                       <w:sdtContent>
+                        <w:proofErr w:type="gramEnd"/>
                         <w:r>
                           <w:rPr>
                             <w:rFonts w:asciiTheme="majorHAnsi" w:eastAsiaTheme="majorEastAsia" w:hAnsiTheme="majorHAnsi" w:cstheme="majorBidi"/>
@@ -2100,7 +3162,7 @@
             </wp:anchor>
           </w:drawing>
         </mc:Choice>
-        <mc:Fallback>
+        <mc:Fallback xmlns:w16se="http://schemas.microsoft.com/office/word/2015/wordml/symex" xmlns:cx1="http://schemas.microsoft.com/office/drawing/2015/9/8/chartex" xmlns:cx="http://schemas.microsoft.com/office/drawing/2014/chartex">
           <w:pict>
             <v:roundrect w14:anchorId="766CA03B" id="Figur 21" o:spid="_x0000_s1026" style="position:absolute;margin-left:0;margin-top:0;width:561.15pt;height:742.85pt;z-index:251660288;visibility:visible;mso-wrap-style:square;mso-width-percent:920;mso-height-percent:940;mso-wrap-distance-left:9pt;mso-wrap-distance-top:0;mso-wrap-distance-right:9pt;mso-wrap-distance-bottom:0;mso-position-horizontal:center;mso-position-horizontal-relative:page;mso-position-vertical:center;mso-position-vertical-relative:page;mso-width-percent:920;mso-height-percent:940;mso-width-relative:page;mso-height-relative:page;v-text-anchor:top" arcsize="2637f" o:gfxdata="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" o:allowincell="f" filled="f" fillcolor="black" strokeweight="1pt">
               <w10:wrap anchorx="page" anchory="page"/>
@@ -2169,7 +3231,7 @@
                       <w:txbxContent>
                         <w:p>
                           <w:pPr>
-                            <w:pStyle w:val="Ingetavstnd"/>
+                            <w:pStyle w:val="NoSpacing"/>
                             <w:jc w:val="center"/>
                             <w:rPr>
                               <w:color w:val="FFFFFF" w:themeColor="background1"/>
@@ -2193,7 +3255,7 @@
                               <w:sz w:val="40"/>
                               <w:szCs w:val="40"/>
                             </w:rPr>
-                            <w:t>1</w:t>
+                            <w:t>3</w:t>
                           </w:r>
                           <w:r>
                             <w:rPr>
@@ -2228,7 +3290,7 @@
                 <w:txbxContent>
                   <w:p>
                     <w:pPr>
-                      <w:pStyle w:val="Ingetavstnd"/>
+                      <w:pStyle w:val="NoSpacing"/>
                       <w:jc w:val="center"/>
                       <w:rPr>
                         <w:color w:val="FFFFFF" w:themeColor="background1"/>
@@ -2252,7 +3314,7 @@
                         <w:sz w:val="40"/>
                         <w:szCs w:val="40"/>
                       </w:rPr>
-                      <w:t>1</w:t>
+                      <w:t>3</w:t>
                     </w:r>
                     <w:r>
                       <w:rPr>
@@ -2274,7 +3336,7 @@
   </w:p>
   <w:p>
     <w:pPr>
-      <w:pStyle w:val="Sidfot"/>
+      <w:pStyle w:val="Footer"/>
       <w:rPr>
         <w:sz w:val="2"/>
         <w:szCs w:val="2"/>
@@ -2285,7 +3347,7 @@
 </file>
 
 <file path=word/footnotes.xml><?xml version="1.0" encoding="utf-8"?>
-<w:footnotes xmlns:wpc="http://schemas.microsoft.com/office/word/2010/wordprocessingCanvas" xmlns:cx="http://schemas.microsoft.com/office/drawing/2014/chartex" xmlns:cx1="http://schemas.microsoft.com/office/drawing/2015/9/8/chartex" xmlns:mc="http://schemas.openxmlformats.org/markup-compatibility/2006" xmlns:o="urn:schemas-microsoft-com:office:office" xmlns:r="http://schemas.openxmlformats.org/officeDocument/2006/relationships" xmlns:m="http://schemas.openxmlformats.org/officeDocument/2006/math" xmlns:v="urn:schemas-microsoft-com:vml" xmlns:wp14="http://schemas.microsoft.com/office/word/2010/wordprocessingDrawing" xmlns:wp="http://schemas.openxmlformats.org/drawingml/2006/wordprocessingDrawing" xmlns:w10="urn:schemas-microsoft-com:office:word" xmlns:w="http://schemas.openxmlformats.org/wordprocessingml/2006/main" xmlns:w14="http://schemas.microsoft.com/office/word/2010/wordml" xmlns:w15="http://schemas.microsoft.com/office/word/2012/wordml" xmlns:w16se="http://schemas.microsoft.com/office/word/2015/wordml/symex" xmlns:wpg="http://schemas.microsoft.com/office/word/2010/wordprocessingGroup" xmlns:wpi="http://schemas.microsoft.com/office/word/2010/wordprocessingInk" xmlns:wne="http://schemas.microsoft.com/office/word/2006/wordml" xmlns:wps="http://schemas.microsoft.com/office/word/2010/wordprocessingShape" mc:Ignorable="w14 w15 w16se wp14">
+<w:footnotes xmlns:wpc="http://schemas.microsoft.com/office/word/2010/wordprocessingCanvas" xmlns:mc="http://schemas.openxmlformats.org/markup-compatibility/2006" xmlns:o="urn:schemas-microsoft-com:office:office" xmlns:r="http://schemas.openxmlformats.org/officeDocument/2006/relationships" xmlns:m="http://schemas.openxmlformats.org/officeDocument/2006/math" xmlns:v="urn:schemas-microsoft-com:vml" xmlns:wp14="http://schemas.microsoft.com/office/word/2010/wordprocessingDrawing" xmlns:wp="http://schemas.openxmlformats.org/drawingml/2006/wordprocessingDrawing" xmlns:w10="urn:schemas-microsoft-com:office:word" xmlns:w="http://schemas.openxmlformats.org/wordprocessingml/2006/main" xmlns:w14="http://schemas.microsoft.com/office/word/2010/wordml" xmlns:w15="http://schemas.microsoft.com/office/word/2012/wordml" xmlns:wpg="http://schemas.microsoft.com/office/word/2010/wordprocessingGroup" xmlns:wpi="http://schemas.microsoft.com/office/word/2010/wordprocessingInk" xmlns:wne="http://schemas.microsoft.com/office/word/2006/wordml" xmlns:wps="http://schemas.microsoft.com/office/word/2010/wordprocessingShape" mc:Ignorable="w14 w15 wp14">
   <w:footnote w:type="separator" w:id="-1">
     <w:p>
       <w:pPr>
@@ -2310,7 +3372,7 @@
 </file>
 
 <file path=word/numbering.xml><?xml version="1.0" encoding="utf-8"?>
-<w:numbering xmlns:wpc="http://schemas.microsoft.com/office/word/2010/wordprocessingCanvas" xmlns:cx="http://schemas.microsoft.com/office/drawing/2014/chartex" xmlns:cx1="http://schemas.microsoft.com/office/drawing/2015/9/8/chartex" xmlns:mc="http://schemas.openxmlformats.org/markup-compatibility/2006" xmlns:o="urn:schemas-microsoft-com:office:office" xmlns:r="http://schemas.openxmlformats.org/officeDocument/2006/relationships" xmlns:m="http://schemas.openxmlformats.org/officeDocument/2006/math" xmlns:v="urn:schemas-microsoft-com:vml" xmlns:wp14="http://schemas.microsoft.com/office/word/2010/wordprocessingDrawing" xmlns:wp="http://schemas.openxmlformats.org/drawingml/2006/wordprocessingDrawing" xmlns:w10="urn:schemas-microsoft-com:office:word" xmlns:w="http://schemas.openxmlformats.org/wordprocessingml/2006/main" xmlns:w14="http://schemas.microsoft.com/office/word/2010/wordml" xmlns:w15="http://schemas.microsoft.com/office/word/2012/wordml" xmlns:w16se="http://schemas.microsoft.com/office/word/2015/wordml/symex" xmlns:wpg="http://schemas.microsoft.com/office/word/2010/wordprocessingGroup" xmlns:wpi="http://schemas.microsoft.com/office/word/2010/wordprocessingInk" xmlns:wne="http://schemas.microsoft.com/office/word/2006/wordml" xmlns:wps="http://schemas.microsoft.com/office/word/2010/wordprocessingShape" mc:Ignorable="w14 w15 w16se wp14">
+<w:numbering xmlns:wpc="http://schemas.microsoft.com/office/word/2010/wordprocessingCanvas" xmlns:mc="http://schemas.openxmlformats.org/markup-compatibility/2006" xmlns:o="urn:schemas-microsoft-com:office:office" xmlns:r="http://schemas.openxmlformats.org/officeDocument/2006/relationships" xmlns:m="http://schemas.openxmlformats.org/officeDocument/2006/math" xmlns:v="urn:schemas-microsoft-com:vml" xmlns:wp14="http://schemas.microsoft.com/office/word/2010/wordprocessingDrawing" xmlns:wp="http://schemas.openxmlformats.org/drawingml/2006/wordprocessingDrawing" xmlns:w10="urn:schemas-microsoft-com:office:word" xmlns:w="http://schemas.openxmlformats.org/wordprocessingml/2006/main" xmlns:w14="http://schemas.microsoft.com/office/word/2010/wordml" xmlns:w15="http://schemas.microsoft.com/office/word/2012/wordml" xmlns:wpg="http://schemas.microsoft.com/office/word/2010/wordprocessingGroup" xmlns:wpi="http://schemas.microsoft.com/office/word/2010/wordprocessingInk" xmlns:wne="http://schemas.microsoft.com/office/word/2006/wordml" xmlns:wps="http://schemas.microsoft.com/office/word/2010/wordprocessingShape" mc:Ignorable="w14 w15 wp14">
   <w:abstractNum w:abstractNumId="0" w15:restartNumberingAfterBreak="0">
     <w:nsid w:val="FFFFFF80"/>
     <w:multiLevelType w:val="singleLevel"/>
@@ -2318,7 +3380,7 @@
     <w:lvl w:ilvl="0">
       <w:start w:val="1"/>
       <w:numFmt w:val="bullet"/>
-      <w:pStyle w:val="Punktlista5"/>
+      <w:pStyle w:val="ListBullet5"/>
       <w:lvlText w:val="○"/>
       <w:lvlJc w:val="left"/>
       <w:pPr>
@@ -2337,7 +3399,7 @@
     <w:lvl w:ilvl="0">
       <w:start w:val="1"/>
       <w:numFmt w:val="bullet"/>
-      <w:pStyle w:val="Punktlista4"/>
+      <w:pStyle w:val="ListBullet4"/>
       <w:lvlText w:val=""/>
       <w:lvlJc w:val="left"/>
       <w:pPr>
@@ -2356,7 +3418,7 @@
     <w:lvl w:ilvl="0">
       <w:start w:val="1"/>
       <w:numFmt w:val="bullet"/>
-      <w:pStyle w:val="Punktlista3"/>
+      <w:pStyle w:val="ListBullet3"/>
       <w:lvlText w:val=""/>
       <w:lvlJc w:val="left"/>
       <w:pPr>
@@ -2375,7 +3437,7 @@
     <w:lvl w:ilvl="0">
       <w:start w:val="1"/>
       <w:numFmt w:val="bullet"/>
-      <w:pStyle w:val="Punktlista2"/>
+      <w:pStyle w:val="ListBullet2"/>
       <w:lvlText w:val=""/>
       <w:lvlJc w:val="left"/>
       <w:pPr>
@@ -2394,7 +3456,7 @@
     <w:lvl w:ilvl="0">
       <w:start w:val="1"/>
       <w:numFmt w:val="bullet"/>
-      <w:pStyle w:val="Punktlista"/>
+      <w:pStyle w:val="ListBullet"/>
       <w:lvlText w:val=""/>
       <w:lvlJc w:val="left"/>
       <w:pPr>
@@ -2403,6 +3465,118 @@
       <w:rPr>
         <w:rFonts w:ascii="Symbol" w:hAnsi="Symbol" w:hint="default"/>
         <w:color w:val="9D3511" w:themeColor="accent1" w:themeShade="BF"/>
+      </w:rPr>
+    </w:lvl>
+  </w:abstractNum>
+  <w:abstractNum w:abstractNumId="5" w15:restartNumberingAfterBreak="0">
+    <w:nsid w:val="76735DC0"/>
+    <w:multiLevelType w:val="hybridMultilevel"/>
+    <w:tmpl w:val="DEA63BB2"/>
+    <w:lvl w:ilvl="0" w:tplc="911200A4">
+      <w:numFmt w:val="bullet"/>
+      <w:lvlText w:val="-"/>
+      <w:lvlJc w:val="left"/>
+      <w:pPr>
+        <w:ind w:left="720" w:hanging="360"/>
+      </w:pPr>
+      <w:rPr>
+        <w:rFonts w:ascii="Perpetua" w:eastAsiaTheme="minorHAnsi" w:hAnsi="Perpetua" w:cs="Times New Roman" w:hint="default"/>
+      </w:rPr>
+    </w:lvl>
+    <w:lvl w:ilvl="1" w:tplc="041D0003">
+      <w:start w:val="1"/>
+      <w:numFmt w:val="bullet"/>
+      <w:lvlText w:val="o"/>
+      <w:lvlJc w:val="left"/>
+      <w:pPr>
+        <w:ind w:left="1440" w:hanging="360"/>
+      </w:pPr>
+      <w:rPr>
+        <w:rFonts w:ascii="Courier New" w:hAnsi="Courier New" w:cs="Courier New" w:hint="default"/>
+      </w:rPr>
+    </w:lvl>
+    <w:lvl w:ilvl="2" w:tplc="041D0005" w:tentative="1">
+      <w:start w:val="1"/>
+      <w:numFmt w:val="bullet"/>
+      <w:lvlText w:val=""/>
+      <w:lvlJc w:val="left"/>
+      <w:pPr>
+        <w:ind w:left="2160" w:hanging="360"/>
+      </w:pPr>
+      <w:rPr>
+        <w:rFonts w:ascii="Wingdings" w:hAnsi="Wingdings" w:hint="default"/>
+      </w:rPr>
+    </w:lvl>
+    <w:lvl w:ilvl="3" w:tplc="041D0001" w:tentative="1">
+      <w:start w:val="1"/>
+      <w:numFmt w:val="bullet"/>
+      <w:lvlText w:val=""/>
+      <w:lvlJc w:val="left"/>
+      <w:pPr>
+        <w:ind w:left="2880" w:hanging="360"/>
+      </w:pPr>
+      <w:rPr>
+        <w:rFonts w:ascii="Symbol" w:hAnsi="Symbol" w:hint="default"/>
+      </w:rPr>
+    </w:lvl>
+    <w:lvl w:ilvl="4" w:tplc="041D0003" w:tentative="1">
+      <w:start w:val="1"/>
+      <w:numFmt w:val="bullet"/>
+      <w:lvlText w:val="o"/>
+      <w:lvlJc w:val="left"/>
+      <w:pPr>
+        <w:ind w:left="3600" w:hanging="360"/>
+      </w:pPr>
+      <w:rPr>
+        <w:rFonts w:ascii="Courier New" w:hAnsi="Courier New" w:cs="Courier New" w:hint="default"/>
+      </w:rPr>
+    </w:lvl>
+    <w:lvl w:ilvl="5" w:tplc="041D0005" w:tentative="1">
+      <w:start w:val="1"/>
+      <w:numFmt w:val="bullet"/>
+      <w:lvlText w:val=""/>
+      <w:lvlJc w:val="left"/>
+      <w:pPr>
+        <w:ind w:left="4320" w:hanging="360"/>
+      </w:pPr>
+      <w:rPr>
+        <w:rFonts w:ascii="Wingdings" w:hAnsi="Wingdings" w:hint="default"/>
+      </w:rPr>
+    </w:lvl>
+    <w:lvl w:ilvl="6" w:tplc="041D0001" w:tentative="1">
+      <w:start w:val="1"/>
+      <w:numFmt w:val="bullet"/>
+      <w:lvlText w:val=""/>
+      <w:lvlJc w:val="left"/>
+      <w:pPr>
+        <w:ind w:left="5040" w:hanging="360"/>
+      </w:pPr>
+      <w:rPr>
+        <w:rFonts w:ascii="Symbol" w:hAnsi="Symbol" w:hint="default"/>
+      </w:rPr>
+    </w:lvl>
+    <w:lvl w:ilvl="7" w:tplc="041D0003" w:tentative="1">
+      <w:start w:val="1"/>
+      <w:numFmt w:val="bullet"/>
+      <w:lvlText w:val="o"/>
+      <w:lvlJc w:val="left"/>
+      <w:pPr>
+        <w:ind w:left="5760" w:hanging="360"/>
+      </w:pPr>
+      <w:rPr>
+        <w:rFonts w:ascii="Courier New" w:hAnsi="Courier New" w:cs="Courier New" w:hint="default"/>
+      </w:rPr>
+    </w:lvl>
+    <w:lvl w:ilvl="8" w:tplc="041D0005" w:tentative="1">
+      <w:start w:val="1"/>
+      <w:numFmt w:val="bullet"/>
+      <w:lvlText w:val=""/>
+      <w:lvlJc w:val="left"/>
+      <w:pPr>
+        <w:ind w:left="6480" w:hanging="360"/>
+      </w:pPr>
+      <w:rPr>
+        <w:rFonts w:ascii="Wingdings" w:hAnsi="Wingdings" w:hint="default"/>
       </w:rPr>
     </w:lvl>
   </w:abstractNum>
@@ -2436,11 +3610,14 @@
   <w:num w:numId="10">
     <w:abstractNumId w:val="0"/>
   </w:num>
+  <w:num w:numId="11">
+    <w:abstractNumId w:val="5"/>
+  </w:num>
 </w:numbering>
 </file>
 
 <file path=word/styles.xml><?xml version="1.0" encoding="utf-8"?>
-<w:styles xmlns:mc="http://schemas.openxmlformats.org/markup-compatibility/2006" xmlns:r="http://schemas.openxmlformats.org/officeDocument/2006/relationships" xmlns:w="http://schemas.openxmlformats.org/wordprocessingml/2006/main" xmlns:w14="http://schemas.microsoft.com/office/word/2010/wordml" xmlns:w15="http://schemas.microsoft.com/office/word/2012/wordml" xmlns:w16se="http://schemas.microsoft.com/office/word/2015/wordml/symex" mc:Ignorable="w14 w15 w16se">
+<w:styles xmlns:mc="http://schemas.openxmlformats.org/markup-compatibility/2006" xmlns:r="http://schemas.openxmlformats.org/officeDocument/2006/relationships" xmlns:w="http://schemas.openxmlformats.org/wordprocessingml/2006/main" xmlns:w14="http://schemas.microsoft.com/office/word/2010/wordml" xmlns:w15="http://schemas.microsoft.com/office/word/2012/wordml" mc:Ignorable="w14 w15">
   <w:docDefaults>
     <w:rPrDefault>
       <w:rPr>
@@ -2841,11 +4018,11 @@
       <w:szCs w:val="20"/>
     </w:rPr>
   </w:style>
-  <w:style w:type="paragraph" w:styleId="Rubrik1">
+  <w:style w:type="paragraph" w:styleId="Heading1">
     <w:name w:val="heading 1"/>
     <w:basedOn w:val="Normal"/>
     <w:next w:val="Normal"/>
-    <w:link w:val="Rubrik1Char"/>
+    <w:link w:val="Heading1Char"/>
     <w:uiPriority w:val="9"/>
     <w:qFormat/>
     <w:pPr>
@@ -2861,11 +4038,11 @@
       <w:szCs w:val="28"/>
     </w:rPr>
   </w:style>
-  <w:style w:type="paragraph" w:styleId="Rubrik2">
+  <w:style w:type="paragraph" w:styleId="Heading2">
     <w:name w:val="heading 2"/>
     <w:basedOn w:val="Normal"/>
     <w:next w:val="Normal"/>
-    <w:link w:val="Rubrik2Char"/>
+    <w:link w:val="Heading2Char"/>
     <w:uiPriority w:val="9"/>
     <w:qFormat/>
     <w:pPr>
@@ -2881,11 +4058,11 @@
       <w:szCs w:val="24"/>
     </w:rPr>
   </w:style>
-  <w:style w:type="paragraph" w:styleId="Rubrik3">
+  <w:style w:type="paragraph" w:styleId="Heading3">
     <w:name w:val="heading 3"/>
     <w:basedOn w:val="Normal"/>
     <w:next w:val="Normal"/>
-    <w:link w:val="Rubrik3Char"/>
+    <w:link w:val="Heading3Char"/>
     <w:uiPriority w:val="9"/>
     <w:qFormat/>
     <w:pPr>
@@ -2901,11 +4078,11 @@
       <w:szCs w:val="24"/>
     </w:rPr>
   </w:style>
-  <w:style w:type="paragraph" w:styleId="Rubrik4">
+  <w:style w:type="paragraph" w:styleId="Heading4">
     <w:name w:val="heading 4"/>
     <w:basedOn w:val="Normal"/>
     <w:next w:val="Normal"/>
-    <w:link w:val="Rubrik4Char"/>
+    <w:link w:val="Heading4Char"/>
     <w:uiPriority w:val="9"/>
     <w:unhideWhenUsed/>
     <w:qFormat/>
@@ -2922,11 +4099,11 @@
       <w:szCs w:val="24"/>
     </w:rPr>
   </w:style>
-  <w:style w:type="paragraph" w:styleId="Rubrik5">
+  <w:style w:type="paragraph" w:styleId="Heading5">
     <w:name w:val="heading 5"/>
     <w:basedOn w:val="Normal"/>
     <w:next w:val="Normal"/>
-    <w:link w:val="Rubrik5Char"/>
+    <w:link w:val="Heading5Char"/>
     <w:uiPriority w:val="9"/>
     <w:unhideWhenUsed/>
     <w:qFormat/>
@@ -2943,11 +4120,11 @@
       <w:szCs w:val="26"/>
     </w:rPr>
   </w:style>
-  <w:style w:type="paragraph" w:styleId="Rubrik6">
+  <w:style w:type="paragraph" w:styleId="Heading6">
     <w:name w:val="heading 6"/>
     <w:basedOn w:val="Normal"/>
     <w:next w:val="Normal"/>
-    <w:link w:val="Rubrik6Char"/>
+    <w:link w:val="Heading6Char"/>
     <w:uiPriority w:val="9"/>
     <w:unhideWhenUsed/>
     <w:qFormat/>
@@ -2962,11 +4139,11 @@
       <w:sz w:val="24"/>
     </w:rPr>
   </w:style>
-  <w:style w:type="paragraph" w:styleId="Rubrik7">
+  <w:style w:type="paragraph" w:styleId="Heading7">
     <w:name w:val="heading 7"/>
     <w:basedOn w:val="Normal"/>
     <w:next w:val="Normal"/>
-    <w:link w:val="Rubrik7Char"/>
+    <w:link w:val="Heading7Char"/>
     <w:uiPriority w:val="9"/>
     <w:unhideWhenUsed/>
     <w:qFormat/>
@@ -2982,11 +4159,11 @@
       <w:sz w:val="24"/>
     </w:rPr>
   </w:style>
-  <w:style w:type="paragraph" w:styleId="Rubrik8">
+  <w:style w:type="paragraph" w:styleId="Heading8">
     <w:name w:val="heading 8"/>
     <w:basedOn w:val="Normal"/>
     <w:next w:val="Normal"/>
-    <w:link w:val="Rubrik8Char"/>
+    <w:link w:val="Heading8Char"/>
     <w:uiPriority w:val="9"/>
     <w:unhideWhenUsed/>
     <w:qFormat/>
@@ -3000,11 +4177,11 @@
       <w:spacing w:val="10"/>
     </w:rPr>
   </w:style>
-  <w:style w:type="paragraph" w:styleId="Rubrik9">
+  <w:style w:type="paragraph" w:styleId="Heading9">
     <w:name w:val="heading 9"/>
     <w:basedOn w:val="Normal"/>
     <w:next w:val="Normal"/>
-    <w:link w:val="Rubrik9Char"/>
+    <w:link w:val="Heading9Char"/>
     <w:uiPriority w:val="9"/>
     <w:unhideWhenUsed/>
     <w:qFormat/>
@@ -3019,13 +4196,13 @@
       <w:spacing w:val="10"/>
     </w:rPr>
   </w:style>
-  <w:style w:type="character" w:default="1" w:styleId="Standardstycketeckensnitt">
+  <w:style w:type="character" w:default="1" w:styleId="DefaultParagraphFont">
     <w:name w:val="Default Paragraph Font"/>
     <w:uiPriority w:val="1"/>
     <w:semiHidden/>
     <w:unhideWhenUsed/>
   </w:style>
-  <w:style w:type="table" w:default="1" w:styleId="Normaltabell">
+  <w:style w:type="table" w:default="1" w:styleId="TableNormal">
     <w:name w:val="Normal Table"/>
     <w:uiPriority w:val="99"/>
     <w:semiHidden/>
@@ -3040,16 +4217,16 @@
       </w:tblCellMar>
     </w:tblPr>
   </w:style>
-  <w:style w:type="numbering" w:default="1" w:styleId="Ingenlista">
+  <w:style w:type="numbering" w:default="1" w:styleId="NoList">
     <w:name w:val="No List"/>
     <w:uiPriority w:val="99"/>
     <w:semiHidden/>
     <w:unhideWhenUsed/>
   </w:style>
-  <w:style w:type="character" w:customStyle="1" w:styleId="Rubrik1Char">
-    <w:name w:val="Rubrik 1 Char"/>
-    <w:basedOn w:val="Standardstycketeckensnitt"/>
-    <w:link w:val="Rubrik1"/>
+  <w:style w:type="character" w:customStyle="1" w:styleId="Heading1Char">
+    <w:name w:val="Heading 1 Char"/>
+    <w:basedOn w:val="DefaultParagraphFont"/>
+    <w:link w:val="Heading1"/>
     <w:uiPriority w:val="9"/>
     <w:rPr>
       <w:rFonts w:asciiTheme="majorHAnsi" w:hAnsiTheme="majorHAnsi" w:cs="Times New Roman"/>
@@ -3060,10 +4237,10 @@
       <w:szCs w:val="28"/>
     </w:rPr>
   </w:style>
-  <w:style w:type="character" w:customStyle="1" w:styleId="Rubrik2Char">
-    <w:name w:val="Rubrik 2 Char"/>
-    <w:basedOn w:val="Standardstycketeckensnitt"/>
-    <w:link w:val="Rubrik2"/>
+  <w:style w:type="character" w:customStyle="1" w:styleId="Heading2Char">
+    <w:name w:val="Heading 2 Char"/>
+    <w:basedOn w:val="DefaultParagraphFont"/>
+    <w:link w:val="Heading2"/>
     <w:uiPriority w:val="9"/>
     <w:rPr>
       <w:rFonts w:asciiTheme="majorHAnsi" w:hAnsiTheme="majorHAnsi" w:cs="Times New Roman"/>
@@ -3074,10 +4251,10 @@
       <w:szCs w:val="24"/>
     </w:rPr>
   </w:style>
-  <w:style w:type="character" w:customStyle="1" w:styleId="Rubrik3Char">
-    <w:name w:val="Rubrik 3 Char"/>
-    <w:basedOn w:val="Standardstycketeckensnitt"/>
-    <w:link w:val="Rubrik3"/>
+  <w:style w:type="character" w:customStyle="1" w:styleId="Heading3Char">
+    <w:name w:val="Heading 3 Char"/>
+    <w:basedOn w:val="DefaultParagraphFont"/>
+    <w:link w:val="Heading3"/>
     <w:uiPriority w:val="9"/>
     <w:rPr>
       <w:rFonts w:asciiTheme="majorHAnsi" w:hAnsiTheme="majorHAnsi" w:cs="Times New Roman"/>
@@ -3088,10 +4265,10 @@
       <w:szCs w:val="24"/>
     </w:rPr>
   </w:style>
-  <w:style w:type="paragraph" w:styleId="Rubrik">
+  <w:style w:type="paragraph" w:styleId="Title">
     <w:name w:val="Title"/>
     <w:basedOn w:val="Normal"/>
-    <w:link w:val="RubrikChar"/>
+    <w:link w:val="TitleChar"/>
     <w:uiPriority w:val="10"/>
     <w:qFormat/>
     <w:pPr>
@@ -3111,10 +4288,10 @@
       <w:szCs w:val="48"/>
     </w:rPr>
   </w:style>
-  <w:style w:type="character" w:customStyle="1" w:styleId="RubrikChar">
-    <w:name w:val="Rubrik Char"/>
-    <w:basedOn w:val="Standardstycketeckensnitt"/>
-    <w:link w:val="Rubrik"/>
+  <w:style w:type="character" w:customStyle="1" w:styleId="TitleChar">
+    <w:name w:val="Title Char"/>
+    <w:basedOn w:val="DefaultParagraphFont"/>
+    <w:link w:val="Title"/>
     <w:uiPriority w:val="10"/>
     <w:rPr>
       <w:rFonts w:asciiTheme="majorHAnsi" w:hAnsiTheme="majorHAnsi" w:cs="Times New Roman"/>
@@ -3125,10 +4302,10 @@
       <w:szCs w:val="48"/>
     </w:rPr>
   </w:style>
-  <w:style w:type="paragraph" w:styleId="Underrubrik">
+  <w:style w:type="paragraph" w:styleId="Subtitle">
     <w:name w:val="Subtitle"/>
     <w:basedOn w:val="Normal"/>
-    <w:link w:val="UnderrubrikChar"/>
+    <w:link w:val="SubtitleChar"/>
     <w:uiPriority w:val="11"/>
     <w:qFormat/>
     <w:pPr>
@@ -3142,10 +4319,10 @@
       <w:szCs w:val="28"/>
     </w:rPr>
   </w:style>
-  <w:style w:type="character" w:customStyle="1" w:styleId="UnderrubrikChar">
-    <w:name w:val="Underrubrik Char"/>
-    <w:basedOn w:val="Standardstycketeckensnitt"/>
-    <w:link w:val="Underrubrik"/>
+  <w:style w:type="character" w:customStyle="1" w:styleId="SubtitleChar">
+    <w:name w:val="Subtitle Char"/>
+    <w:basedOn w:val="DefaultParagraphFont"/>
+    <w:link w:val="Subtitle"/>
     <w:uiPriority w:val="11"/>
     <w:rPr>
       <w:rFonts w:asciiTheme="majorHAnsi" w:hAnsiTheme="majorHAnsi" w:cstheme="minorBidi"/>
@@ -3153,10 +4330,10 @@
       <w:szCs w:val="28"/>
     </w:rPr>
   </w:style>
-  <w:style w:type="paragraph" w:styleId="Sidfot">
+  <w:style w:type="paragraph" w:styleId="Footer">
     <w:name w:val="footer"/>
     <w:basedOn w:val="Normal"/>
-    <w:link w:val="SidfotChar"/>
+    <w:link w:val="FooterChar"/>
     <w:uiPriority w:val="99"/>
     <w:unhideWhenUsed/>
     <w:pPr>
@@ -3166,10 +4343,10 @@
       </w:tabs>
     </w:pPr>
   </w:style>
-  <w:style w:type="character" w:customStyle="1" w:styleId="SidfotChar">
-    <w:name w:val="Sidfot Char"/>
-    <w:basedOn w:val="Standardstycketeckensnitt"/>
-    <w:link w:val="Sidfot"/>
+  <w:style w:type="character" w:customStyle="1" w:styleId="FooterChar">
+    <w:name w:val="Footer Char"/>
+    <w:basedOn w:val="DefaultParagraphFont"/>
+    <w:link w:val="Footer"/>
     <w:uiPriority w:val="99"/>
     <w:rPr>
       <w:rFonts w:cs="Times New Roman"/>
@@ -3177,7 +4354,7 @@
       <w:szCs w:val="20"/>
     </w:rPr>
   </w:style>
-  <w:style w:type="paragraph" w:styleId="Beskrivning">
+  <w:style w:type="paragraph" w:styleId="Caption">
     <w:name w:val="caption"/>
     <w:basedOn w:val="Normal"/>
     <w:next w:val="Normal"/>
@@ -3196,10 +4373,10 @@
       <w:szCs w:val="18"/>
     </w:rPr>
   </w:style>
-  <w:style w:type="paragraph" w:styleId="Ballongtext">
+  <w:style w:type="paragraph" w:styleId="BalloonText">
     <w:name w:val="Balloon Text"/>
     <w:basedOn w:val="Normal"/>
-    <w:link w:val="BallongtextChar"/>
+    <w:link w:val="BalloonTextChar"/>
     <w:uiPriority w:val="99"/>
     <w:semiHidden/>
     <w:unhideWhenUsed/>
@@ -3209,10 +4386,10 @@
       <w:szCs w:val="16"/>
     </w:rPr>
   </w:style>
-  <w:style w:type="character" w:customStyle="1" w:styleId="BallongtextChar">
-    <w:name w:val="Ballongtext Char"/>
-    <w:basedOn w:val="Standardstycketeckensnitt"/>
-    <w:link w:val="Ballongtext"/>
+  <w:style w:type="character" w:customStyle="1" w:styleId="BalloonTextChar">
+    <w:name w:val="Balloon Text Char"/>
+    <w:basedOn w:val="DefaultParagraphFont"/>
+    <w:link w:val="BalloonText"/>
     <w:uiPriority w:val="99"/>
     <w:semiHidden/>
     <w:rPr>
@@ -3222,7 +4399,7 @@
       <w:szCs w:val="16"/>
     </w:rPr>
   </w:style>
-  <w:style w:type="paragraph" w:styleId="Indragetstycke">
+  <w:style w:type="paragraph" w:styleId="BlockText">
     <w:name w:val="Block Text"/>
     <w:aliases w:val="Citatblock"/>
     <w:uiPriority w:val="40"/>
@@ -3242,9 +4419,9 @@
       <w:szCs w:val="28"/>
     </w:rPr>
   </w:style>
-  <w:style w:type="character" w:styleId="Bokenstitel">
+  <w:style w:type="character" w:styleId="BookTitle">
     <w:name w:val="Book Title"/>
-    <w:basedOn w:val="Standardstycketeckensnitt"/>
+    <w:basedOn w:val="DefaultParagraphFont"/>
     <w:uiPriority w:val="33"/>
     <w:qFormat/>
     <w:rPr>
@@ -3255,7 +4432,7 @@
       <w:szCs w:val="20"/>
     </w:rPr>
   </w:style>
-  <w:style w:type="character" w:styleId="Betoning">
+  <w:style w:type="character" w:styleId="Emphasis">
     <w:name w:val="Emphasis"/>
     <w:uiPriority w:val="20"/>
     <w:qFormat/>
@@ -3267,10 +4444,10 @@
       <w:w w:val="100"/>
     </w:rPr>
   </w:style>
-  <w:style w:type="paragraph" w:styleId="Sidhuvud">
+  <w:style w:type="paragraph" w:styleId="Header">
     <w:name w:val="header"/>
     <w:basedOn w:val="Normal"/>
-    <w:link w:val="SidhuvudChar"/>
+    <w:link w:val="HeaderChar"/>
     <w:uiPriority w:val="99"/>
     <w:unhideWhenUsed/>
     <w:pPr>
@@ -3280,10 +4457,10 @@
       </w:tabs>
     </w:pPr>
   </w:style>
-  <w:style w:type="character" w:customStyle="1" w:styleId="SidhuvudChar">
-    <w:name w:val="Sidhuvud Char"/>
-    <w:basedOn w:val="Standardstycketeckensnitt"/>
-    <w:link w:val="Sidhuvud"/>
+  <w:style w:type="character" w:customStyle="1" w:styleId="HeaderChar">
+    <w:name w:val="Header Char"/>
+    <w:basedOn w:val="DefaultParagraphFont"/>
+    <w:link w:val="Header"/>
     <w:uiPriority w:val="99"/>
     <w:rPr>
       <w:rFonts w:cs="Times New Roman"/>
@@ -3291,10 +4468,10 @@
       <w:szCs w:val="20"/>
     </w:rPr>
   </w:style>
-  <w:style w:type="character" w:customStyle="1" w:styleId="Rubrik4Char">
-    <w:name w:val="Rubrik 4 Char"/>
-    <w:basedOn w:val="Standardstycketeckensnitt"/>
-    <w:link w:val="Rubrik4"/>
+  <w:style w:type="character" w:customStyle="1" w:styleId="Heading4Char">
+    <w:name w:val="Heading 4 Char"/>
+    <w:basedOn w:val="DefaultParagraphFont"/>
+    <w:link w:val="Heading4"/>
     <w:uiPriority w:val="9"/>
     <w:rPr>
       <w:rFonts w:asciiTheme="majorHAnsi" w:hAnsiTheme="majorHAnsi" w:cs="Times New Roman"/>
@@ -3304,10 +4481,10 @@
       <w:sz w:val="24"/>
     </w:rPr>
   </w:style>
-  <w:style w:type="character" w:customStyle="1" w:styleId="Rubrik5Char">
-    <w:name w:val="Rubrik 5 Char"/>
-    <w:basedOn w:val="Standardstycketeckensnitt"/>
-    <w:link w:val="Rubrik5"/>
+  <w:style w:type="character" w:customStyle="1" w:styleId="Heading5Char">
+    <w:name w:val="Heading 5 Char"/>
+    <w:basedOn w:val="DefaultParagraphFont"/>
+    <w:link w:val="Heading5"/>
     <w:uiPriority w:val="9"/>
     <w:rPr>
       <w:rFonts w:asciiTheme="majorHAnsi" w:hAnsiTheme="majorHAnsi" w:cs="Times New Roman"/>
@@ -3318,10 +4495,10 @@
       <w:szCs w:val="26"/>
     </w:rPr>
   </w:style>
-  <w:style w:type="character" w:customStyle="1" w:styleId="Rubrik6Char">
-    <w:name w:val="Rubrik 6 Char"/>
-    <w:basedOn w:val="Standardstycketeckensnitt"/>
-    <w:link w:val="Rubrik6"/>
+  <w:style w:type="character" w:customStyle="1" w:styleId="Heading6Char">
+    <w:name w:val="Heading 6 Char"/>
+    <w:basedOn w:val="DefaultParagraphFont"/>
+    <w:link w:val="Heading6"/>
     <w:uiPriority w:val="9"/>
     <w:rPr>
       <w:rFonts w:asciiTheme="majorHAnsi" w:hAnsiTheme="majorHAnsi" w:cs="Times New Roman"/>
@@ -3331,10 +4508,10 @@
       <w:szCs w:val="24"/>
     </w:rPr>
   </w:style>
-  <w:style w:type="character" w:customStyle="1" w:styleId="Rubrik7Char">
-    <w:name w:val="Rubrik 7 Char"/>
-    <w:basedOn w:val="Standardstycketeckensnitt"/>
-    <w:link w:val="Rubrik7"/>
+  <w:style w:type="character" w:customStyle="1" w:styleId="Heading7Char">
+    <w:name w:val="Heading 7 Char"/>
+    <w:basedOn w:val="DefaultParagraphFont"/>
+    <w:link w:val="Heading7"/>
     <w:uiPriority w:val="9"/>
     <w:rPr>
       <w:rFonts w:asciiTheme="majorHAnsi" w:hAnsiTheme="majorHAnsi" w:cs="Times New Roman"/>
@@ -3345,10 +4522,10 @@
       <w:szCs w:val="24"/>
     </w:rPr>
   </w:style>
-  <w:style w:type="character" w:customStyle="1" w:styleId="Rubrik8Char">
-    <w:name w:val="Rubrik 8 Char"/>
-    <w:basedOn w:val="Standardstycketeckensnitt"/>
-    <w:link w:val="Rubrik8"/>
+  <w:style w:type="character" w:customStyle="1" w:styleId="Heading8Char">
+    <w:name w:val="Heading 8 Char"/>
+    <w:basedOn w:val="DefaultParagraphFont"/>
+    <w:link w:val="Heading8"/>
     <w:uiPriority w:val="9"/>
     <w:rPr>
       <w:rFonts w:asciiTheme="majorHAnsi" w:hAnsiTheme="majorHAnsi" w:cs="Times New Roman"/>
@@ -3357,10 +4534,10 @@
       <w:szCs w:val="20"/>
     </w:rPr>
   </w:style>
-  <w:style w:type="character" w:customStyle="1" w:styleId="Rubrik9Char">
-    <w:name w:val="Rubrik 9 Char"/>
-    <w:basedOn w:val="Standardstycketeckensnitt"/>
-    <w:link w:val="Rubrik9"/>
+  <w:style w:type="character" w:customStyle="1" w:styleId="Heading9Char">
+    <w:name w:val="Heading 9 Char"/>
+    <w:basedOn w:val="DefaultParagraphFont"/>
+    <w:link w:val="Heading9"/>
     <w:uiPriority w:val="9"/>
     <w:rPr>
       <w:rFonts w:asciiTheme="majorHAnsi" w:hAnsiTheme="majorHAnsi" w:cs="Times New Roman"/>
@@ -3370,9 +4547,9 @@
       <w:szCs w:val="20"/>
     </w:rPr>
   </w:style>
-  <w:style w:type="character" w:styleId="Starkbetoning">
+  <w:style w:type="character" w:styleId="IntenseEmphasis">
     <w:name w:val="Intense Emphasis"/>
-    <w:basedOn w:val="Standardstycketeckensnitt"/>
+    <w:basedOn w:val="DefaultParagraphFont"/>
     <w:uiPriority w:val="21"/>
     <w:qFormat/>
     <w:rPr>
@@ -3387,7 +4564,7 @@
       <w:szCs w:val="20"/>
     </w:rPr>
   </w:style>
-  <w:style w:type="paragraph" w:styleId="Starktcitat">
+  <w:style w:type="paragraph" w:styleId="IntenseQuote">
     <w:name w:val="Intense Quote"/>
     <w:basedOn w:val="Normal"/>
     <w:qFormat/>
@@ -3409,9 +4586,9 @@
       <w:sz w:val="32"/>
     </w:rPr>
   </w:style>
-  <w:style w:type="character" w:styleId="Starkreferens">
+  <w:style w:type="character" w:styleId="IntenseReference">
     <w:name w:val="Intense Reference"/>
-    <w:basedOn w:val="Standardstycketeckensnitt"/>
+    <w:basedOn w:val="DefaultParagraphFont"/>
     <w:uiPriority w:val="32"/>
     <w:qFormat/>
     <w:rPr>
@@ -3423,7 +4600,7 @@
       <w:u w:val="single"/>
     </w:rPr>
   </w:style>
-  <w:style w:type="paragraph" w:styleId="Punktlista">
+  <w:style w:type="paragraph" w:styleId="ListBullet">
     <w:name w:val="List Bullet"/>
     <w:basedOn w:val="Normal"/>
     <w:uiPriority w:val="36"/>
@@ -3437,7 +4614,7 @@
       <w:contextualSpacing/>
     </w:pPr>
   </w:style>
-  <w:style w:type="paragraph" w:styleId="Punktlista2">
+  <w:style w:type="paragraph" w:styleId="ListBullet2">
     <w:name w:val="List Bullet 2"/>
     <w:basedOn w:val="Normal"/>
     <w:uiPriority w:val="36"/>
@@ -3450,7 +4627,7 @@
       <w:spacing w:after="0"/>
     </w:pPr>
   </w:style>
-  <w:style w:type="paragraph" w:styleId="Punktlista3">
+  <w:style w:type="paragraph" w:styleId="ListBullet3">
     <w:name w:val="List Bullet 3"/>
     <w:basedOn w:val="Normal"/>
     <w:uiPriority w:val="36"/>
@@ -3463,7 +4640,7 @@
       <w:spacing w:after="0"/>
     </w:pPr>
   </w:style>
-  <w:style w:type="paragraph" w:styleId="Punktlista4">
+  <w:style w:type="paragraph" w:styleId="ListBullet4">
     <w:name w:val="List Bullet 4"/>
     <w:basedOn w:val="Normal"/>
     <w:uiPriority w:val="36"/>
@@ -3476,7 +4653,7 @@
       <w:spacing w:after="0"/>
     </w:pPr>
   </w:style>
-  <w:style w:type="paragraph" w:styleId="Punktlista5">
+  <w:style w:type="paragraph" w:styleId="ListBullet5">
     <w:name w:val="List Bullet 5"/>
     <w:basedOn w:val="Normal"/>
     <w:uiPriority w:val="36"/>
@@ -3489,7 +4666,7 @@
       <w:spacing w:after="0"/>
     </w:pPr>
   </w:style>
-  <w:style w:type="paragraph" w:styleId="Ingetavstnd">
+  <w:style w:type="paragraph" w:styleId="NoSpacing">
     <w:name w:val="No Spacing"/>
     <w:basedOn w:val="Normal"/>
     <w:uiPriority w:val="1"/>
@@ -3498,19 +4675,19 @@
       <w:spacing w:after="0" w:line="240" w:lineRule="auto"/>
     </w:pPr>
   </w:style>
-  <w:style w:type="character" w:styleId="Platshllartext">
+  <w:style w:type="character" w:styleId="PlaceholderText">
     <w:name w:val="Placeholder Text"/>
-    <w:basedOn w:val="Standardstycketeckensnitt"/>
+    <w:basedOn w:val="DefaultParagraphFont"/>
     <w:uiPriority w:val="99"/>
     <w:semiHidden/>
     <w:rPr>
       <w:color w:val="808080"/>
     </w:rPr>
   </w:style>
-  <w:style w:type="paragraph" w:styleId="Citat">
+  <w:style w:type="paragraph" w:styleId="Quote">
     <w:name w:val="Quote"/>
     <w:basedOn w:val="Normal"/>
-    <w:link w:val="CitatChar"/>
+    <w:link w:val="QuoteChar"/>
     <w:uiPriority w:val="29"/>
     <w:qFormat/>
     <w:rPr>
@@ -3519,10 +4696,10 @@
       <w:sz w:val="24"/>
     </w:rPr>
   </w:style>
-  <w:style w:type="character" w:customStyle="1" w:styleId="CitatChar">
-    <w:name w:val="Citat Char"/>
-    <w:basedOn w:val="Standardstycketeckensnitt"/>
-    <w:link w:val="Citat"/>
+  <w:style w:type="character" w:customStyle="1" w:styleId="QuoteChar">
+    <w:name w:val="Quote Char"/>
+    <w:basedOn w:val="DefaultParagraphFont"/>
+    <w:link w:val="Quote"/>
     <w:uiPriority w:val="29"/>
     <w:rPr>
       <w:rFonts w:cs="Times New Roman"/>
@@ -3532,7 +4709,7 @@
       <w:szCs w:val="24"/>
     </w:rPr>
   </w:style>
-  <w:style w:type="character" w:styleId="Stark">
+  <w:style w:type="character" w:styleId="Strong">
     <w:name w:val="Strong"/>
     <w:uiPriority w:val="22"/>
     <w:qFormat/>
@@ -3542,9 +4719,9 @@
       <w:color w:val="9B2D1F" w:themeColor="accent2"/>
     </w:rPr>
   </w:style>
-  <w:style w:type="character" w:styleId="Diskretbetoning">
+  <w:style w:type="character" w:styleId="SubtleEmphasis">
     <w:name w:val="Subtle Emphasis"/>
-    <w:basedOn w:val="Standardstycketeckensnitt"/>
+    <w:basedOn w:val="DefaultParagraphFont"/>
     <w:uiPriority w:val="19"/>
     <w:qFormat/>
     <w:rPr>
@@ -3558,9 +4735,9 @@
       <w:szCs w:val="22"/>
     </w:rPr>
   </w:style>
-  <w:style w:type="character" w:styleId="Diskretreferens">
+  <w:style w:type="character" w:styleId="SubtleReference">
     <w:name w:val="Subtle Reference"/>
-    <w:basedOn w:val="Standardstycketeckensnitt"/>
+    <w:basedOn w:val="DefaultParagraphFont"/>
     <w:uiPriority w:val="31"/>
     <w:qFormat/>
     <w:rPr>
@@ -3571,9 +4748,9 @@
       <w:u w:val="single"/>
     </w:rPr>
   </w:style>
-  <w:style w:type="table" w:styleId="Tabellrutnt">
+  <w:style w:type="table" w:styleId="TableGrid">
     <w:name w:val="Table Grid"/>
-    <w:basedOn w:val="Normaltabell"/>
+    <w:basedOn w:val="TableNormal"/>
     <w:uiPriority w:val="1"/>
     <w:pPr>
       <w:spacing w:after="0" w:line="240" w:lineRule="auto"/>
@@ -3589,7 +4766,7 @@
       </w:tblBorders>
     </w:tblPr>
   </w:style>
-  <w:style w:type="paragraph" w:styleId="Innehll1">
+  <w:style w:type="paragraph" w:styleId="TOC1">
     <w:name w:val="toc 1"/>
     <w:basedOn w:val="Normal"/>
     <w:next w:val="Normal"/>
@@ -3609,7 +4786,7 @@
       <w:color w:val="9B2D1F" w:themeColor="accent2"/>
     </w:rPr>
   </w:style>
-  <w:style w:type="paragraph" w:styleId="Innehll2">
+  <w:style w:type="paragraph" w:styleId="TOC2">
     <w:name w:val="toc 2"/>
     <w:basedOn w:val="Normal"/>
     <w:next w:val="Normal"/>
@@ -3629,7 +4806,7 @@
       <w:smallCaps/>
     </w:rPr>
   </w:style>
-  <w:style w:type="paragraph" w:styleId="Innehll3">
+  <w:style w:type="paragraph" w:styleId="TOC3">
     <w:name w:val="toc 3"/>
     <w:basedOn w:val="Normal"/>
     <w:next w:val="Normal"/>
@@ -3649,7 +4826,7 @@
       <w:smallCaps/>
     </w:rPr>
   </w:style>
-  <w:style w:type="paragraph" w:styleId="Innehll4">
+  <w:style w:type="paragraph" w:styleId="TOC4">
     <w:name w:val="toc 4"/>
     <w:basedOn w:val="Normal"/>
     <w:next w:val="Normal"/>
@@ -3669,7 +4846,7 @@
       <w:smallCaps/>
     </w:rPr>
   </w:style>
-  <w:style w:type="paragraph" w:styleId="Innehll5">
+  <w:style w:type="paragraph" w:styleId="TOC5">
     <w:name w:val="toc 5"/>
     <w:basedOn w:val="Normal"/>
     <w:next w:val="Normal"/>
@@ -3689,7 +4866,7 @@
       <w:smallCaps/>
     </w:rPr>
   </w:style>
-  <w:style w:type="paragraph" w:styleId="Innehll6">
+  <w:style w:type="paragraph" w:styleId="TOC6">
     <w:name w:val="toc 6"/>
     <w:basedOn w:val="Normal"/>
     <w:next w:val="Normal"/>
@@ -3709,7 +4886,7 @@
       <w:smallCaps/>
     </w:rPr>
   </w:style>
-  <w:style w:type="paragraph" w:styleId="Innehll7">
+  <w:style w:type="paragraph" w:styleId="TOC7">
     <w:name w:val="toc 7"/>
     <w:basedOn w:val="Normal"/>
     <w:next w:val="Normal"/>
@@ -3729,7 +4906,7 @@
       <w:smallCaps/>
     </w:rPr>
   </w:style>
-  <w:style w:type="paragraph" w:styleId="Innehll8">
+  <w:style w:type="paragraph" w:styleId="TOC8">
     <w:name w:val="toc 8"/>
     <w:basedOn w:val="Normal"/>
     <w:next w:val="Normal"/>
@@ -3749,7 +4926,7 @@
       <w:smallCaps/>
     </w:rPr>
   </w:style>
-  <w:style w:type="paragraph" w:styleId="Innehll9">
+  <w:style w:type="paragraph" w:styleId="TOC9">
     <w:name w:val="toc 9"/>
     <w:basedOn w:val="Normal"/>
     <w:next w:val="Normal"/>
@@ -3769,11 +4946,22 @@
       <w:smallCaps/>
     </w:rPr>
   </w:style>
+  <w:style w:type="paragraph" w:styleId="ListParagraph">
+    <w:name w:val="List Paragraph"/>
+    <w:basedOn w:val="Normal"/>
+    <w:uiPriority w:val="34"/>
+    <w:qFormat/>
+    <w:rsid w:val="00013CBE"/>
+    <w:pPr>
+      <w:ind w:left="720"/>
+      <w:contextualSpacing/>
+    </w:pPr>
+  </w:style>
 </w:styles>
 </file>
 
 <file path=word/glossary/document.xml><?xml version="1.0" encoding="utf-8"?>
-<w:glossaryDocument xmlns:wpc="http://schemas.microsoft.com/office/word/2010/wordprocessingCanvas" xmlns:cx="http://schemas.microsoft.com/office/drawing/2014/chartex" xmlns:cx1="http://schemas.microsoft.com/office/drawing/2015/9/8/chartex" xmlns:mc="http://schemas.openxmlformats.org/markup-compatibility/2006" xmlns:o="urn:schemas-microsoft-com:office:office" xmlns:r="http://schemas.openxmlformats.org/officeDocument/2006/relationships" xmlns:m="http://schemas.openxmlformats.org/officeDocument/2006/math" xmlns:v="urn:schemas-microsoft-com:vml" xmlns:wp14="http://schemas.microsoft.com/office/word/2010/wordprocessingDrawing" xmlns:wp="http://schemas.openxmlformats.org/drawingml/2006/wordprocessingDrawing" xmlns:w10="urn:schemas-microsoft-com:office:word" xmlns:w="http://schemas.openxmlformats.org/wordprocessingml/2006/main" xmlns:w14="http://schemas.microsoft.com/office/word/2010/wordml" xmlns:w15="http://schemas.microsoft.com/office/word/2012/wordml" xmlns:w16se="http://schemas.microsoft.com/office/word/2015/wordml/symex" xmlns:wpg="http://schemas.microsoft.com/office/word/2010/wordprocessingGroup" xmlns:wpi="http://schemas.microsoft.com/office/word/2010/wordprocessingInk" xmlns:wne="http://schemas.microsoft.com/office/word/2006/wordml" xmlns:wps="http://schemas.microsoft.com/office/word/2010/wordprocessingShape" mc:Ignorable="w14 w15 w16se wp14">
+<w:glossaryDocument xmlns:wpc="http://schemas.microsoft.com/office/word/2010/wordprocessingCanvas" xmlns:mc="http://schemas.openxmlformats.org/markup-compatibility/2006" xmlns:o="urn:schemas-microsoft-com:office:office" xmlns:r="http://schemas.openxmlformats.org/officeDocument/2006/relationships" xmlns:m="http://schemas.openxmlformats.org/officeDocument/2006/math" xmlns:v="urn:schemas-microsoft-com:vml" xmlns:wp14="http://schemas.microsoft.com/office/word/2010/wordprocessingDrawing" xmlns:wp="http://schemas.openxmlformats.org/drawingml/2006/wordprocessingDrawing" xmlns:w10="urn:schemas-microsoft-com:office:word" xmlns:w="http://schemas.openxmlformats.org/wordprocessingml/2006/main" xmlns:w14="http://schemas.microsoft.com/office/word/2010/wordml" xmlns:w15="http://schemas.microsoft.com/office/word/2012/wordml" xmlns:wpg="http://schemas.microsoft.com/office/word/2010/wordprocessingGroup" xmlns:wpi="http://schemas.microsoft.com/office/word/2010/wordprocessingInk" xmlns:wne="http://schemas.microsoft.com/office/word/2006/wordml" xmlns:wps="http://schemas.microsoft.com/office/word/2010/wordprocessingShape" mc:Ignorable="w14 w15 wp14">
   <w:docParts>
     <w:docPart>
       <w:docPartPr>
@@ -3894,7 +5082,7 @@
 </file>
 
 <file path=word/glossary/fontTable.xml><?xml version="1.0" encoding="utf-8"?>
-<w:fonts xmlns:mc="http://schemas.openxmlformats.org/markup-compatibility/2006" xmlns:r="http://schemas.openxmlformats.org/officeDocument/2006/relationships" xmlns:w="http://schemas.openxmlformats.org/wordprocessingml/2006/main" xmlns:w14="http://schemas.microsoft.com/office/word/2010/wordml" xmlns:w15="http://schemas.microsoft.com/office/word/2012/wordml" xmlns:w16se="http://schemas.microsoft.com/office/word/2015/wordml/symex" mc:Ignorable="w14 w15 w16se">
+<w:fonts xmlns:mc="http://schemas.openxmlformats.org/markup-compatibility/2006" xmlns:r="http://schemas.openxmlformats.org/officeDocument/2006/relationships" xmlns:w="http://schemas.openxmlformats.org/wordprocessingml/2006/main" xmlns:w14="http://schemas.microsoft.com/office/word/2010/wordml" xmlns:w15="http://schemas.microsoft.com/office/word/2012/wordml" mc:Ignorable="w14 w15">
   <w:font w:name="Monotype Corsiva">
     <w:panose1 w:val="03010101010201010101"/>
     <w:charset w:val="00"/>
@@ -3907,7 +5095,7 @@
     <w:charset w:val="00"/>
     <w:family w:val="roman"/>
     <w:pitch w:val="variable"/>
-    <w:sig w:usb0="E0002AFF" w:usb1="C0007843" w:usb2="00000009" w:usb3="00000000" w:csb0="000001FF" w:csb1="00000000"/>
+    <w:sig w:usb0="E0002EFF" w:usb1="C0007843" w:usb2="00000009" w:usb3="00000000" w:csb0="000001FF" w:csb1="00000000"/>
   </w:font>
   <w:font w:name="Symbol">
     <w:panose1 w:val="05050102010706020507"/>
@@ -3923,6 +5111,20 @@
     <w:pitch w:val="variable"/>
     <w:sig w:usb0="00000003" w:usb1="00000000" w:usb2="00000000" w:usb3="00000000" w:csb0="00000001" w:csb1="00000000"/>
   </w:font>
+  <w:font w:name="Courier New">
+    <w:panose1 w:val="02070309020205020404"/>
+    <w:charset w:val="00"/>
+    <w:family w:val="modern"/>
+    <w:pitch w:val="fixed"/>
+    <w:sig w:usb0="E0002AFF" w:usb1="C0007843" w:usb2="00000009" w:usb3="00000000" w:csb0="000001FF" w:csb1="00000000"/>
+  </w:font>
+  <w:font w:name="Wingdings">
+    <w:panose1 w:val="05000000000000000000"/>
+    <w:charset w:val="02"/>
+    <w:family w:val="auto"/>
+    <w:pitch w:val="variable"/>
+    <w:sig w:usb0="00000000" w:usb1="10000000" w:usb2="00000000" w:usb3="00000000" w:csb0="80000000" w:csb1="00000000"/>
+  </w:font>
   <w:font w:name="Franklin Gothic Book">
     <w:panose1 w:val="020B0503020102020204"/>
     <w:charset w:val="00"/>
@@ -3937,6 +5139,13 @@
     <w:pitch w:val="variable"/>
     <w:sig w:usb0="E1002EFF" w:usb1="C000605B" w:usb2="00000029" w:usb3="00000000" w:csb0="000101FF" w:csb1="00000000"/>
   </w:font>
+  <w:font w:name="Helvetica">
+    <w:panose1 w:val="020B0604020202020204"/>
+    <w:charset w:val="00"/>
+    <w:family w:val="swiss"/>
+    <w:pitch w:val="variable"/>
+    <w:sig w:usb0="E0002AFF" w:usb1="C0007843" w:usb2="00000009" w:usb3="00000000" w:csb0="000001FF" w:csb1="00000000"/>
+  </w:font>
   <w:font w:name="Calibri">
     <w:panose1 w:val="020F0502020204030204"/>
     <w:charset w:val="00"/>
@@ -3949,13 +5158,13 @@
     <w:charset w:val="00"/>
     <w:family w:val="swiss"/>
     <w:pitch w:val="variable"/>
-    <w:sig w:usb0="A00002EF" w:usb1="4000207B" w:usb2="00000000" w:usb3="00000000" w:csb0="0000009F" w:csb1="00000000"/>
+    <w:sig w:usb0="A00002EF" w:usb1="4000207B" w:usb2="00000000" w:usb3="00000000" w:csb0="0000019F" w:csb1="00000000"/>
   </w:font>
 </w:fonts>
 </file>
 
 <file path=word/glossary/settings.xml><?xml version="1.0" encoding="utf-8"?>
-<w:settings xmlns:mc="http://schemas.openxmlformats.org/markup-compatibility/2006" xmlns:o="urn:schemas-microsoft-com:office:office" xmlns:r="http://schemas.openxmlformats.org/officeDocument/2006/relationships" xmlns:m="http://schemas.openxmlformats.org/officeDocument/2006/math" xmlns:v="urn:schemas-microsoft-com:vml" xmlns:w10="urn:schemas-microsoft-com:office:word" xmlns:w="http://schemas.openxmlformats.org/wordprocessingml/2006/main" xmlns:w14="http://schemas.microsoft.com/office/word/2010/wordml" xmlns:w15="http://schemas.microsoft.com/office/word/2012/wordml" xmlns:w16se="http://schemas.microsoft.com/office/word/2015/wordml/symex" xmlns:sl="http://schemas.openxmlformats.org/schemaLibrary/2006/main" mc:Ignorable="w14 w15 w16se">
+<w:settings xmlns:mc="http://schemas.openxmlformats.org/markup-compatibility/2006" xmlns:o="urn:schemas-microsoft-com:office:office" xmlns:r="http://schemas.openxmlformats.org/officeDocument/2006/relationships" xmlns:m="http://schemas.openxmlformats.org/officeDocument/2006/math" xmlns:v="urn:schemas-microsoft-com:vml" xmlns:w10="urn:schemas-microsoft-com:office:word" xmlns:w="http://schemas.openxmlformats.org/wordprocessingml/2006/main" xmlns:w14="http://schemas.microsoft.com/office/word/2010/wordml" xmlns:w15="http://schemas.microsoft.com/office/word/2012/wordml" xmlns:sl="http://schemas.openxmlformats.org/schemaLibrary/2006/main" mc:Ignorable="w14 w15">
   <w:view w:val="normal"/>
   <w:defaultTabStop w:val="1304"/>
   <w:hyphenationZone w:val="425"/>
@@ -3971,6 +5180,7 @@
   <w:rsids>
     <w:rsidRoot w:val="00587F7F"/>
     <w:rsid w:val="00587F7F"/>
+    <w:rsid w:val="00A6378A"/>
   </w:rsids>
   <m:mathPr>
     <m:mathFont m:val="Cambria Math"/>
@@ -3994,7 +5204,7 @@
 </file>
 
 <file path=word/glossary/styles.xml><?xml version="1.0" encoding="utf-8"?>
-<w:styles xmlns:mc="http://schemas.openxmlformats.org/markup-compatibility/2006" xmlns:r="http://schemas.openxmlformats.org/officeDocument/2006/relationships" xmlns:w="http://schemas.openxmlformats.org/wordprocessingml/2006/main" xmlns:w14="http://schemas.microsoft.com/office/word/2010/wordml" xmlns:w15="http://schemas.microsoft.com/office/word/2012/wordml" xmlns:w16se="http://schemas.microsoft.com/office/word/2015/wordml/symex" mc:Ignorable="w14 w15 w16se">
+<w:styles xmlns:mc="http://schemas.openxmlformats.org/markup-compatibility/2006" xmlns:r="http://schemas.openxmlformats.org/officeDocument/2006/relationships" xmlns:w="http://schemas.openxmlformats.org/wordprocessingml/2006/main" xmlns:w14="http://schemas.microsoft.com/office/word/2010/wordml" xmlns:w15="http://schemas.microsoft.com/office/word/2012/wordml" mc:Ignorable="w14 w15">
   <w:docDefaults>
     <w:rPrDefault>
       <w:rPr>
@@ -4387,11 +5597,11 @@
     <w:name w:val="Normal"/>
     <w:qFormat/>
   </w:style>
-  <w:style w:type="paragraph" w:styleId="Rubrik1">
+  <w:style w:type="paragraph" w:styleId="Heading1">
     <w:name w:val="heading 1"/>
     <w:basedOn w:val="Normal"/>
     <w:next w:val="Normal"/>
-    <w:link w:val="Rubrik1Char"/>
+    <w:link w:val="Heading1Char"/>
     <w:uiPriority w:val="9"/>
     <w:qFormat/>
     <w:pPr>
@@ -4407,11 +5617,11 @@
       <w:szCs w:val="28"/>
     </w:rPr>
   </w:style>
-  <w:style w:type="paragraph" w:styleId="Rubrik2">
+  <w:style w:type="paragraph" w:styleId="Heading2">
     <w:name w:val="heading 2"/>
     <w:basedOn w:val="Normal"/>
     <w:next w:val="Normal"/>
-    <w:link w:val="Rubrik2Char"/>
+    <w:link w:val="Heading2Char"/>
     <w:uiPriority w:val="9"/>
     <w:qFormat/>
     <w:pPr>
@@ -4427,11 +5637,11 @@
       <w:szCs w:val="24"/>
     </w:rPr>
   </w:style>
-  <w:style w:type="paragraph" w:styleId="Rubrik3">
+  <w:style w:type="paragraph" w:styleId="Heading3">
     <w:name w:val="heading 3"/>
     <w:basedOn w:val="Normal"/>
     <w:next w:val="Normal"/>
-    <w:link w:val="Rubrik3Char"/>
+    <w:link w:val="Heading3Char"/>
     <w:uiPriority w:val="9"/>
     <w:qFormat/>
     <w:pPr>
@@ -4447,13 +5657,13 @@
       <w:szCs w:val="24"/>
     </w:rPr>
   </w:style>
-  <w:style w:type="character" w:default="1" w:styleId="Standardstycketeckensnitt">
+  <w:style w:type="character" w:default="1" w:styleId="DefaultParagraphFont">
     <w:name w:val="Default Paragraph Font"/>
     <w:uiPriority w:val="1"/>
     <w:semiHidden/>
     <w:unhideWhenUsed/>
   </w:style>
-  <w:style w:type="table" w:default="1" w:styleId="Normaltabell">
+  <w:style w:type="table" w:default="1" w:styleId="TableNormal">
     <w:name w:val="Normal Table"/>
     <w:uiPriority w:val="99"/>
     <w:semiHidden/>
@@ -4468,7 +5678,7 @@
       </w:tblCellMar>
     </w:tblPr>
   </w:style>
-  <w:style w:type="numbering" w:default="1" w:styleId="Ingenlista">
+  <w:style w:type="numbering" w:default="1" w:styleId="NoList">
     <w:name w:val="No List"/>
     <w:uiPriority w:val="99"/>
     <w:semiHidden/>
@@ -4480,10 +5690,10 @@
   <w:style w:type="paragraph" w:customStyle="1" w:styleId="D218296C1E03469384A0042E6553B284">
     <w:name w:val="D218296C1E03469384A0042E6553B284"/>
   </w:style>
-  <w:style w:type="character" w:customStyle="1" w:styleId="Rubrik1Char">
-    <w:name w:val="Rubrik 1 Char"/>
-    <w:basedOn w:val="Standardstycketeckensnitt"/>
-    <w:link w:val="Rubrik1"/>
+  <w:style w:type="character" w:customStyle="1" w:styleId="Heading1Char">
+    <w:name w:val="Heading 1 Char"/>
+    <w:basedOn w:val="DefaultParagraphFont"/>
+    <w:link w:val="Heading1"/>
     <w:uiPriority w:val="9"/>
     <w:rPr>
       <w:rFonts w:asciiTheme="majorHAnsi" w:eastAsiaTheme="minorHAnsi" w:hAnsiTheme="majorHAnsi" w:cs="Times New Roman"/>
@@ -4494,10 +5704,10 @@
       <w:szCs w:val="28"/>
     </w:rPr>
   </w:style>
-  <w:style w:type="character" w:customStyle="1" w:styleId="Rubrik2Char">
-    <w:name w:val="Rubrik 2 Char"/>
-    <w:basedOn w:val="Standardstycketeckensnitt"/>
-    <w:link w:val="Rubrik2"/>
+  <w:style w:type="character" w:customStyle="1" w:styleId="Heading2Char">
+    <w:name w:val="Heading 2 Char"/>
+    <w:basedOn w:val="DefaultParagraphFont"/>
+    <w:link w:val="Heading2"/>
     <w:uiPriority w:val="9"/>
     <w:rPr>
       <w:rFonts w:asciiTheme="majorHAnsi" w:eastAsiaTheme="minorHAnsi" w:hAnsiTheme="majorHAnsi" w:cs="Times New Roman"/>
@@ -4508,10 +5718,10 @@
       <w:szCs w:val="24"/>
     </w:rPr>
   </w:style>
-  <w:style w:type="character" w:customStyle="1" w:styleId="Rubrik3Char">
-    <w:name w:val="Rubrik 3 Char"/>
-    <w:basedOn w:val="Standardstycketeckensnitt"/>
-    <w:link w:val="Rubrik3"/>
+  <w:style w:type="character" w:customStyle="1" w:styleId="Heading3Char">
+    <w:name w:val="Heading 3 Char"/>
+    <w:basedOn w:val="DefaultParagraphFont"/>
+    <w:link w:val="Heading3"/>
     <w:uiPriority w:val="9"/>
     <w:rPr>
       <w:rFonts w:asciiTheme="majorHAnsi" w:eastAsiaTheme="minorHAnsi" w:hAnsiTheme="majorHAnsi" w:cs="Times New Roman"/>
@@ -4522,9 +5732,9 @@
       <w:szCs w:val="24"/>
     </w:rPr>
   </w:style>
-  <w:style w:type="character" w:styleId="Platshllartext">
+  <w:style w:type="character" w:styleId="PlaceholderText">
     <w:name w:val="Placeholder Text"/>
-    <w:basedOn w:val="Standardstycketeckensnitt"/>
+    <w:basedOn w:val="DefaultParagraphFont"/>
     <w:uiPriority w:val="99"/>
     <w:semiHidden/>
     <w:rPr>
@@ -4541,7 +5751,7 @@
 </file>
 
 <file path=word/glossary/webSettings.xml><?xml version="1.0" encoding="utf-8"?>
-<w:webSettings xmlns:mc="http://schemas.openxmlformats.org/markup-compatibility/2006" xmlns:r="http://schemas.openxmlformats.org/officeDocument/2006/relationships" xmlns:w="http://schemas.openxmlformats.org/wordprocessingml/2006/main" xmlns:w14="http://schemas.microsoft.com/office/word/2010/wordml" xmlns:w15="http://schemas.microsoft.com/office/word/2012/wordml" xmlns:w16se="http://schemas.microsoft.com/office/word/2015/wordml/symex" mc:Ignorable="w14 w15 w16se">
+<w:webSettings xmlns:mc="http://schemas.openxmlformats.org/markup-compatibility/2006" xmlns:r="http://schemas.openxmlformats.org/officeDocument/2006/relationships" xmlns:w="http://schemas.openxmlformats.org/wordprocessingml/2006/main" xmlns:w14="http://schemas.microsoft.com/office/word/2010/wordml" xmlns:w15="http://schemas.microsoft.com/office/word/2012/wordml" mc:Ignorable="w14 w15">
   <w:optimizeForBrowser/>
   <w:allowPNG/>
 </w:webSettings>
@@ -4818,15 +6028,6 @@
 </file>
 
 <file path=customXml/item1.xml><?xml version="1.0" encoding="utf-8"?>
-<?mso-contentType ?>
-<FormTemplates xmlns="http://schemas.microsoft.com/sharepoint/v3/contenttype/forms">
-  <Display>DocumentLibraryForm</Display>
-  <Edit>AssetEditForm</Edit>
-  <New>DocumentLibraryForm</New>
-</FormTemplates>
-</file>
-
-<file path=customXml/item2.xml><?xml version="1.0" encoding="utf-8"?>
 <outs:outSpaceData xmlns:outs="http://schemas.microsoft.com/office/2009/outspace/metadata">
   <outs:relatedDates/>
   <outs:relatedDocuments/>
@@ -4836,11 +6037,28 @@
 </outs:outSpaceData>
 </file>
 
+<file path=customXml/item2.xml><?xml version="1.0" encoding="utf-8"?>
+<?mso-contentType ?>
+<FormTemplates xmlns="http://schemas.microsoft.com/sharepoint/v3/contenttype/forms">
+  <Display>DocumentLibraryForm</Display>
+  <Edit>AssetEditForm</Edit>
+  <New>DocumentLibraryForm</New>
+</FormTemplates>
+</file>
+
 <file path=customXml/item3.xml><?xml version="1.0" encoding="utf-8"?>
 <b:Sources xmlns:b="http://schemas.openxmlformats.org/officeDocument/2006/bibliography" SelectedStyle="\APA.XSL" StyleName="APA"/>
 </file>
 
 <file path=customXml/itemProps1.xml><?xml version="1.0" encoding="utf-8"?>
+<ds:datastoreItem xmlns:ds="http://schemas.openxmlformats.org/officeDocument/2006/customXml" ds:itemID="{800B806B-C3C7-4EFE-A57F-81DC87A14EE1}">
+  <ds:schemaRefs>
+    <ds:schemaRef ds:uri="http://schemas.microsoft.com/office/2009/outspace/metadata"/>
+  </ds:schemaRefs>
+</ds:datastoreItem>
+</file>
+
+<file path=customXml/itemProps2.xml><?xml version="1.0" encoding="utf-8"?>
 <ds:datastoreItem xmlns:ds="http://schemas.openxmlformats.org/officeDocument/2006/customXml" ds:itemID="{4B820453-3CF0-4EAE-81BE-B400E0BB8F14}">
   <ds:schemaRefs>
     <ds:schemaRef ds:uri="http://schemas.microsoft.com/sharepoint/v3/contenttype/forms"/>
@@ -4848,16 +6066,8 @@
 </ds:datastoreItem>
 </file>
 
-<file path=customXml/itemProps2.xml><?xml version="1.0" encoding="utf-8"?>
-<ds:datastoreItem xmlns:ds="http://schemas.openxmlformats.org/officeDocument/2006/customXml" ds:itemID="{800B806B-C3C7-4EFE-A57F-81DC87A14EE1}">
-  <ds:schemaRefs>
-    <ds:schemaRef ds:uri="http://schemas.microsoft.com/office/2009/outspace/metadata"/>
-  </ds:schemaRefs>
-</ds:datastoreItem>
-</file>
-
 <file path=customXml/itemProps3.xml><?xml version="1.0" encoding="utf-8"?>
-<ds:datastoreItem xmlns:ds="http://schemas.openxmlformats.org/officeDocument/2006/customXml" ds:itemID="{606D8A62-3106-44A5-A473-1BD65107A901}">
+<ds:datastoreItem xmlns:ds="http://schemas.openxmlformats.org/officeDocument/2006/customXml" ds:itemID="{172E1240-70AD-4F58-AABE-635FBA4C569A}">
   <ds:schemaRefs>
     <ds:schemaRef ds:uri="http://schemas.openxmlformats.org/officeDocument/2006/bibliography"/>
   </ds:schemaRefs>

</xml_diff>

<commit_message>
Wrote the obj thing
</commit_message>
<xml_diff>
--- a/3d Projekt/ProjectReport_Martin_David.docx
+++ b/3d Projekt/ProjectReport_Martin_David.docx
@@ -87,7 +87,7 @@
                   </wp:anchor>
                 </w:drawing>
               </mc:Choice>
-              <mc:Fallback xmlns:w16se="http://schemas.microsoft.com/office/word/2015/wordml/symex" xmlns:cx1="http://schemas.microsoft.com/office/drawing/2015/9/8/chartex" xmlns:cx="http://schemas.microsoft.com/office/drawing/2014/chartex">
+              <mc:Fallback xmlns:cx="http://schemas.microsoft.com/office/drawing/2014/chartex" xmlns:cx1="http://schemas.microsoft.com/office/drawing/2015/9/8/chartex" xmlns:w16se="http://schemas.microsoft.com/office/word/2015/wordml/symex">
                 <w:pict>
                   <v:roundrect w14:anchorId="214AA01D" id="Figur 622" o:spid="_x0000_s1026" style="position:absolute;margin-left:0;margin-top:0;width:561.35pt;height:742.95pt;z-index:251662336;visibility:visible;mso-wrap-style:square;mso-width-percent:920;mso-height-percent:940;mso-wrap-distance-left:9pt;mso-wrap-distance-top:0;mso-wrap-distance-right:9pt;mso-wrap-distance-bottom:0;mso-position-horizontal:center;mso-position-horizontal-relative:page;mso-position-vertical:center;mso-position-vertical-relative:page;mso-width-percent:920;mso-height-percent:940;mso-width-relative:page;mso-height-relative:page;v-text-anchor:top" arcsize="2269f" o:gfxdata="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" o:allowincell="f" filled="f" fillcolor="black">
                     <w10:wrap anchorx="page" anchory="page"/>
@@ -985,12 +985,14 @@
         <w:pStyle w:val="Title"/>
         <w:rPr>
           <w:smallCaps w:val="0"/>
+          <w:lang w:val="en-US"/>
         </w:rPr>
       </w:pPr>
       <w:sdt>
         <w:sdtPr>
           <w:rPr>
             <w:smallCaps w:val="0"/>
+            <w:lang w:val="en-US"/>
           </w:rPr>
           <w:alias w:val="Rubrik"/>
           <w:tag w:val="Rubrik"/>
@@ -1005,26 +1007,25 @@
           <w:r>
             <w:rPr>
               <w:smallCaps w:val="0"/>
+              <w:lang w:val="en-US"/>
             </w:rPr>
-            <w:t xml:space="preserve">Project </w:t>
+            <w:t>Project Report</w:t>
           </w:r>
-          <w:proofErr w:type="spellStart"/>
-          <w:r>
-            <w:rPr>
-              <w:smallCaps w:val="0"/>
-            </w:rPr>
-            <w:t>Report</w:t>
-          </w:r>
-          <w:proofErr w:type="spellEnd"/>
         </w:sdtContent>
       </w:sdt>
     </w:p>
     <w:p>
       <w:pPr>
         <w:pStyle w:val="Subtitle"/>
+        <w:rPr>
+          <w:lang w:val="en-US"/>
+        </w:rPr>
       </w:pPr>
       <w:sdt>
         <w:sdtPr>
+          <w:rPr>
+            <w:lang w:val="en-US"/>
+          </w:rPr>
           <w:alias w:val="Underrubrik"/>
           <w:tag w:val="Underrubrik"/>
           <w:id w:val="11808339"/>
@@ -1036,6 +1037,9 @@
         </w:sdtPr>
         <w:sdtContent>
           <w:r>
+            <w:rPr>
+              <w:lang w:val="en-US"/>
+            </w:rPr>
             <w:t>3D-Programming, DV1541, 2015/2016</w:t>
           </w:r>
         </w:sdtContent>
@@ -1931,7 +1935,59 @@
         <w:rPr>
           <w:lang w:val="en-GB"/>
         </w:rPr>
-        <w:t xml:space="preserve"> and assembling it within the code, then parsing the mesh through the graphical pipeline.</w:t>
+        <w:t xml:space="preserve"> and assembling it within the code, then parsing the mesh </w:t>
+      </w:r>
+      <w:r>
+        <w:rPr>
+          <w:lang w:val="en-GB"/>
+        </w:rPr>
+        <w:t>through the graphical pipeline.</w:t>
+      </w:r>
+    </w:p>
+    <w:p>
+      <w:pPr>
+        <w:spacing w:line="360" w:lineRule="auto"/>
+        <w:rPr>
+          <w:lang w:val="en-GB"/>
+        </w:rPr>
+      </w:pPr>
+      <w:r>
+        <w:rPr>
+          <w:lang w:val="en-GB"/>
+        </w:rPr>
+        <w:t>We achieved this by first creating a class called “</w:t>
+      </w:r>
+      <w:proofErr w:type="spellStart"/>
+      <w:r>
+        <w:rPr>
+          <w:lang w:val="en-GB"/>
+        </w:rPr>
+        <w:t>OBJHandler</w:t>
+      </w:r>
+      <w:proofErr w:type="spellEnd"/>
+      <w:r>
+        <w:rPr>
+          <w:lang w:val="en-GB"/>
+        </w:rPr>
+        <w:t xml:space="preserve">” which main </w:t>
+      </w:r>
+      <w:r>
+        <w:rPr>
+          <w:lang w:val="en-GB"/>
+        </w:rPr>
+        <w:t>objective is</w:t>
+      </w:r>
+      <w:r>
+        <w:rPr>
+          <w:lang w:val="en-GB"/>
+        </w:rPr>
+        <w:t>, as the name suggests</w:t>
+      </w:r>
+      <w:r>
+        <w:rPr>
+          <w:lang w:val="en-GB"/>
+        </w:rPr>
+        <w:t>.</w:t>
       </w:r>
       <w:r>
         <w:rPr>
@@ -1939,6 +1995,156 @@
         </w:rPr>
         <w:t xml:space="preserve"> </w:t>
       </w:r>
+      <w:r>
+        <w:rPr>
+          <w:lang w:val="en-GB"/>
+        </w:rPr>
+        <w:t>To</w:t>
+      </w:r>
+      <w:r>
+        <w:rPr>
+          <w:lang w:val="en-GB"/>
+        </w:rPr>
+        <w:t xml:space="preserve"> handle </w:t>
+      </w:r>
+      <w:r>
+        <w:rPr>
+          <w:lang w:val="en-GB"/>
+        </w:rPr>
+        <w:t>the reading of the “.OBJ” file.</w:t>
+      </w:r>
+      <w:r>
+        <w:rPr>
+          <w:lang w:val="en-GB"/>
+        </w:rPr>
+        <w:t xml:space="preserve"> </w:t>
+      </w:r>
+      <w:r>
+        <w:rPr>
+          <w:lang w:val="en-GB"/>
+        </w:rPr>
+        <w:t>Our constructor uses the “</w:t>
+      </w:r>
+      <w:proofErr w:type="spellStart"/>
+      <w:r>
+        <w:rPr>
+          <w:lang w:val="en-GB"/>
+        </w:rPr>
+        <w:t>fstream.h</w:t>
+      </w:r>
+      <w:proofErr w:type="spellEnd"/>
+      <w:r>
+        <w:rPr>
+          <w:lang w:val="en-GB"/>
+        </w:rPr>
+        <w:t xml:space="preserve">” library to read the file; we read the file line by line and store the </w:t>
+      </w:r>
+      <w:proofErr w:type="spellStart"/>
+      <w:r>
+        <w:rPr>
+          <w:lang w:val="en-GB"/>
+        </w:rPr>
+        <w:t>read</w:t>
+      </w:r>
+      <w:proofErr w:type="spellEnd"/>
+      <w:r>
+        <w:rPr>
+          <w:lang w:val="en-GB"/>
+        </w:rPr>
+        <w:t xml:space="preserve"> line into a string variable, which we check using different conditions.</w:t>
+      </w:r>
+      <w:r>
+        <w:rPr>
+          <w:lang w:val="en-GB"/>
+        </w:rPr>
+        <w:t xml:space="preserve"> We store all of the read variables into </w:t>
+      </w:r>
+      <w:proofErr w:type="spellStart"/>
+      <w:r>
+        <w:rPr>
+          <w:lang w:val="en-GB"/>
+        </w:rPr>
+        <w:t>std</w:t>
+      </w:r>
+      <w:proofErr w:type="spellEnd"/>
+      <w:r>
+        <w:rPr>
+          <w:lang w:val="en-GB"/>
+        </w:rPr>
+        <w:t>::vectors (seeing, as we do not know the size of the variables)</w:t>
+      </w:r>
+      <w:r>
+        <w:rPr>
+          <w:lang w:val="en-GB"/>
+        </w:rPr>
+        <w:t xml:space="preserve"> and create them using a different function.</w:t>
+      </w:r>
+      <w:r>
+        <w:rPr>
+          <w:lang w:val="en-GB"/>
+        </w:rPr>
+        <w:t xml:space="preserve"> After the loop has read the “.MTL” file name, we send it to a function that reads all the information in the “.MTL” file and </w:t>
+      </w:r>
+      <w:r>
+        <w:rPr>
+          <w:lang w:val="en-GB"/>
+        </w:rPr>
+        <w:t>indexes the texture file names</w:t>
+      </w:r>
+      <w:r>
+        <w:rPr>
+          <w:lang w:val="en-GB"/>
+        </w:rPr>
+        <w:t xml:space="preserve"> (because some meshes use the same </w:t>
+      </w:r>
+      <w:r>
+        <w:rPr>
+          <w:lang w:val="en-GB"/>
+        </w:rPr>
+        <w:t>material</w:t>
+      </w:r>
+      <w:r>
+        <w:rPr>
+          <w:lang w:val="en-GB"/>
+        </w:rPr>
+        <w:t>)</w:t>
+      </w:r>
+      <w:r>
+        <w:rPr>
+          <w:lang w:val="en-GB"/>
+        </w:rPr>
+        <w:t>.</w:t>
+      </w:r>
+      <w:r>
+        <w:rPr>
+          <w:lang w:val="en-GB"/>
+        </w:rPr>
+        <w:t xml:space="preserve"> An “.OBJ” file uses groups to clarify which object belongs to </w:t>
+      </w:r>
+      <w:r>
+        <w:rPr>
+          <w:lang w:val="en-GB"/>
+        </w:rPr>
+        <w:t>which;</w:t>
+      </w:r>
+      <w:r>
+        <w:rPr>
+          <w:lang w:val="en-GB"/>
+        </w:rPr>
+        <w:t xml:space="preserve"> to solve this we implemented a parent/child system </w:t>
+      </w:r>
+      <w:r>
+        <w:rPr>
+          <w:lang w:val="en-GB"/>
+        </w:rPr>
+        <w:t>so that we can manipulate the position of the mesh without it breaking.</w:t>
+      </w:r>
+      <w:r>
+        <w:rPr>
+          <w:lang w:val="en-GB"/>
+        </w:rPr>
+        <w:t xml:space="preserve"> </w:t>
+      </w:r>
     </w:p>
     <w:p>
       <w:pPr>
@@ -1951,71 +2157,79 @@
         <w:rPr>
           <w:lang w:val="en-GB"/>
         </w:rPr>
-        <w:t>We achieved this by first creating a class called “</w:t>
-      </w:r>
-      <w:proofErr w:type="spellStart"/>
-      <w:r>
-        <w:rPr>
-          <w:lang w:val="en-GB"/>
-        </w:rPr>
-        <w:t>OBJHandler</w:t>
-      </w:r>
-      <w:proofErr w:type="spellEnd"/>
-      <w:r>
-        <w:rPr>
-          <w:lang w:val="en-GB"/>
-        </w:rPr>
-        <w:t xml:space="preserve">” which main </w:t>
-      </w:r>
-      <w:r>
-        <w:rPr>
-          <w:lang w:val="en-GB"/>
-        </w:rPr>
-        <w:t>objective was, as the name suggests</w:t>
-      </w:r>
-      <w:r>
-        <w:rPr>
-          <w:lang w:val="en-GB"/>
-        </w:rPr>
-        <w:t>.</w:t>
-      </w:r>
-    </w:p>
-    <w:p>
-      <w:pPr>
-        <w:spacing w:line="360" w:lineRule="auto"/>
-        <w:rPr>
-          <w:lang w:val="en-GB"/>
-        </w:rPr>
-      </w:pPr>
-      <w:r>
-        <w:rPr>
-          <w:lang w:val="en-GB"/>
-        </w:rPr>
-        <w:t>To</w:t>
-      </w:r>
-      <w:r>
-        <w:rPr>
-          <w:lang w:val="en-GB"/>
-        </w:rPr>
-        <w:t xml:space="preserve"> handle </w:t>
-      </w:r>
-      <w:r>
-        <w:rPr>
-          <w:lang w:val="en-GB"/>
-        </w:rPr>
-        <w:t>the reading of the “.OBJ” file.</w:t>
-      </w:r>
-      <w:r>
-        <w:rPr>
-          <w:lang w:val="en-GB"/>
-        </w:rPr>
-        <w:t xml:space="preserve"> </w:t>
-      </w:r>
-      <w:r>
-        <w:rPr>
-          <w:lang w:val="en-GB"/>
-        </w:rPr>
-        <w:t xml:space="preserve"> </w:t>
+        <w:t>In the next function,</w:t>
+      </w:r>
+      <w:r>
+        <w:rPr>
+          <w:lang w:val="en-GB"/>
+        </w:rPr>
+        <w:t xml:space="preserve"> the “Create” function. W</w:t>
+      </w:r>
+      <w:r>
+        <w:rPr>
+          <w:lang w:val="en-GB"/>
+        </w:rPr>
+        <w:t xml:space="preserve">e parse all the information gathered from the “.OBJ” file and create the object/objects. </w:t>
+      </w:r>
+      <w:r>
+        <w:rPr>
+          <w:lang w:val="en-GB"/>
+        </w:rPr>
+        <w:t>The function first controls whether it is the first mesh/only mesh or if it is</w:t>
+      </w:r>
+      <w:r>
+        <w:rPr>
+          <w:lang w:val="en-GB"/>
+        </w:rPr>
+        <w:t xml:space="preserve"> a mesh-</w:t>
+      </w:r>
+      <w:r>
+        <w:rPr>
+          <w:lang w:val="en-GB"/>
+        </w:rPr>
+        <w:t xml:space="preserve">part relative to the original mesh. </w:t>
+      </w:r>
+      <w:r>
+        <w:rPr>
+          <w:lang w:val="en-GB"/>
+        </w:rPr>
+        <w:t xml:space="preserve">We then redefine the indexing of the “.OBJ” file </w:t>
+      </w:r>
+      <w:r>
+        <w:rPr>
+          <w:lang w:val="en-GB"/>
+        </w:rPr>
+        <w:t>to fit our parsing. Seeing as the in the “.OBJ”</w:t>
+      </w:r>
+      <w:r>
+        <w:rPr>
+          <w:lang w:val="en-GB"/>
+        </w:rPr>
+        <w:t xml:space="preserve"> format</w:t>
+      </w:r>
+      <w:r>
+        <w:rPr>
+          <w:lang w:val="en-GB"/>
+        </w:rPr>
+        <w:t>,</w:t>
+      </w:r>
+      <w:r>
+        <w:rPr>
+          <w:lang w:val="en-GB"/>
+        </w:rPr>
+        <w:t xml:space="preserve"> the indexing never resets and with our parent/child solution, we need to </w:t>
+      </w:r>
+      <w:r>
+        <w:rPr>
+          <w:lang w:val="en-GB"/>
+        </w:rPr>
+        <w:t>reset the index for each mesh</w:t>
+      </w:r>
+      <w:r>
+        <w:rPr>
+          <w:lang w:val="en-GB"/>
+        </w:rPr>
+        <w:t xml:space="preserve"> for it to properly function with an index buffer.</w:t>
       </w:r>
       <w:bookmarkStart w:id="0" w:name="_GoBack"/>
       <w:bookmarkEnd w:id="0"/>
@@ -2648,7 +2862,7 @@
             </wp:anchor>
           </w:drawing>
         </mc:Choice>
-        <mc:Fallback xmlns:w16se="http://schemas.microsoft.com/office/word/2015/wordml/symex" xmlns:cx1="http://schemas.microsoft.com/office/drawing/2015/9/8/chartex" xmlns:cx="http://schemas.microsoft.com/office/drawing/2014/chartex">
+        <mc:Fallback xmlns:cx="http://schemas.microsoft.com/office/drawing/2014/chartex" xmlns:cx1="http://schemas.microsoft.com/office/drawing/2015/9/8/chartex" xmlns:w16se="http://schemas.microsoft.com/office/word/2015/wordml/symex">
           <w:pict>
             <v:roundrect w14:anchorId="589C86B2" id="Figur 24" o:spid="_x0000_s1026" style="position:absolute;margin-left:0;margin-top:0;width:561.15pt;height:742.85pt;z-index:251665408;visibility:visible;mso-wrap-style:square;mso-width-percent:920;mso-height-percent:940;mso-wrap-distance-left:9pt;mso-wrap-distance-top:0;mso-wrap-distance-right:9pt;mso-wrap-distance-bottom:0;mso-position-horizontal:center;mso-position-horizontal-relative:page;mso-position-vertical:center;mso-position-vertical-relative:page;mso-width-percent:920;mso-height-percent:940;mso-width-relative:page;mso-height-relative:page;v-text-anchor:top" arcsize="2637f" o:gfxdata="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" o:allowincell="f" filled="f" fillcolor="black" strokeweight="1pt">
               <w10:wrap anchorx="page" anchory="page"/>
@@ -3162,7 +3376,7 @@
             </wp:anchor>
           </w:drawing>
         </mc:Choice>
-        <mc:Fallback xmlns:w16se="http://schemas.microsoft.com/office/word/2015/wordml/symex" xmlns:cx1="http://schemas.microsoft.com/office/drawing/2015/9/8/chartex" xmlns:cx="http://schemas.microsoft.com/office/drawing/2014/chartex">
+        <mc:Fallback xmlns:cx="http://schemas.microsoft.com/office/drawing/2014/chartex" xmlns:cx1="http://schemas.microsoft.com/office/drawing/2015/9/8/chartex" xmlns:w16se="http://schemas.microsoft.com/office/word/2015/wordml/symex">
           <w:pict>
             <v:roundrect w14:anchorId="766CA03B" id="Figur 21" o:spid="_x0000_s1026" style="position:absolute;margin-left:0;margin-top:0;width:561.15pt;height:742.85pt;z-index:251660288;visibility:visible;mso-wrap-style:square;mso-width-percent:920;mso-height-percent:940;mso-wrap-distance-left:9pt;mso-wrap-distance-top:0;mso-wrap-distance-right:9pt;mso-wrap-distance-bottom:0;mso-position-horizontal:center;mso-position-horizontal-relative:page;mso-position-vertical:center;mso-position-vertical-relative:page;mso-width-percent:920;mso-height-percent:940;mso-width-relative:page;mso-height-relative:page;v-text-anchor:top" arcsize="2637f" o:gfxdata="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" o:allowincell="f" filled="f" fillcolor="black" strokeweight="1pt">
               <w10:wrap anchorx="page" anchory="page"/>
@@ -5180,6 +5394,7 @@
   <w:rsids>
     <w:rsidRoot w:val="00587F7F"/>
     <w:rsid w:val="00587F7F"/>
+    <w:rsid w:val="00664BA1"/>
     <w:rsid w:val="00A6378A"/>
   </w:rsids>
   <m:mathPr>
@@ -6028,6 +6243,15 @@
 </file>
 
 <file path=customXml/item1.xml><?xml version="1.0" encoding="utf-8"?>
+<?mso-contentType ?>
+<FormTemplates xmlns="http://schemas.microsoft.com/sharepoint/v3/contenttype/forms">
+  <Display>DocumentLibraryForm</Display>
+  <Edit>AssetEditForm</Edit>
+  <New>DocumentLibraryForm</New>
+</FormTemplates>
+</file>
+
+<file path=customXml/item2.xml><?xml version="1.0" encoding="utf-8"?>
 <outs:outSpaceData xmlns:outs="http://schemas.microsoft.com/office/2009/outspace/metadata">
   <outs:relatedDates/>
   <outs:relatedDocuments/>
@@ -6037,20 +6261,19 @@
 </outs:outSpaceData>
 </file>
 
-<file path=customXml/item2.xml><?xml version="1.0" encoding="utf-8"?>
-<?mso-contentType ?>
-<FormTemplates xmlns="http://schemas.microsoft.com/sharepoint/v3/contenttype/forms">
-  <Display>DocumentLibraryForm</Display>
-  <Edit>AssetEditForm</Edit>
-  <New>DocumentLibraryForm</New>
-</FormTemplates>
-</file>
-
 <file path=customXml/item3.xml><?xml version="1.0" encoding="utf-8"?>
 <b:Sources xmlns:b="http://schemas.openxmlformats.org/officeDocument/2006/bibliography" SelectedStyle="\APA.XSL" StyleName="APA"/>
 </file>
 
 <file path=customXml/itemProps1.xml><?xml version="1.0" encoding="utf-8"?>
+<ds:datastoreItem xmlns:ds="http://schemas.openxmlformats.org/officeDocument/2006/customXml" ds:itemID="{4B820453-3CF0-4EAE-81BE-B400E0BB8F14}">
+  <ds:schemaRefs>
+    <ds:schemaRef ds:uri="http://schemas.microsoft.com/sharepoint/v3/contenttype/forms"/>
+  </ds:schemaRefs>
+</ds:datastoreItem>
+</file>
+
+<file path=customXml/itemProps2.xml><?xml version="1.0" encoding="utf-8"?>
 <ds:datastoreItem xmlns:ds="http://schemas.openxmlformats.org/officeDocument/2006/customXml" ds:itemID="{800B806B-C3C7-4EFE-A57F-81DC87A14EE1}">
   <ds:schemaRefs>
     <ds:schemaRef ds:uri="http://schemas.microsoft.com/office/2009/outspace/metadata"/>
@@ -6058,16 +6281,8 @@
 </ds:datastoreItem>
 </file>
 
-<file path=customXml/itemProps2.xml><?xml version="1.0" encoding="utf-8"?>
-<ds:datastoreItem xmlns:ds="http://schemas.openxmlformats.org/officeDocument/2006/customXml" ds:itemID="{4B820453-3CF0-4EAE-81BE-B400E0BB8F14}">
-  <ds:schemaRefs>
-    <ds:schemaRef ds:uri="http://schemas.microsoft.com/sharepoint/v3/contenttype/forms"/>
-  </ds:schemaRefs>
-</ds:datastoreItem>
-</file>
-
 <file path=customXml/itemProps3.xml><?xml version="1.0" encoding="utf-8"?>
-<ds:datastoreItem xmlns:ds="http://schemas.openxmlformats.org/officeDocument/2006/customXml" ds:itemID="{172E1240-70AD-4F58-AABE-635FBA4C569A}">
+<ds:datastoreItem xmlns:ds="http://schemas.openxmlformats.org/officeDocument/2006/customXml" ds:itemID="{A0728601-3F08-4AF9-9AAB-8E96B3D4BE45}">
   <ds:schemaRefs>
     <ds:schemaRef ds:uri="http://schemas.openxmlformats.org/officeDocument/2006/bibliography"/>
   </ds:schemaRefs>

</xml_diff>

<commit_message>
Added dynamic cube mapping
</commit_message>
<xml_diff>
--- a/3d Projekt/ProjectReport_Martin_David.docx
+++ b/3d Projekt/ProjectReport_Martin_David.docx
@@ -11,6 +11,7 @@
             <w:docPartUnique/>
           </w:docPartObj>
         </w:sdtPr>
+        <w:sdtEndPr/>
         <w:sdtContent>
           <w:r>
             <w:rPr>
@@ -87,7 +88,7 @@
                   </wp:anchor>
                 </w:drawing>
               </mc:Choice>
-              <mc:Fallback xmlns:cx="http://schemas.microsoft.com/office/drawing/2014/chartex" xmlns:cx1="http://schemas.microsoft.com/office/drawing/2015/9/8/chartex" xmlns:w16se="http://schemas.microsoft.com/office/word/2015/wordml/symex">
+              <mc:Fallback xmlns:w16se="http://schemas.microsoft.com/office/word/2015/wordml/symex" xmlns:cx1="http://schemas.microsoft.com/office/drawing/2015/9/8/chartex" xmlns:cx="http://schemas.microsoft.com/office/drawing/2014/chartex">
                 <w:pict>
                   <v:roundrect w14:anchorId="214AA01D" id="Figur 622" o:spid="_x0000_s1026" style="position:absolute;margin-left:0;margin-top:0;width:561.35pt;height:742.95pt;z-index:251662336;visibility:visible;mso-wrap-style:square;mso-width-percent:920;mso-height-percent:940;mso-wrap-distance-left:9pt;mso-wrap-distance-top:0;mso-wrap-distance-right:9pt;mso-wrap-distance-bottom:0;mso-position-horizontal:center;mso-position-horizontal-relative:page;mso-position-vertical:center;mso-position-vertical-relative:page;mso-width-percent:920;mso-height-percent:940;mso-width-relative:page;mso-height-relative:page;v-text-anchor:top" arcsize="2269f" o:gfxdata="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" o:allowincell="f" filled="f" fillcolor="black">
                     <w10:wrap anchorx="page" anchory="page"/>
@@ -247,6 +248,7 @@
                                           <w:dataBinding w:prefixMappings="xmlns:ns0='http://schemas.openxmlformats.org/package/2006/metadata/core-properties' xmlns:ns1='http://purl.org/dc/elements/1.1/'" w:xpath="/ns0:coreProperties[1]/ns1:title[1]" w:storeItemID="{6C3C8BC8-F283-45AE-878A-BAB7291924A1}"/>
                                           <w:text/>
                                         </w:sdtPr>
+                                        <w:sdtEndPr/>
                                         <w:sdtContent>
                                           <w:r>
                                             <w:rPr>
@@ -340,6 +342,7 @@
                                           <w:dataBinding w:prefixMappings="xmlns:ns0='http://schemas.openxmlformats.org/package/2006/metadata/core-properties' xmlns:ns1='http://purl.org/dc/elements/1.1/'" w:xpath="/ns0:coreProperties[1]/ns1:subject[1]" w:storeItemID="{6C3C8BC8-F283-45AE-878A-BAB7291924A1}"/>
                                           <w:text/>
                                         </w:sdtPr>
+                                        <w:sdtEndPr/>
                                         <w:sdtContent>
                                           <w:r>
                                             <w:rPr>
@@ -474,6 +477,7 @@
                                     <w:dataBinding w:prefixMappings="xmlns:ns0='http://schemas.openxmlformats.org/package/2006/metadata/core-properties' xmlns:ns1='http://purl.org/dc/elements/1.1/'" w:xpath="/ns0:coreProperties[1]/ns1:title[1]" w:storeItemID="{6C3C8BC8-F283-45AE-878A-BAB7291924A1}"/>
                                     <w:text/>
                                   </w:sdtPr>
+                                  <w:sdtEndPr/>
                                   <w:sdtContent>
                                     <w:r>
                                       <w:rPr>
@@ -567,6 +571,7 @@
                                     <w:dataBinding w:prefixMappings="xmlns:ns0='http://schemas.openxmlformats.org/package/2006/metadata/core-properties' xmlns:ns1='http://purl.org/dc/elements/1.1/'" w:xpath="/ns0:coreProperties[1]/ns1:subject[1]" w:storeItemID="{6C3C8BC8-F283-45AE-878A-BAB7291924A1}"/>
                                     <w:text/>
                                   </w:sdtPr>
+                                  <w:sdtEndPr/>
                                   <w:sdtContent>
                                     <w:r>
                                       <w:rPr>
@@ -710,6 +715,7 @@
                                       <w:calendar w:val="gregorian"/>
                                     </w:date>
                                   </w:sdtPr>
+                                  <w:sdtEndPr/>
                                   <w:sdtContent>
                                     <w:r>
                                       <w:t>[Välj datum]</w:t>
@@ -755,6 +761,7 @@
                                     <w:dataBinding w:prefixMappings="xmlns:ns0='http://schemas.openxmlformats.org/package/2006/metadata/core-properties' xmlns:ns1='http://purl.org/dc/elements/1.1/'" w:xpath="/ns0:coreProperties[1]/ns1:creator[1]" w:storeItemID="{6C3C8BC8-F283-45AE-878A-BAB7291924A1}"/>
                                     <w:text/>
                                   </w:sdtPr>
+                                  <w:sdtEndPr/>
                                   <w:sdtContent>
                                     <w:r>
                                       <w:rPr>
@@ -1003,6 +1010,7 @@
           <w:dataBinding w:prefixMappings="xmlns:ns0='http://schemas.openxmlformats.org/package/2006/metadata/core-properties' xmlns:ns1='http://purl.org/dc/elements/1.1/'" w:xpath="/ns0:coreProperties[1]/ns1:title[1]" w:storeItemID="{6C3C8BC8-F283-45AE-878A-BAB7291924A1}"/>
           <w:text/>
         </w:sdtPr>
+        <w:sdtEndPr/>
         <w:sdtContent>
           <w:r>
             <w:rPr>
@@ -1035,6 +1043,7 @@
           <w:dataBinding w:prefixMappings="xmlns:ns0='http://schemas.openxmlformats.org/package/2006/metadata/core-properties' xmlns:ns1='http://purl.org/dc/elements/1.1/'" w:xpath="/ns0:coreProperties[1]/ns1:subject[1]" w:storeItemID="{6C3C8BC8-F283-45AE-878A-BAB7291924A1}"/>
           <w:text/>
         </w:sdtPr>
+        <w:sdtEndPr/>
         <w:sdtContent>
           <w:r>
             <w:rPr>
@@ -2231,6 +2240,521 @@
         </w:rPr>
         <w:t xml:space="preserve"> for it to properly function with an index buffer.</w:t>
       </w:r>
+    </w:p>
+    <w:p>
+      <w:pPr>
+        <w:rPr>
+          <w:lang w:val="en-GB"/>
+        </w:rPr>
+      </w:pPr>
+    </w:p>
+    <w:p>
+      <w:pPr>
+        <w:pStyle w:val="Heading2"/>
+        <w:rPr>
+          <w:lang w:val="en-GB"/>
+        </w:rPr>
+      </w:pPr>
+      <w:r>
+        <w:rPr>
+          <w:lang w:val="en-GB"/>
+        </w:rPr>
+        <w:t>Height map</w:t>
+      </w:r>
+    </w:p>
+    <w:p>
+      <w:pPr>
+        <w:rPr>
+          <w:lang w:val="en-GB"/>
+        </w:rPr>
+      </w:pPr>
+    </w:p>
+    <w:p>
+      <w:pPr>
+        <w:pStyle w:val="Heading1"/>
+        <w:rPr>
+          <w:lang w:val="en-GB"/>
+        </w:rPr>
+      </w:pPr>
+      <w:r>
+        <w:rPr>
+          <w:lang w:val="en-GB"/>
+        </w:rPr>
+        <w:t>Texturing and Lighting</w:t>
+      </w:r>
+    </w:p>
+    <w:p>
+      <w:pPr>
+        <w:rPr>
+          <w:lang w:val="en-GB"/>
+        </w:rPr>
+      </w:pPr>
+    </w:p>
+    <w:p>
+      <w:pPr>
+        <w:pStyle w:val="Heading2"/>
+        <w:rPr>
+          <w:lang w:val="en-GB"/>
+        </w:rPr>
+      </w:pPr>
+      <w:r>
+        <w:rPr>
+          <w:lang w:val="en-GB"/>
+        </w:rPr>
+        <w:t>Normal mapping</w:t>
+      </w:r>
+    </w:p>
+    <w:p>
+      <w:pPr>
+        <w:rPr>
+          <w:lang w:val="en-GB"/>
+        </w:rPr>
+      </w:pPr>
+    </w:p>
+    <w:p>
+      <w:pPr>
+        <w:pStyle w:val="Heading1"/>
+        <w:rPr>
+          <w:lang w:val="en-GB"/>
+        </w:rPr>
+      </w:pPr>
+      <w:r>
+        <w:rPr>
+          <w:lang w:val="en-GB"/>
+        </w:rPr>
+        <w:t>Projection Techniques</w:t>
+      </w:r>
+    </w:p>
+    <w:p>
+      <w:pPr>
+        <w:rPr>
+          <w:lang w:val="en-GB"/>
+        </w:rPr>
+      </w:pPr>
+    </w:p>
+    <w:p>
+      <w:pPr>
+        <w:pStyle w:val="Heading2"/>
+        <w:rPr>
+          <w:lang w:val="en-GB"/>
+        </w:rPr>
+      </w:pPr>
+      <w:r>
+        <w:rPr>
+          <w:lang w:val="en-GB"/>
+        </w:rPr>
+        <w:t>Dynamic cubic environment mapping</w:t>
+      </w:r>
+    </w:p>
+    <w:p>
+      <w:pPr>
+        <w:rPr>
+          <w:lang w:val="en-GB"/>
+        </w:rPr>
+      </w:pPr>
+    </w:p>
+    <w:p>
+      <w:pPr>
+        <w:spacing w:line="360" w:lineRule="auto"/>
+        <w:rPr>
+          <w:lang w:val="en-GB"/>
+        </w:rPr>
+      </w:pPr>
+      <w:r>
+        <w:rPr>
+          <w:lang w:val="en-GB"/>
+        </w:rPr>
+        <w:t>A</w:t>
+      </w:r>
+      <w:r>
+        <w:rPr>
+          <w:lang w:val="en-GB"/>
+        </w:rPr>
+        <w:t xml:space="preserve"> dynam</w:t>
+      </w:r>
+      <w:r>
+        <w:rPr>
+          <w:lang w:val="en-GB"/>
+        </w:rPr>
+        <w:t xml:space="preserve">ic cube map is a “cubic </w:t>
+      </w:r>
+      <w:r>
+        <w:rPr>
+          <w:lang w:val="en-GB"/>
+        </w:rPr>
+        <w:t>texture</w:t>
+      </w:r>
+      <w:r>
+        <w:rPr>
+          <w:lang w:val="en-GB"/>
+        </w:rPr>
+        <w:t>”</w:t>
+      </w:r>
+      <w:r>
+        <w:rPr>
+          <w:lang w:val="en-GB"/>
+        </w:rPr>
+        <w:t xml:space="preserve"> t</w:t>
+      </w:r>
+      <w:r>
+        <w:rPr>
+          <w:lang w:val="en-GB"/>
+        </w:rPr>
+        <w:t>hat keeps updating every frame, hence the name “</w:t>
+      </w:r>
+      <w:r>
+        <w:rPr>
+          <w:lang w:val="en-GB"/>
+        </w:rPr>
+        <w:t>dynamic</w:t>
+      </w:r>
+      <w:r>
+        <w:rPr>
+          <w:lang w:val="en-GB"/>
+        </w:rPr>
+        <w:t>”.</w:t>
+      </w:r>
+    </w:p>
+    <w:p>
+      <w:pPr>
+        <w:spacing w:line="360" w:lineRule="auto"/>
+        <w:rPr>
+          <w:lang w:val="en-GB"/>
+        </w:rPr>
+      </w:pPr>
+      <w:r>
+        <w:rPr>
+          <w:lang w:val="en-GB"/>
+        </w:rPr>
+        <w:t>Dynamic cube mapping</w:t>
+      </w:r>
+      <w:r>
+        <w:rPr>
+          <w:lang w:val="en-GB"/>
+        </w:rPr>
+        <w:t xml:space="preserve"> </w:t>
+      </w:r>
+      <w:proofErr w:type="gramStart"/>
+      <w:r>
+        <w:rPr>
+          <w:lang w:val="en-GB"/>
+        </w:rPr>
+        <w:t>could be used</w:t>
+      </w:r>
+      <w:proofErr w:type="gramEnd"/>
+      <w:r>
+        <w:rPr>
+          <w:lang w:val="en-GB"/>
+        </w:rPr>
+        <w:t xml:space="preserve"> to make dynamic </w:t>
+      </w:r>
+      <w:r>
+        <w:rPr>
+          <w:lang w:val="en-GB"/>
+        </w:rPr>
+        <w:t xml:space="preserve">reflections. The dynamic aspect </w:t>
+      </w:r>
+      <w:proofErr w:type="gramStart"/>
+      <w:r>
+        <w:rPr>
+          <w:lang w:val="en-GB"/>
+        </w:rPr>
+        <w:t>is easily demonstrated</w:t>
+      </w:r>
+      <w:proofErr w:type="gramEnd"/>
+      <w:r>
+        <w:rPr>
+          <w:lang w:val="en-GB"/>
+        </w:rPr>
+        <w:t xml:space="preserve"> by having animated objects in the</w:t>
+      </w:r>
+      <w:r>
+        <w:rPr>
+          <w:lang w:val="en-GB"/>
+        </w:rPr>
+        <w:t xml:space="preserve"> scene, and see them move in the reflection.</w:t>
+      </w:r>
+    </w:p>
+    <w:p>
+      <w:pPr>
+        <w:spacing w:line="360" w:lineRule="auto"/>
+        <w:rPr>
+          <w:lang w:val="en-GB"/>
+        </w:rPr>
+      </w:pPr>
+      <w:r>
+        <w:rPr>
+          <w:lang w:val="en-GB"/>
+        </w:rPr>
+        <w:t>Steps to this method:</w:t>
+      </w:r>
+    </w:p>
+    <w:p>
+      <w:pPr>
+        <w:spacing w:line="360" w:lineRule="auto"/>
+        <w:rPr>
+          <w:lang w:val="en-GB"/>
+        </w:rPr>
+      </w:pPr>
+      <w:r>
+        <w:rPr>
+          <w:lang w:val="en-GB"/>
+        </w:rPr>
+        <w:t>1. Create six</w:t>
+      </w:r>
+      <w:r>
+        <w:rPr>
+          <w:lang w:val="en-GB"/>
+        </w:rPr>
+        <w:t xml:space="preserve"> </w:t>
+      </w:r>
+      <w:r>
+        <w:rPr>
+          <w:lang w:val="en-GB"/>
+        </w:rPr>
+        <w:t>cameras, everyone looks down it</w:t>
+      </w:r>
+      <w:r>
+        <w:rPr>
+          <w:lang w:val="en-GB"/>
+        </w:rPr>
+        <w:t xml:space="preserve">s own </w:t>
+      </w:r>
+      <w:r>
+        <w:rPr>
+          <w:lang w:val="en-GB"/>
+        </w:rPr>
+        <w:t>world axis (+x,-x, +y, -y, +z, -</w:t>
+      </w:r>
+      <w:proofErr w:type="gramStart"/>
+      <w:r>
+        <w:rPr>
+          <w:lang w:val="en-GB"/>
+        </w:rPr>
+        <w:t>z )</w:t>
+      </w:r>
+      <w:proofErr w:type="gramEnd"/>
+      <w:r>
+        <w:rPr>
+          <w:lang w:val="en-GB"/>
+        </w:rPr>
+        <w:t>.</w:t>
+      </w:r>
+    </w:p>
+    <w:p>
+      <w:pPr>
+        <w:spacing w:line="360" w:lineRule="auto"/>
+        <w:rPr>
+          <w:lang w:val="en-GB"/>
+        </w:rPr>
+      </w:pPr>
+      <w:r>
+        <w:rPr>
+          <w:lang w:val="en-GB"/>
+        </w:rPr>
+        <w:t>2. P</w:t>
+      </w:r>
+      <w:r>
+        <w:rPr>
+          <w:lang w:val="en-GB"/>
+        </w:rPr>
+        <w:t xml:space="preserve">osition the cameras at the point </w:t>
+      </w:r>
+      <w:r>
+        <w:rPr>
+          <w:lang w:val="en-GB"/>
+        </w:rPr>
+        <w:t>where the reflective object is.</w:t>
+      </w:r>
+    </w:p>
+    <w:p>
+      <w:pPr>
+        <w:spacing w:line="360" w:lineRule="auto"/>
+        <w:rPr>
+          <w:lang w:val="en-GB"/>
+        </w:rPr>
+      </w:pPr>
+      <w:r>
+        <w:rPr>
+          <w:lang w:val="en-GB"/>
+        </w:rPr>
+        <w:t>3. R</w:t>
+      </w:r>
+      <w:r>
+        <w:rPr>
+          <w:lang w:val="en-GB"/>
+        </w:rPr>
+        <w:t>e</w:t>
+      </w:r>
+      <w:r>
+        <w:rPr>
+          <w:lang w:val="en-GB"/>
+        </w:rPr>
+        <w:t>nder the scene for every camera</w:t>
+      </w:r>
+      <w:r>
+        <w:rPr>
+          <w:lang w:val="en-GB"/>
+        </w:rPr>
+        <w:t xml:space="preserve"> but do not render the reflective object. </w:t>
+      </w:r>
+      <w:r>
+        <w:rPr>
+          <w:lang w:val="en-GB"/>
+        </w:rPr>
+        <w:t>Render to one texture each.</w:t>
+      </w:r>
+    </w:p>
+    <w:p>
+      <w:pPr>
+        <w:spacing w:line="360" w:lineRule="auto"/>
+        <w:rPr>
+          <w:lang w:val="en-GB"/>
+        </w:rPr>
+      </w:pPr>
+      <w:r>
+        <w:rPr>
+          <w:lang w:val="en-GB"/>
+        </w:rPr>
+        <w:t>4. P</w:t>
+      </w:r>
+      <w:r>
+        <w:rPr>
+          <w:lang w:val="en-GB"/>
+        </w:rPr>
+        <w:t>ut the textures together as a cube</w:t>
+      </w:r>
+      <w:r>
+        <w:rPr>
+          <w:lang w:val="en-GB"/>
+        </w:rPr>
+        <w:t xml:space="preserve"> </w:t>
+      </w:r>
+      <w:r>
+        <w:rPr>
+          <w:lang w:val="en-GB"/>
+        </w:rPr>
+        <w:t>map.</w:t>
+      </w:r>
+    </w:p>
+    <w:p>
+      <w:pPr>
+        <w:spacing w:line="360" w:lineRule="auto"/>
+        <w:rPr>
+          <w:lang w:val="en-GB"/>
+        </w:rPr>
+      </w:pPr>
+      <w:r>
+        <w:rPr>
+          <w:lang w:val="en-GB"/>
+        </w:rPr>
+        <w:t>5. U</w:t>
+      </w:r>
+      <w:r>
+        <w:rPr>
+          <w:lang w:val="en-GB"/>
+        </w:rPr>
+        <w:t>se the cube</w:t>
+      </w:r>
+      <w:r>
+        <w:rPr>
+          <w:lang w:val="en-GB"/>
+        </w:rPr>
+        <w:t xml:space="preserve"> </w:t>
+      </w:r>
+      <w:r>
+        <w:rPr>
+          <w:lang w:val="en-GB"/>
+        </w:rPr>
+        <w:t>map as a texture for the reflective object.</w:t>
+      </w:r>
+    </w:p>
+    <w:p>
+      <w:pPr>
+        <w:spacing w:line="360" w:lineRule="auto"/>
+        <w:rPr>
+          <w:lang w:val="en-GB"/>
+        </w:rPr>
+      </w:pPr>
+    </w:p>
+    <w:p>
+      <w:pPr>
+        <w:spacing w:line="360" w:lineRule="auto"/>
+        <w:rPr>
+          <w:lang w:val="en-GB"/>
+        </w:rPr>
+      </w:pPr>
+      <w:r>
+        <w:rPr>
+          <w:lang w:val="en-GB"/>
+        </w:rPr>
+        <w:t xml:space="preserve">In this project, we used this technique on one single object. This allowed for a higher resolution environment map. Dynamic cube mapping is heavily demanding which means that the more things that uses this technique the lower resolution you would have on the cube map. We opted to use a single cube map with a resolution of 1024x1024 to get a good quality reflection that represents the technique in a visually satisfactory way. </w:t>
+      </w:r>
+    </w:p>
+    <w:p>
+      <w:pPr>
+        <w:spacing w:line="360" w:lineRule="auto"/>
+        <w:rPr>
+          <w:lang w:val="en-GB"/>
+        </w:rPr>
+      </w:pPr>
+    </w:p>
+    <w:p>
+      <w:pPr>
+        <w:spacing w:line="360" w:lineRule="auto"/>
+        <w:rPr>
+          <w:lang w:val="en-GB"/>
+        </w:rPr>
+      </w:pPr>
+      <w:r>
+        <w:rPr>
+          <w:lang w:val="en-GB"/>
+        </w:rPr>
+        <w:t>A class named “</w:t>
+      </w:r>
+      <w:proofErr w:type="spellStart"/>
+      <w:r>
+        <w:rPr>
+          <w:lang w:val="en-GB"/>
+        </w:rPr>
+        <w:t>DynamicCubeMap</w:t>
+      </w:r>
+      <w:proofErr w:type="spellEnd"/>
+      <w:proofErr w:type="gramStart"/>
+      <w:r>
+        <w:rPr>
+          <w:lang w:val="en-GB"/>
+        </w:rPr>
+        <w:t>”  was</w:t>
+      </w:r>
+      <w:proofErr w:type="gramEnd"/>
+      <w:r>
+        <w:rPr>
+          <w:lang w:val="en-GB"/>
+        </w:rPr>
+        <w:t xml:space="preserve"> created for this technique. The purpose of the class was mainly to contain the six cameras, their render target views, and the </w:t>
+      </w:r>
+      <w:proofErr w:type="spellStart"/>
+      <w:r>
+        <w:rPr>
+          <w:lang w:val="en-GB"/>
+        </w:rPr>
+        <w:t>shader</w:t>
+      </w:r>
+      <w:proofErr w:type="spellEnd"/>
+      <w:r>
+        <w:rPr>
+          <w:lang w:val="en-GB"/>
+        </w:rPr>
+        <w:t xml:space="preserve"> resource view for the cube map. It also contained necessary things such as a custom viewport and a depth stencil view</w:t>
+      </w:r>
+    </w:p>
+    <w:p>
+      <w:pPr>
+        <w:rPr>
+          <w:lang w:val="en-GB"/>
+        </w:rPr>
+      </w:pPr>
       <w:bookmarkStart w:id="0" w:name="_GoBack"/>
       <w:bookmarkEnd w:id="0"/>
     </w:p>
@@ -2243,6 +2767,34 @@
     </w:p>
     <w:p>
       <w:pPr>
+        <w:rPr>
+          <w:lang w:val="en-GB"/>
+        </w:rPr>
+      </w:pPr>
+    </w:p>
+    <w:p>
+      <w:pPr>
+        <w:pStyle w:val="Heading1"/>
+        <w:rPr>
+          <w:lang w:val="en-GB"/>
+        </w:rPr>
+      </w:pPr>
+      <w:r>
+        <w:rPr>
+          <w:lang w:val="en-GB"/>
+        </w:rPr>
+        <w:t>Acceleration Techniques</w:t>
+      </w:r>
+    </w:p>
+    <w:p>
+      <w:pPr>
+        <w:rPr>
+          <w:lang w:val="en-GB"/>
+        </w:rPr>
+      </w:pPr>
+    </w:p>
+    <w:p>
+      <w:pPr>
         <w:pStyle w:val="Heading2"/>
         <w:rPr>
           <w:lang w:val="en-GB"/>
@@ -2252,132 +2804,7 @@
         <w:rPr>
           <w:lang w:val="en-GB"/>
         </w:rPr>
-        <w:t>Height map</w:t>
-      </w:r>
-    </w:p>
-    <w:p>
-      <w:pPr>
-        <w:rPr>
-          <w:lang w:val="en-GB"/>
-        </w:rPr>
-      </w:pPr>
-    </w:p>
-    <w:p>
-      <w:pPr>
-        <w:pStyle w:val="Heading1"/>
-        <w:rPr>
-          <w:lang w:val="en-GB"/>
-        </w:rPr>
-      </w:pPr>
-      <w:r>
-        <w:rPr>
-          <w:lang w:val="en-GB"/>
-        </w:rPr>
-        <w:t>Texturing and Lighting</w:t>
-      </w:r>
-    </w:p>
-    <w:p>
-      <w:pPr>
-        <w:rPr>
-          <w:lang w:val="en-GB"/>
-        </w:rPr>
-      </w:pPr>
-    </w:p>
-    <w:p>
-      <w:pPr>
-        <w:pStyle w:val="Heading2"/>
-        <w:rPr>
-          <w:lang w:val="en-GB"/>
-        </w:rPr>
-      </w:pPr>
-      <w:r>
-        <w:rPr>
-          <w:lang w:val="en-GB"/>
-        </w:rPr>
-        <w:t>Normal mapping</w:t>
-      </w:r>
-    </w:p>
-    <w:p>
-      <w:pPr>
-        <w:rPr>
-          <w:lang w:val="en-GB"/>
-        </w:rPr>
-      </w:pPr>
-    </w:p>
-    <w:p>
-      <w:pPr>
-        <w:pStyle w:val="Heading1"/>
-        <w:rPr>
-          <w:lang w:val="en-GB"/>
-        </w:rPr>
-      </w:pPr>
-      <w:r>
-        <w:rPr>
-          <w:lang w:val="en-GB"/>
-        </w:rPr>
-        <w:t>Projection Techniques</w:t>
-      </w:r>
-    </w:p>
-    <w:p>
-      <w:pPr>
-        <w:rPr>
-          <w:lang w:val="en-GB"/>
-        </w:rPr>
-      </w:pPr>
-    </w:p>
-    <w:p>
-      <w:pPr>
-        <w:pStyle w:val="Heading2"/>
-        <w:rPr>
-          <w:lang w:val="en-GB"/>
-        </w:rPr>
-      </w:pPr>
-      <w:r>
-        <w:rPr>
-          <w:lang w:val="en-GB"/>
-        </w:rPr>
-        <w:t>Dynamic cubic environment mapping</w:t>
-      </w:r>
-    </w:p>
-    <w:p>
-      <w:pPr>
-        <w:rPr>
-          <w:lang w:val="en-GB"/>
-        </w:rPr>
-      </w:pPr>
-    </w:p>
-    <w:p>
-      <w:pPr>
-        <w:pStyle w:val="Heading1"/>
-        <w:rPr>
-          <w:lang w:val="en-GB"/>
-        </w:rPr>
-      </w:pPr>
-      <w:r>
-        <w:rPr>
-          <w:lang w:val="en-GB"/>
-        </w:rPr>
-        <w:t>Acceleration Techniques</w:t>
-      </w:r>
-    </w:p>
-    <w:p>
-      <w:pPr>
-        <w:rPr>
-          <w:lang w:val="en-GB"/>
-        </w:rPr>
-      </w:pPr>
-    </w:p>
-    <w:p>
-      <w:pPr>
-        <w:pStyle w:val="Heading2"/>
-        <w:rPr>
-          <w:lang w:val="en-GB"/>
-        </w:rPr>
-      </w:pPr>
-      <w:r>
-        <w:rPr>
-          <w:lang w:val="en-GB"/>
-        </w:rPr>
+        <w:lastRenderedPageBreak/>
         <w:t>View frustum culling against a quad tree</w:t>
       </w:r>
     </w:p>
@@ -2614,6 +3041,7 @@
                               <w:dataBinding w:prefixMappings="xmlns:ns0='http://schemas.openxmlformats.org/package/2006/metadata/core-properties' xmlns:ns1='http://purl.org/dc/elements/1.1/'" w:xpath="/ns0:coreProperties[1]/ns1:title[1]" w:storeItemID="{6C3C8BC8-F283-45AE-878A-BAB7291924A1}"/>
                               <w:text/>
                             </w:sdtPr>
+                            <w:sdtEndPr/>
                             <w:sdtContent>
                               <w:r>
                                 <w:rPr>
@@ -2664,6 +3092,7 @@
                                 <w:calendar w:val="gregorian"/>
                               </w:date>
                             </w:sdtPr>
+                            <w:sdtEndPr/>
                             <w:sdtContent>
                               <w:proofErr w:type="gramEnd"/>
                               <w:r>
@@ -2862,7 +3291,7 @@
             </wp:anchor>
           </w:drawing>
         </mc:Choice>
-        <mc:Fallback xmlns:cx="http://schemas.microsoft.com/office/drawing/2014/chartex" xmlns:cx1="http://schemas.microsoft.com/office/drawing/2015/9/8/chartex" xmlns:w16se="http://schemas.microsoft.com/office/word/2015/wordml/symex">
+        <mc:Fallback xmlns:w16se="http://schemas.microsoft.com/office/word/2015/wordml/symex" xmlns:cx1="http://schemas.microsoft.com/office/drawing/2015/9/8/chartex" xmlns:cx="http://schemas.microsoft.com/office/drawing/2014/chartex">
           <w:pict>
             <v:roundrect w14:anchorId="589C86B2" id="Figur 24" o:spid="_x0000_s1026" style="position:absolute;margin-left:0;margin-top:0;width:561.15pt;height:742.85pt;z-index:251665408;visibility:visible;mso-wrap-style:square;mso-width-percent:920;mso-height-percent:940;mso-wrap-distance-left:9pt;mso-wrap-distance-top:0;mso-wrap-distance-right:9pt;mso-wrap-distance-bottom:0;mso-position-horizontal:center;mso-position-horizontal-relative:page;mso-position-vertical:center;mso-position-vertical-relative:page;mso-width-percent:920;mso-height-percent:940;mso-width-relative:page;mso-height-relative:page;v-text-anchor:top" arcsize="2637f" o:gfxdata="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" o:allowincell="f" filled="f" fillcolor="black" strokeweight="1pt">
               <w10:wrap anchorx="page" anchory="page"/>
@@ -2954,7 +3383,7 @@
                               <w:sz w:val="40"/>
                               <w:szCs w:val="40"/>
                             </w:rPr>
-                            <w:t>2</w:t>
+                            <w:t>4</w:t>
                           </w:r>
                           <w:r>
                             <w:rPr>
@@ -3013,7 +3442,7 @@
                         <w:sz w:val="40"/>
                         <w:szCs w:val="40"/>
                       </w:rPr>
-                      <w:t>2</w:t>
+                      <w:t>4</w:t>
                     </w:r>
                     <w:r>
                       <w:rPr>
@@ -3127,6 +3556,7 @@
                               <w:dataBinding w:prefixMappings="xmlns:ns0='http://schemas.openxmlformats.org/package/2006/metadata/core-properties' xmlns:ns1='http://purl.org/dc/elements/1.1/'" w:xpath="/ns0:coreProperties[1]/ns1:title[1]" w:storeItemID="{6C3C8BC8-F283-45AE-878A-BAB7291924A1}"/>
                               <w:text/>
                             </w:sdtPr>
+                            <w:sdtEndPr/>
                             <w:sdtContent>
                               <w:r>
                                 <w:rPr>
@@ -3177,6 +3607,7 @@
                                 <w:calendar w:val="gregorian"/>
                               </w:date>
                             </w:sdtPr>
+                            <w:sdtEndPr/>
                             <w:sdtContent>
                               <w:proofErr w:type="gramEnd"/>
                               <w:r>
@@ -3376,7 +3807,7 @@
             </wp:anchor>
           </w:drawing>
         </mc:Choice>
-        <mc:Fallback xmlns:cx="http://schemas.microsoft.com/office/drawing/2014/chartex" xmlns:cx1="http://schemas.microsoft.com/office/drawing/2015/9/8/chartex" xmlns:w16se="http://schemas.microsoft.com/office/word/2015/wordml/symex">
+        <mc:Fallback xmlns:w16se="http://schemas.microsoft.com/office/word/2015/wordml/symex" xmlns:cx1="http://schemas.microsoft.com/office/drawing/2015/9/8/chartex" xmlns:cx="http://schemas.microsoft.com/office/drawing/2014/chartex">
           <w:pict>
             <v:roundrect w14:anchorId="766CA03B" id="Figur 21" o:spid="_x0000_s1026" style="position:absolute;margin-left:0;margin-top:0;width:561.15pt;height:742.85pt;z-index:251660288;visibility:visible;mso-wrap-style:square;mso-width-percent:920;mso-height-percent:940;mso-wrap-distance-left:9pt;mso-wrap-distance-top:0;mso-wrap-distance-right:9pt;mso-wrap-distance-bottom:0;mso-position-horizontal:center;mso-position-horizontal-relative:page;mso-position-vertical:center;mso-position-vertical-relative:page;mso-width-percent:920;mso-height-percent:940;mso-width-relative:page;mso-height-relative:page;v-text-anchor:top" arcsize="2637f" o:gfxdata="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" o:allowincell="f" filled="f" fillcolor="black" strokeweight="1pt">
               <w10:wrap anchorx="page" anchory="page"/>
@@ -3469,7 +3900,7 @@
                               <w:sz w:val="40"/>
                               <w:szCs w:val="40"/>
                             </w:rPr>
-                            <w:t>3</w:t>
+                            <w:t>1</w:t>
                           </w:r>
                           <w:r>
                             <w:rPr>
@@ -3528,7 +3959,7 @@
                         <w:sz w:val="40"/>
                         <w:szCs w:val="40"/>
                       </w:rPr>
-                      <w:t>3</w:t>
+                      <w:t>1</w:t>
                     </w:r>
                     <w:r>
                       <w:rPr>
@@ -6243,15 +6674,6 @@
 </file>
 
 <file path=customXml/item1.xml><?xml version="1.0" encoding="utf-8"?>
-<?mso-contentType ?>
-<FormTemplates xmlns="http://schemas.microsoft.com/sharepoint/v3/contenttype/forms">
-  <Display>DocumentLibraryForm</Display>
-  <Edit>AssetEditForm</Edit>
-  <New>DocumentLibraryForm</New>
-</FormTemplates>
-</file>
-
-<file path=customXml/item2.xml><?xml version="1.0" encoding="utf-8"?>
 <outs:outSpaceData xmlns:outs="http://schemas.microsoft.com/office/2009/outspace/metadata">
   <outs:relatedDates/>
   <outs:relatedDocuments/>
@@ -6261,11 +6683,28 @@
 </outs:outSpaceData>
 </file>
 
+<file path=customXml/item2.xml><?xml version="1.0" encoding="utf-8"?>
+<?mso-contentType ?>
+<FormTemplates xmlns="http://schemas.microsoft.com/sharepoint/v3/contenttype/forms">
+  <Display>DocumentLibraryForm</Display>
+  <Edit>AssetEditForm</Edit>
+  <New>DocumentLibraryForm</New>
+</FormTemplates>
+</file>
+
 <file path=customXml/item3.xml><?xml version="1.0" encoding="utf-8"?>
 <b:Sources xmlns:b="http://schemas.openxmlformats.org/officeDocument/2006/bibliography" SelectedStyle="\APA.XSL" StyleName="APA"/>
 </file>
 
 <file path=customXml/itemProps1.xml><?xml version="1.0" encoding="utf-8"?>
+<ds:datastoreItem xmlns:ds="http://schemas.openxmlformats.org/officeDocument/2006/customXml" ds:itemID="{800B806B-C3C7-4EFE-A57F-81DC87A14EE1}">
+  <ds:schemaRefs>
+    <ds:schemaRef ds:uri="http://schemas.microsoft.com/office/2009/outspace/metadata"/>
+  </ds:schemaRefs>
+</ds:datastoreItem>
+</file>
+
+<file path=customXml/itemProps2.xml><?xml version="1.0" encoding="utf-8"?>
 <ds:datastoreItem xmlns:ds="http://schemas.openxmlformats.org/officeDocument/2006/customXml" ds:itemID="{4B820453-3CF0-4EAE-81BE-B400E0BB8F14}">
   <ds:schemaRefs>
     <ds:schemaRef ds:uri="http://schemas.microsoft.com/sharepoint/v3/contenttype/forms"/>
@@ -6273,16 +6712,8 @@
 </ds:datastoreItem>
 </file>
 
-<file path=customXml/itemProps2.xml><?xml version="1.0" encoding="utf-8"?>
-<ds:datastoreItem xmlns:ds="http://schemas.openxmlformats.org/officeDocument/2006/customXml" ds:itemID="{800B806B-C3C7-4EFE-A57F-81DC87A14EE1}">
-  <ds:schemaRefs>
-    <ds:schemaRef ds:uri="http://schemas.microsoft.com/office/2009/outspace/metadata"/>
-  </ds:schemaRefs>
-</ds:datastoreItem>
-</file>
-
 <file path=customXml/itemProps3.xml><?xml version="1.0" encoding="utf-8"?>
-<ds:datastoreItem xmlns:ds="http://schemas.openxmlformats.org/officeDocument/2006/customXml" ds:itemID="{A0728601-3F08-4AF9-9AAB-8E96B3D4BE45}">
+<ds:datastoreItem xmlns:ds="http://schemas.openxmlformats.org/officeDocument/2006/customXml" ds:itemID="{0AD16053-4DDB-4F0B-9929-97BAB460DCF9}">
   <ds:schemaRefs>
     <ds:schemaRef ds:uri="http://schemas.openxmlformats.org/officeDocument/2006/bibliography"/>
   </ds:schemaRefs>

</xml_diff>

<commit_message>
Wrote normal mapping and Skeletal animation
</commit_message>
<xml_diff>
--- a/3d Projekt/ProjectReport_Martin_David.docx
+++ b/3d Projekt/ProjectReport_Martin_David.docx
@@ -11,7 +11,6 @@
             <w:docPartUnique/>
           </w:docPartObj>
         </w:sdtPr>
-        <w:sdtEndPr/>
         <w:sdtContent>
           <w:r>
             <w:rPr>
@@ -248,7 +247,6 @@
                                           <w:dataBinding w:prefixMappings="xmlns:ns0='http://schemas.openxmlformats.org/package/2006/metadata/core-properties' xmlns:ns1='http://purl.org/dc/elements/1.1/'" w:xpath="/ns0:coreProperties[1]/ns1:title[1]" w:storeItemID="{6C3C8BC8-F283-45AE-878A-BAB7291924A1}"/>
                                           <w:text/>
                                         </w:sdtPr>
-                                        <w:sdtEndPr/>
                                         <w:sdtContent>
                                           <w:r>
                                             <w:rPr>
@@ -342,7 +340,6 @@
                                           <w:dataBinding w:prefixMappings="xmlns:ns0='http://schemas.openxmlformats.org/package/2006/metadata/core-properties' xmlns:ns1='http://purl.org/dc/elements/1.1/'" w:xpath="/ns0:coreProperties[1]/ns1:subject[1]" w:storeItemID="{6C3C8BC8-F283-45AE-878A-BAB7291924A1}"/>
                                           <w:text/>
                                         </w:sdtPr>
-                                        <w:sdtEndPr/>
                                         <w:sdtContent>
                                           <w:r>
                                             <w:rPr>
@@ -477,7 +474,6 @@
                                     <w:dataBinding w:prefixMappings="xmlns:ns0='http://schemas.openxmlformats.org/package/2006/metadata/core-properties' xmlns:ns1='http://purl.org/dc/elements/1.1/'" w:xpath="/ns0:coreProperties[1]/ns1:title[1]" w:storeItemID="{6C3C8BC8-F283-45AE-878A-BAB7291924A1}"/>
                                     <w:text/>
                                   </w:sdtPr>
-                                  <w:sdtEndPr/>
                                   <w:sdtContent>
                                     <w:r>
                                       <w:rPr>
@@ -571,7 +567,6 @@
                                     <w:dataBinding w:prefixMappings="xmlns:ns0='http://schemas.openxmlformats.org/package/2006/metadata/core-properties' xmlns:ns1='http://purl.org/dc/elements/1.1/'" w:xpath="/ns0:coreProperties[1]/ns1:subject[1]" w:storeItemID="{6C3C8BC8-F283-45AE-878A-BAB7291924A1}"/>
                                     <w:text/>
                                   </w:sdtPr>
-                                  <w:sdtEndPr/>
                                   <w:sdtContent>
                                     <w:r>
                                       <w:rPr>
@@ -715,7 +710,6 @@
                                       <w:calendar w:val="gregorian"/>
                                     </w:date>
                                   </w:sdtPr>
-                                  <w:sdtEndPr/>
                                   <w:sdtContent>
                                     <w:r>
                                       <w:t>[Välj datum]</w:t>
@@ -761,7 +755,6 @@
                                     <w:dataBinding w:prefixMappings="xmlns:ns0='http://schemas.openxmlformats.org/package/2006/metadata/core-properties' xmlns:ns1='http://purl.org/dc/elements/1.1/'" w:xpath="/ns0:coreProperties[1]/ns1:creator[1]" w:storeItemID="{6C3C8BC8-F283-45AE-878A-BAB7291924A1}"/>
                                     <w:text/>
                                   </w:sdtPr>
-                                  <w:sdtEndPr/>
                                   <w:sdtContent>
                                     <w:r>
                                       <w:rPr>
@@ -1010,7 +1003,6 @@
           <w:dataBinding w:prefixMappings="xmlns:ns0='http://schemas.openxmlformats.org/package/2006/metadata/core-properties' xmlns:ns1='http://purl.org/dc/elements/1.1/'" w:xpath="/ns0:coreProperties[1]/ns1:title[1]" w:storeItemID="{6C3C8BC8-F283-45AE-878A-BAB7291924A1}"/>
           <w:text/>
         </w:sdtPr>
-        <w:sdtEndPr/>
         <w:sdtContent>
           <w:r>
             <w:rPr>
@@ -1043,7 +1035,6 @@
           <w:dataBinding w:prefixMappings="xmlns:ns0='http://schemas.openxmlformats.org/package/2006/metadata/core-properties' xmlns:ns1='http://purl.org/dc/elements/1.1/'" w:xpath="/ns0:coreProperties[1]/ns1:subject[1]" w:storeItemID="{6C3C8BC8-F283-45AE-878A-BAB7291924A1}"/>
           <w:text/>
         </w:sdtPr>
-        <w:sdtEndPr/>
         <w:sdtContent>
           <w:r>
             <w:rPr>
@@ -1843,6 +1834,551 @@
     </w:p>
     <w:p>
       <w:pPr>
+        <w:rPr>
+          <w:lang w:val="en-GB"/>
+        </w:rPr>
+      </w:pPr>
+      <w:r>
+        <w:rPr>
+          <w:lang w:val="en-GB"/>
+        </w:rPr>
+        <w:t>The first thing to do with the skeletal animation was to parse a file containing the animation information.</w:t>
+      </w:r>
+    </w:p>
+    <w:p>
+      <w:pPr>
+        <w:rPr>
+          <w:lang w:val="en-GB"/>
+        </w:rPr>
+      </w:pPr>
+      <w:r>
+        <w:rPr>
+          <w:lang w:val="en-GB"/>
+        </w:rPr>
+        <w:t>We chose to parse the animation using the “.md5” file format. This was quite easy for us to do compared to a binary file type. Since we had alr</w:t>
+      </w:r>
+      <w:r>
+        <w:rPr>
+          <w:lang w:val="en-GB"/>
+        </w:rPr>
+        <w:t xml:space="preserve">eady implemented the </w:t>
+      </w:r>
+      <w:proofErr w:type="spellStart"/>
+      <w:r>
+        <w:rPr>
+          <w:lang w:val="en-GB"/>
+        </w:rPr>
+        <w:t>obj</w:t>
+      </w:r>
+      <w:proofErr w:type="spellEnd"/>
+      <w:r>
+        <w:rPr>
+          <w:lang w:val="en-GB"/>
+        </w:rPr>
+        <w:t xml:space="preserve"> parser, w</w:t>
+      </w:r>
+      <w:r>
+        <w:rPr>
+          <w:lang w:val="en-GB"/>
+        </w:rPr>
+        <w:t xml:space="preserve">e knew how to deal with </w:t>
+      </w:r>
+      <w:r>
+        <w:rPr>
+          <w:lang w:val="en-GB"/>
+        </w:rPr>
+        <w:t xml:space="preserve">the parsing of </w:t>
+      </w:r>
+      <w:r>
+        <w:rPr>
+          <w:lang w:val="en-GB"/>
+        </w:rPr>
+        <w:t xml:space="preserve">ASCII files. </w:t>
+      </w:r>
+    </w:p>
+    <w:p>
+      <w:pPr>
+        <w:rPr>
+          <w:lang w:val="en-GB"/>
+        </w:rPr>
+      </w:pPr>
+      <w:r>
+        <w:rPr>
+          <w:lang w:val="en-GB"/>
+        </w:rPr>
+        <w:t>The .md5 file consists of two separate file. One with the extension “.md5Anim” and one “.md5Mesh”. Which are quite self-explanatory</w:t>
+      </w:r>
+      <w:r>
+        <w:rPr>
+          <w:lang w:val="en-GB"/>
+        </w:rPr>
+        <w:t>.</w:t>
+      </w:r>
+      <w:r>
+        <w:rPr>
+          <w:lang w:val="en-GB"/>
+        </w:rPr>
+        <w:t xml:space="preserve"> One file contains the information of the mesh and its skeleton in the base position. </w:t>
+      </w:r>
+      <w:r>
+        <w:rPr>
+          <w:lang w:val="en-GB"/>
+        </w:rPr>
+        <w:t>The other contains the animation in the form of key frames and the joints position in each key frame.</w:t>
+      </w:r>
+    </w:p>
+    <w:p>
+      <w:pPr>
+        <w:rPr>
+          <w:lang w:val="en-GB"/>
+        </w:rPr>
+      </w:pPr>
+    </w:p>
+    <w:p>
+      <w:pPr>
+        <w:rPr>
+          <w:lang w:val="en-GB"/>
+        </w:rPr>
+      </w:pPr>
+      <w:r>
+        <w:rPr>
+          <w:lang w:val="en-GB"/>
+        </w:rPr>
+        <w:t xml:space="preserve">We split up our model into many subsets. This is mainly to make animation easier. Since each subset will have its own set of vertices, we </w:t>
+      </w:r>
+      <w:r>
+        <w:rPr>
+          <w:lang w:val="en-GB"/>
+        </w:rPr>
+        <w:t>do not</w:t>
+      </w:r>
+      <w:r>
+        <w:rPr>
+          <w:lang w:val="en-GB"/>
+        </w:rPr>
+        <w:t xml:space="preserve"> have to update a vertex buffer for the whole mesh if only a small part of the mesh moved that frame.</w:t>
+      </w:r>
+      <w:r>
+        <w:rPr>
+          <w:lang w:val="en-GB"/>
+        </w:rPr>
+        <w:t xml:space="preserve"> We only have</w:t>
+      </w:r>
+      <w:r>
+        <w:rPr>
+          <w:lang w:val="en-GB"/>
+        </w:rPr>
+        <w:t xml:space="preserve"> to update the subsets that has</w:t>
+      </w:r>
+      <w:r>
+        <w:rPr>
+          <w:lang w:val="en-GB"/>
+        </w:rPr>
+        <w:t xml:space="preserve"> been</w:t>
+      </w:r>
+      <w:r>
+        <w:rPr>
+          <w:lang w:val="en-GB"/>
+        </w:rPr>
+        <w:t xml:space="preserve"> animated that frame</w:t>
+      </w:r>
+      <w:r>
+        <w:rPr>
+          <w:lang w:val="en-GB"/>
+        </w:rPr>
+        <w:t>.</w:t>
+      </w:r>
+    </w:p>
+    <w:p>
+      <w:pPr>
+        <w:rPr>
+          <w:lang w:val="en-GB"/>
+        </w:rPr>
+      </w:pPr>
+      <w:r>
+        <w:rPr>
+          <w:lang w:val="en-GB"/>
+        </w:rPr>
+        <w:t>The function “</w:t>
+      </w:r>
+      <w:proofErr w:type="spellStart"/>
+      <w:r>
+        <w:rPr>
+          <w:lang w:val="en-GB"/>
+        </w:rPr>
+        <w:t>loadModel</w:t>
+      </w:r>
+      <w:proofErr w:type="spellEnd"/>
+      <w:r>
+        <w:rPr>
+          <w:lang w:val="en-GB"/>
+        </w:rPr>
+        <w:t>”</w:t>
+      </w:r>
+      <w:r>
+        <w:rPr>
+          <w:lang w:val="en-GB"/>
+        </w:rPr>
+        <w:t xml:space="preserve"> </w:t>
+      </w:r>
+      <w:r>
+        <w:rPr>
+          <w:lang w:val="en-GB"/>
+        </w:rPr>
+        <w:t>handles the parsing of the “.md5mesh” file. It</w:t>
+      </w:r>
+      <w:r>
+        <w:rPr>
+          <w:lang w:val="en-GB"/>
+        </w:rPr>
+        <w:t xml:space="preserve"> i</w:t>
+      </w:r>
+      <w:r>
+        <w:rPr>
+          <w:lang w:val="en-GB"/>
+        </w:rPr>
+        <w:t>s similar to how we parse the “.</w:t>
+      </w:r>
+      <w:proofErr w:type="spellStart"/>
+      <w:r>
+        <w:rPr>
+          <w:lang w:val="en-GB"/>
+        </w:rPr>
+        <w:t>obj</w:t>
+      </w:r>
+      <w:proofErr w:type="spellEnd"/>
+      <w:r>
+        <w:rPr>
+          <w:lang w:val="en-GB"/>
+        </w:rPr>
+        <w:t>” files.</w:t>
+      </w:r>
+    </w:p>
+    <w:p>
+      <w:pPr>
+        <w:rPr>
+          <w:lang w:val="en-GB"/>
+        </w:rPr>
+      </w:pPr>
+      <w:r>
+        <w:rPr>
+          <w:lang w:val="en-GB"/>
+        </w:rPr>
+        <w:t>This function creates the skeleton by reading the information about all the joints from the file. Then it creates the mesh itself, split into subsets.</w:t>
+      </w:r>
+    </w:p>
+    <w:p>
+      <w:pPr>
+        <w:rPr>
+          <w:lang w:val="en-GB"/>
+        </w:rPr>
+      </w:pPr>
+      <w:r>
+        <w:rPr>
+          <w:lang w:val="en-GB"/>
+        </w:rPr>
+        <w:t xml:space="preserve">Now that the mesh </w:t>
+      </w:r>
+      <w:r>
+        <w:rPr>
+          <w:lang w:val="en-GB"/>
+        </w:rPr>
+        <w:t xml:space="preserve">is loaded and </w:t>
+      </w:r>
+      <w:proofErr w:type="gramStart"/>
+      <w:r>
+        <w:rPr>
+          <w:lang w:val="en-GB"/>
+        </w:rPr>
+        <w:t>can be rendered</w:t>
+      </w:r>
+      <w:proofErr w:type="gramEnd"/>
+      <w:r>
+        <w:rPr>
+          <w:lang w:val="en-GB"/>
+        </w:rPr>
+        <w:t>, the next step is</w:t>
+      </w:r>
+      <w:r>
+        <w:rPr>
+          <w:lang w:val="en-GB"/>
+        </w:rPr>
+        <w:t xml:space="preserve"> to load the animation from the “.md5Anim” file.</w:t>
+      </w:r>
+      <w:r>
+        <w:rPr>
+          <w:lang w:val="en-GB"/>
+        </w:rPr>
+        <w:t xml:space="preserve"> This file mostly contains information of the joints state in each key frame set.</w:t>
+      </w:r>
+    </w:p>
+    <w:p>
+      <w:pPr>
+        <w:rPr>
+          <w:lang w:val="en-GB"/>
+        </w:rPr>
+      </w:pPr>
+      <w:r>
+        <w:rPr>
+          <w:lang w:val="en-GB"/>
+        </w:rPr>
+        <w:t>When we load the animation</w:t>
+      </w:r>
+      <w:r>
+        <w:rPr>
+          <w:lang w:val="en-GB"/>
+        </w:rPr>
+        <w:t xml:space="preserve"> data,</w:t>
+      </w:r>
+      <w:r>
+        <w:rPr>
+          <w:lang w:val="en-GB"/>
+        </w:rPr>
+        <w:t xml:space="preserve"> we treat each key frame as a separate skeleton. The main concep</w:t>
+      </w:r>
+      <w:r>
+        <w:rPr>
+          <w:lang w:val="en-GB"/>
+        </w:rPr>
+        <w:t xml:space="preserve">t of our animation technique is to </w:t>
+      </w:r>
+      <w:r>
+        <w:rPr>
+          <w:lang w:val="en-GB"/>
+        </w:rPr>
+        <w:t xml:space="preserve">interpolate between these skeletons </w:t>
+      </w:r>
+      <w:r>
+        <w:rPr>
+          <w:lang w:val="en-GB"/>
+        </w:rPr>
+        <w:t xml:space="preserve">each frame </w:t>
+      </w:r>
+      <w:r>
+        <w:rPr>
+          <w:lang w:val="en-GB"/>
+        </w:rPr>
+        <w:t>to get</w:t>
+      </w:r>
+      <w:r>
+        <w:rPr>
+          <w:lang w:val="en-GB"/>
+        </w:rPr>
+        <w:t xml:space="preserve"> the animation</w:t>
+      </w:r>
+      <w:r>
+        <w:rPr>
+          <w:lang w:val="en-GB"/>
+        </w:rPr>
+        <w:t xml:space="preserve"> effect</w:t>
+      </w:r>
+      <w:r>
+        <w:rPr>
+          <w:lang w:val="en-GB"/>
+        </w:rPr>
+        <w:t>.</w:t>
+      </w:r>
+    </w:p>
+    <w:p>
+      <w:pPr>
+        <w:rPr>
+          <w:lang w:val="en-GB"/>
+        </w:rPr>
+      </w:pPr>
+      <w:r>
+        <w:rPr>
+          <w:lang w:val="en-GB"/>
+        </w:rPr>
+        <w:t xml:space="preserve">We store the information in a </w:t>
+      </w:r>
+      <w:proofErr w:type="spellStart"/>
+      <w:r>
+        <w:rPr>
+          <w:lang w:val="en-GB"/>
+        </w:rPr>
+        <w:t>struct</w:t>
+      </w:r>
+      <w:proofErr w:type="spellEnd"/>
+      <w:r>
+        <w:rPr>
+          <w:lang w:val="en-GB"/>
+        </w:rPr>
+        <w:t xml:space="preserve"> called “</w:t>
+      </w:r>
+      <w:proofErr w:type="spellStart"/>
+      <w:r>
+        <w:rPr>
+          <w:lang w:val="en-GB"/>
+        </w:rPr>
+        <w:t>ModelAnimation</w:t>
+      </w:r>
+      <w:proofErr w:type="spellEnd"/>
+      <w:r>
+        <w:rPr>
+          <w:lang w:val="en-GB"/>
+        </w:rPr>
+        <w:t>” this is mainly to be able to have multiple animations in a sorted manner. H</w:t>
+      </w:r>
+      <w:r>
+        <w:rPr>
+          <w:lang w:val="en-GB"/>
+        </w:rPr>
+        <w:t>owever</w:t>
+      </w:r>
+      <w:r>
+        <w:rPr>
+          <w:lang w:val="en-GB"/>
+        </w:rPr>
+        <w:t>, to demonstrate</w:t>
+      </w:r>
+      <w:r>
+        <w:rPr>
+          <w:lang w:val="en-GB"/>
+        </w:rPr>
+        <w:t xml:space="preserve"> this technique</w:t>
+      </w:r>
+      <w:r>
+        <w:rPr>
+          <w:lang w:val="en-GB"/>
+        </w:rPr>
+        <w:t xml:space="preserve"> we only have one instance of an animation.</w:t>
+      </w:r>
+    </w:p>
+    <w:p>
+      <w:pPr>
+        <w:rPr>
+          <w:lang w:val="en-GB"/>
+        </w:rPr>
+      </w:pPr>
+      <w:r>
+        <w:rPr>
+          <w:lang w:val="en-GB"/>
+        </w:rPr>
+        <w:t>The “update” function is what really handles the animation. This function is executed once each frame.</w:t>
+      </w:r>
+    </w:p>
+    <w:p>
+      <w:pPr>
+        <w:rPr>
+          <w:lang w:val="en-GB"/>
+        </w:rPr>
+      </w:pPr>
+      <w:r>
+        <w:rPr>
+          <w:lang w:val="en-GB"/>
+        </w:rPr>
+        <w:t>We find the frame we came from and the frame we are targeting while also finding where we current frame is between them. Then we create a temporary skeleton that we call “</w:t>
+      </w:r>
+      <w:proofErr w:type="spellStart"/>
+      <w:r>
+        <w:rPr>
+          <w:lang w:val="en-GB"/>
+        </w:rPr>
+        <w:t>interpolatedSkeleton</w:t>
+      </w:r>
+      <w:proofErr w:type="spellEnd"/>
+      <w:r>
+        <w:rPr>
+          <w:lang w:val="en-GB"/>
+        </w:rPr>
+        <w:t>”.</w:t>
+      </w:r>
+    </w:p>
+    <w:p>
+      <w:pPr>
+        <w:rPr>
+          <w:lang w:val="en-GB"/>
+        </w:rPr>
+      </w:pPr>
+      <w:r>
+        <w:rPr>
+          <w:lang w:val="en-GB"/>
+        </w:rPr>
+        <w:t>This skeleton is the one that will render</w:t>
+      </w:r>
+      <w:r>
+        <w:rPr>
+          <w:lang w:val="en-GB"/>
+        </w:rPr>
+        <w:t>ed</w:t>
+      </w:r>
+      <w:r>
+        <w:rPr>
+          <w:lang w:val="en-GB"/>
+        </w:rPr>
+        <w:t xml:space="preserve"> this frame.</w:t>
+      </w:r>
+      <w:r>
+        <w:rPr>
+          <w:lang w:val="en-GB"/>
+        </w:rPr>
+        <w:t xml:space="preserve"> We interpolate the position and the rotation of the two skeletons using spherical interpolation</w:t>
+      </w:r>
+      <w:r>
+        <w:rPr>
+          <w:lang w:val="en-GB"/>
+        </w:rPr>
+        <w:t>. Then we update the main skeleton with the new vertices and update the subsets vertex buffers.</w:t>
+      </w:r>
+    </w:p>
+    <w:p>
+      <w:pPr>
+        <w:rPr>
+          <w:lang w:val="en-GB"/>
+        </w:rPr>
+      </w:pPr>
+    </w:p>
+    <w:p>
+      <w:pPr>
+        <w:rPr>
+          <w:lang w:val="en-GB"/>
+        </w:rPr>
+      </w:pPr>
+      <w:r>
+        <w:rPr>
+          <w:lang w:val="en-GB"/>
+        </w:rPr>
+        <w:lastRenderedPageBreak/>
+        <w:t xml:space="preserve"> </w:t>
+      </w:r>
+    </w:p>
+    <w:p>
+      <w:pPr>
+        <w:rPr>
+          <w:lang w:val="en-GB"/>
+        </w:rPr>
+      </w:pPr>
+    </w:p>
+    <w:p>
+      <w:pPr>
+        <w:rPr>
+          <w:lang w:val="en-GB"/>
+        </w:rPr>
+      </w:pPr>
+    </w:p>
+    <w:p>
+      <w:pPr>
+        <w:rPr>
+          <w:lang w:val="en-GB"/>
+        </w:rPr>
+      </w:pPr>
+    </w:p>
+    <w:p>
+      <w:pPr>
+        <w:rPr>
+          <w:lang w:val="en-GB"/>
+        </w:rPr>
+      </w:pPr>
+    </w:p>
+    <w:p>
+      <w:pPr>
+        <w:rPr>
+          <w:lang w:val="en-GB"/>
+        </w:rPr>
+      </w:pPr>
+    </w:p>
+    <w:p>
+      <w:pPr>
         <w:pStyle w:val="Heading1"/>
         <w:rPr>
           <w:lang w:val="en-GB"/>
@@ -2276,10 +2812,35 @@
           <w:lang w:val="en-GB"/>
         </w:rPr>
       </w:pPr>
-      <w:r>
-        <w:rPr>
-          <w:lang w:val="en-GB"/>
-        </w:rPr>
+    </w:p>
+    <w:p>
+      <w:pPr>
+        <w:pStyle w:val="Heading1"/>
+        <w:rPr>
+          <w:lang w:val="en-GB"/>
+        </w:rPr>
+      </w:pPr>
+    </w:p>
+    <w:p>
+      <w:pPr>
+        <w:pStyle w:val="Heading1"/>
+        <w:rPr>
+          <w:lang w:val="en-GB"/>
+        </w:rPr>
+      </w:pPr>
+    </w:p>
+    <w:p>
+      <w:pPr>
+        <w:pStyle w:val="Heading1"/>
+        <w:rPr>
+          <w:lang w:val="en-GB"/>
+        </w:rPr>
+      </w:pPr>
+      <w:r>
+        <w:rPr>
+          <w:lang w:val="en-GB"/>
+        </w:rPr>
+        <w:lastRenderedPageBreak/>
         <w:t>Texturing and Lighting</w:t>
       </w:r>
     </w:p>
@@ -2313,6 +2874,433 @@
     </w:p>
     <w:p>
       <w:pPr>
+        <w:rPr>
+          <w:lang w:val="en-GB"/>
+        </w:rPr>
+      </w:pPr>
+      <w:r>
+        <w:rPr>
+          <w:lang w:val="en-GB"/>
+        </w:rPr>
+        <w:t xml:space="preserve">The concept of normal mapping is to give flat texture the appearance of bumps or depth when rendered. This </w:t>
+      </w:r>
+      <w:proofErr w:type="gramStart"/>
+      <w:r>
+        <w:rPr>
+          <w:lang w:val="en-GB"/>
+        </w:rPr>
+        <w:t>is achieved</w:t>
+      </w:r>
+      <w:proofErr w:type="gramEnd"/>
+      <w:r>
+        <w:rPr>
+          <w:lang w:val="en-GB"/>
+        </w:rPr>
+        <w:t xml:space="preserve"> by having a normal that is specified to each pixel instead of each vertex and then interpolated to each pixel. To get this information we sample from a texture that holds the information in RGB value. We can sample that and use it to create a normal for the pixel </w:t>
+      </w:r>
+      <w:proofErr w:type="gramStart"/>
+      <w:r>
+        <w:rPr>
+          <w:lang w:val="en-GB"/>
+        </w:rPr>
+        <w:t>being processed</w:t>
+      </w:r>
+      <w:proofErr w:type="gramEnd"/>
+      <w:r>
+        <w:rPr>
+          <w:lang w:val="en-GB"/>
+        </w:rPr>
+        <w:t>.</w:t>
+      </w:r>
+    </w:p>
+    <w:p>
+      <w:pPr>
+        <w:rPr>
+          <w:lang w:val="en-GB"/>
+        </w:rPr>
+      </w:pPr>
+      <w:r>
+        <w:rPr>
+          <w:lang w:val="en-GB"/>
+        </w:rPr>
+        <w:t xml:space="preserve">The problem is that the original normal is in another space than the normal </w:t>
+      </w:r>
+      <w:proofErr w:type="gramStart"/>
+      <w:r>
+        <w:rPr>
+          <w:lang w:val="en-GB"/>
+        </w:rPr>
+        <w:t>being sampled</w:t>
+      </w:r>
+      <w:proofErr w:type="gramEnd"/>
+      <w:r>
+        <w:rPr>
+          <w:lang w:val="en-GB"/>
+        </w:rPr>
+        <w:t xml:space="preserve">. </w:t>
+      </w:r>
+      <w:proofErr w:type="gramStart"/>
+      <w:r>
+        <w:rPr>
+          <w:lang w:val="en-GB"/>
+        </w:rPr>
+        <w:t>So</w:t>
+      </w:r>
+      <w:proofErr w:type="gramEnd"/>
+      <w:r>
+        <w:rPr>
+          <w:lang w:val="en-GB"/>
+        </w:rPr>
+        <w:t xml:space="preserve"> we need to transform the sampled normal into the same space as the original. </w:t>
+      </w:r>
+      <w:proofErr w:type="gramStart"/>
+      <w:r>
+        <w:rPr>
+          <w:lang w:val="en-GB"/>
+        </w:rPr>
+        <w:t>But</w:t>
+      </w:r>
+      <w:proofErr w:type="gramEnd"/>
+      <w:r>
+        <w:rPr>
+          <w:lang w:val="en-GB"/>
+        </w:rPr>
+        <w:t xml:space="preserve"> a problem still persists, every vertex in the object may have different positions, </w:t>
+      </w:r>
+      <w:proofErr w:type="spellStart"/>
+      <w:r>
+        <w:rPr>
+          <w:lang w:val="en-GB"/>
+        </w:rPr>
+        <w:t>normals</w:t>
+      </w:r>
+      <w:proofErr w:type="spellEnd"/>
+      <w:r>
+        <w:rPr>
+          <w:lang w:val="en-GB"/>
+        </w:rPr>
+        <w:t xml:space="preserve"> and texture coordinates which means that each triangle could be facing different directions and have other texture coordinates as other triangles in the same object.</w:t>
+      </w:r>
+      <w:r>
+        <w:rPr>
+          <w:lang w:val="en-GB"/>
+        </w:rPr>
+        <w:t xml:space="preserve"> The solution is to transform the sampled normal into the space of each triangles space. This kind of space is </w:t>
+      </w:r>
+      <w:proofErr w:type="gramStart"/>
+      <w:r>
+        <w:rPr>
+          <w:lang w:val="en-GB"/>
+        </w:rPr>
+        <w:t>called  “</w:t>
+      </w:r>
+      <w:proofErr w:type="gramEnd"/>
+      <w:r>
+        <w:rPr>
+          <w:lang w:val="en-GB"/>
+        </w:rPr>
+        <w:t>Texture space” or “Tangent space”.</w:t>
+      </w:r>
+    </w:p>
+    <w:p>
+      <w:pPr>
+        <w:rPr>
+          <w:lang w:val="en-GB"/>
+        </w:rPr>
+      </w:pPr>
+    </w:p>
+    <w:p>
+      <w:pPr>
+        <w:rPr>
+          <w:lang w:val="en-GB"/>
+        </w:rPr>
+      </w:pPr>
+      <w:r>
+        <w:rPr>
+          <w:lang w:val="en-GB"/>
+        </w:rPr>
+        <w:t>The first thing we do is to calculate each vertex tangent when we load our object in the “</w:t>
+      </w:r>
+      <w:proofErr w:type="spellStart"/>
+      <w:r>
+        <w:rPr>
+          <w:lang w:val="en-GB"/>
+        </w:rPr>
+        <w:t>ObjHandler</w:t>
+      </w:r>
+      <w:proofErr w:type="spellEnd"/>
+      <w:r>
+        <w:rPr>
+          <w:lang w:val="en-GB"/>
+        </w:rPr>
+        <w:t>”</w:t>
+      </w:r>
+      <w:r>
+        <w:rPr>
+          <w:lang w:val="en-GB"/>
+        </w:rPr>
+        <w:t>.</w:t>
+      </w:r>
+    </w:p>
+    <w:p>
+      <w:pPr>
+        <w:rPr>
+          <w:lang w:val="en-GB"/>
+        </w:rPr>
+      </w:pPr>
+      <w:r>
+        <w:rPr>
+          <w:lang w:val="en-GB"/>
+        </w:rPr>
+        <w:t xml:space="preserve">We load a normal map </w:t>
+      </w:r>
+      <w:r>
+        <w:rPr>
+          <w:lang w:val="en-GB"/>
+        </w:rPr>
+        <w:t xml:space="preserve">in our model class </w:t>
+      </w:r>
+      <w:r>
+        <w:rPr>
+          <w:lang w:val="en-GB"/>
+        </w:rPr>
+        <w:t xml:space="preserve">and apply that as a sub resource in the pixel </w:t>
+      </w:r>
+      <w:proofErr w:type="spellStart"/>
+      <w:r>
+        <w:rPr>
+          <w:lang w:val="en-GB"/>
+        </w:rPr>
+        <w:t>shader</w:t>
+      </w:r>
+      <w:proofErr w:type="spellEnd"/>
+      <w:r>
+        <w:rPr>
+          <w:lang w:val="en-GB"/>
+        </w:rPr>
+        <w:t xml:space="preserve">. </w:t>
+      </w:r>
+    </w:p>
+    <w:p>
+      <w:pPr>
+        <w:rPr>
+          <w:lang w:val="en-GB"/>
+        </w:rPr>
+      </w:pPr>
+      <w:r>
+        <w:rPr>
+          <w:lang w:val="en-GB"/>
+        </w:rPr>
+        <w:t xml:space="preserve">There is not much more to be done on the </w:t>
+      </w:r>
+      <w:proofErr w:type="spellStart"/>
+      <w:proofErr w:type="gramStart"/>
+      <w:r>
+        <w:rPr>
+          <w:lang w:val="en-GB"/>
+        </w:rPr>
+        <w:t>cpu</w:t>
+      </w:r>
+      <w:proofErr w:type="spellEnd"/>
+      <w:proofErr w:type="gramEnd"/>
+      <w:r>
+        <w:rPr>
+          <w:lang w:val="en-GB"/>
+        </w:rPr>
+        <w:t xml:space="preserve"> side on this technique, since it is mostly handled on a pixel level.</w:t>
+      </w:r>
+    </w:p>
+    <w:p>
+      <w:pPr>
+        <w:rPr>
+          <w:lang w:val="en-GB"/>
+        </w:rPr>
+      </w:pPr>
+      <w:r>
+        <w:rPr>
+          <w:lang w:val="en-GB"/>
+        </w:rPr>
+        <w:t xml:space="preserve">In our pixel </w:t>
+      </w:r>
+      <w:proofErr w:type="spellStart"/>
+      <w:proofErr w:type="gramStart"/>
+      <w:r>
+        <w:rPr>
+          <w:lang w:val="en-GB"/>
+        </w:rPr>
+        <w:t>shader</w:t>
+      </w:r>
+      <w:proofErr w:type="spellEnd"/>
+      <w:proofErr w:type="gramEnd"/>
+      <w:r>
+        <w:rPr>
+          <w:lang w:val="en-GB"/>
+        </w:rPr>
+        <w:t xml:space="preserve"> we have a function that is run if a pixel</w:t>
+      </w:r>
+      <w:r>
+        <w:rPr>
+          <w:lang w:val="en-GB"/>
+        </w:rPr>
+        <w:t xml:space="preserve"> is set to process a normal map. This function takes the sampled normal, the original normal and the tangent. </w:t>
+      </w:r>
+      <w:proofErr w:type="gramStart"/>
+      <w:r>
+        <w:rPr>
+          <w:lang w:val="en-GB"/>
+        </w:rPr>
+        <w:t>And</w:t>
+      </w:r>
+      <w:proofErr w:type="gramEnd"/>
+      <w:r>
+        <w:rPr>
+          <w:lang w:val="en-GB"/>
+        </w:rPr>
+        <w:t xml:space="preserve"> produces a matrix that is used to multiply the sampled normal to change its basis to “texture space”. This matrix </w:t>
+      </w:r>
+      <w:proofErr w:type="gramStart"/>
+      <w:r>
+        <w:rPr>
+          <w:lang w:val="en-GB"/>
+        </w:rPr>
+        <w:t>is usually called</w:t>
+      </w:r>
+      <w:proofErr w:type="gramEnd"/>
+      <w:r>
+        <w:rPr>
+          <w:lang w:val="en-GB"/>
+        </w:rPr>
+        <w:t xml:space="preserve"> the TBN matrix</w:t>
+      </w:r>
+      <w:r>
+        <w:rPr>
+          <w:lang w:val="en-GB"/>
+        </w:rPr>
+        <w:t xml:space="preserve">. To Create this matrix we </w:t>
+      </w:r>
+      <w:proofErr w:type="gramStart"/>
+      <w:r>
+        <w:rPr>
+          <w:lang w:val="en-GB"/>
+        </w:rPr>
+        <w:t>need  the</w:t>
+      </w:r>
+      <w:proofErr w:type="gramEnd"/>
+      <w:r>
+        <w:rPr>
+          <w:lang w:val="en-GB"/>
+        </w:rPr>
+        <w:t xml:space="preserve"> original normal, the tangent and the </w:t>
+      </w:r>
+      <w:proofErr w:type="spellStart"/>
+      <w:r>
+        <w:rPr>
+          <w:lang w:val="en-GB"/>
+        </w:rPr>
+        <w:t>bitangent</w:t>
+      </w:r>
+      <w:proofErr w:type="spellEnd"/>
+      <w:r>
+        <w:rPr>
+          <w:lang w:val="en-GB"/>
+        </w:rPr>
+        <w:t xml:space="preserve">. The </w:t>
+      </w:r>
+      <w:proofErr w:type="spellStart"/>
+      <w:r>
+        <w:rPr>
+          <w:lang w:val="en-GB"/>
+        </w:rPr>
+        <w:t>bitangent</w:t>
+      </w:r>
+      <w:proofErr w:type="spellEnd"/>
+      <w:r>
+        <w:rPr>
+          <w:lang w:val="en-GB"/>
+        </w:rPr>
+        <w:t xml:space="preserve"> </w:t>
+      </w:r>
+      <w:proofErr w:type="gramStart"/>
+      <w:r>
+        <w:rPr>
+          <w:lang w:val="en-GB"/>
+        </w:rPr>
+        <w:t>is achieved</w:t>
+      </w:r>
+      <w:proofErr w:type="gramEnd"/>
+      <w:r>
+        <w:rPr>
+          <w:lang w:val="en-GB"/>
+        </w:rPr>
+        <w:t xml:space="preserve"> by taking the cross product of the normal and the tangent. In our </w:t>
+      </w:r>
+      <w:proofErr w:type="gramStart"/>
+      <w:r>
+        <w:rPr>
+          <w:lang w:val="en-GB"/>
+        </w:rPr>
+        <w:t>function</w:t>
+      </w:r>
+      <w:proofErr w:type="gramEnd"/>
+      <w:r>
+        <w:rPr>
+          <w:lang w:val="en-GB"/>
+        </w:rPr>
+        <w:t xml:space="preserve"> we also make sure that the tangent is completely orthogonal to the normal</w:t>
+      </w:r>
+      <w:r>
+        <w:rPr>
+          <w:lang w:val="en-GB"/>
+        </w:rPr>
+        <w:t>.</w:t>
+      </w:r>
+      <w:bookmarkStart w:id="0" w:name="_GoBack"/>
+      <w:bookmarkEnd w:id="0"/>
+    </w:p>
+    <w:p>
+      <w:pPr>
+        <w:rPr>
+          <w:lang w:val="en-GB"/>
+        </w:rPr>
+      </w:pPr>
+    </w:p>
+    <w:p>
+      <w:pPr>
+        <w:rPr>
+          <w:lang w:val="en-GB"/>
+        </w:rPr>
+      </w:pPr>
+    </w:p>
+    <w:p>
+      <w:pPr>
+        <w:rPr>
+          <w:lang w:val="en-GB"/>
+        </w:rPr>
+      </w:pPr>
+    </w:p>
+    <w:p>
+      <w:pPr>
+        <w:rPr>
+          <w:lang w:val="en-GB"/>
+        </w:rPr>
+      </w:pPr>
+    </w:p>
+    <w:p>
+      <w:pPr>
+        <w:rPr>
+          <w:lang w:val="en-GB"/>
+        </w:rPr>
+      </w:pPr>
+    </w:p>
+    <w:p>
+      <w:pPr>
+        <w:rPr>
+          <w:lang w:val="en-GB"/>
+        </w:rPr>
+      </w:pPr>
+    </w:p>
+    <w:p>
+      <w:pPr>
         <w:pStyle w:val="Heading1"/>
         <w:rPr>
           <w:lang w:val="en-GB"/>
@@ -2426,6 +3414,7 @@
         <w:rPr>
           <w:lang w:val="en-GB"/>
         </w:rPr>
+        <w:lastRenderedPageBreak/>
         <w:t>Dynamic cube mapping</w:t>
       </w:r>
       <w:r>
@@ -2748,15 +3737,813 @@
         </w:rPr>
         <w:t xml:space="preserve"> resource view for the cube map. It also contained necessary things such as a custom viewport and a depth stencil view</w:t>
       </w:r>
-    </w:p>
-    <w:p>
-      <w:pPr>
-        <w:rPr>
-          <w:lang w:val="en-GB"/>
-        </w:rPr>
-      </w:pPr>
-      <w:bookmarkStart w:id="0" w:name="_GoBack"/>
-      <w:bookmarkEnd w:id="0"/>
+      <w:r>
+        <w:rPr>
+          <w:lang w:val="en-GB"/>
+        </w:rPr>
+        <w:t xml:space="preserve">. </w:t>
+      </w:r>
+    </w:p>
+    <w:p>
+      <w:pPr>
+        <w:spacing w:line="360" w:lineRule="auto"/>
+        <w:rPr>
+          <w:lang w:val="en-GB"/>
+        </w:rPr>
+      </w:pPr>
+      <w:r>
+        <w:rPr>
+          <w:lang w:val="en-GB"/>
+        </w:rPr>
+        <w:t>The mentionable functions are “</w:t>
+      </w:r>
+      <w:proofErr w:type="spellStart"/>
+      <w:r>
+        <w:rPr>
+          <w:lang w:val="en-GB"/>
+        </w:rPr>
+        <w:t>Init</w:t>
+      </w:r>
+      <w:proofErr w:type="spellEnd"/>
+      <w:proofErr w:type="gramStart"/>
+      <w:r>
+        <w:rPr>
+          <w:lang w:val="en-GB"/>
+        </w:rPr>
+        <w:t xml:space="preserve">” </w:t>
+      </w:r>
+      <w:r>
+        <w:rPr>
+          <w:lang w:val="en-GB"/>
+        </w:rPr>
+        <w:t>,</w:t>
+      </w:r>
+      <w:proofErr w:type="gramEnd"/>
+      <w:r>
+        <w:rPr>
+          <w:lang w:val="en-GB"/>
+        </w:rPr>
+        <w:t xml:space="preserve"> “</w:t>
+      </w:r>
+      <w:proofErr w:type="spellStart"/>
+      <w:r>
+        <w:rPr>
+          <w:lang w:val="en-GB"/>
+        </w:rPr>
+        <w:t>buildCubeFaceCamera</w:t>
+      </w:r>
+      <w:proofErr w:type="spellEnd"/>
+      <w:r>
+        <w:rPr>
+          <w:lang w:val="en-GB"/>
+        </w:rPr>
+        <w:t xml:space="preserve">” </w:t>
+      </w:r>
+      <w:r>
+        <w:rPr>
+          <w:lang w:val="en-GB"/>
+        </w:rPr>
+        <w:t>and “Render”</w:t>
+      </w:r>
+      <w:r>
+        <w:rPr>
+          <w:lang w:val="en-GB"/>
+        </w:rPr>
+        <w:t>. The “</w:t>
+      </w:r>
+      <w:proofErr w:type="spellStart"/>
+      <w:r>
+        <w:rPr>
+          <w:lang w:val="en-GB"/>
+        </w:rPr>
+        <w:t>Init</w:t>
+      </w:r>
+      <w:proofErr w:type="spellEnd"/>
+      <w:r>
+        <w:rPr>
+          <w:lang w:val="en-GB"/>
+        </w:rPr>
+        <w:t xml:space="preserve">” function </w:t>
+      </w:r>
+      <w:proofErr w:type="gramStart"/>
+      <w:r>
+        <w:rPr>
+          <w:lang w:val="en-GB"/>
+        </w:rPr>
+        <w:t>is called</w:t>
+      </w:r>
+      <w:proofErr w:type="gramEnd"/>
+      <w:r>
+        <w:rPr>
+          <w:lang w:val="en-GB"/>
+        </w:rPr>
+        <w:t xml:space="preserve"> in the Engine class. Here six cameras </w:t>
+      </w:r>
+      <w:proofErr w:type="gramStart"/>
+      <w:r>
+        <w:rPr>
+          <w:lang w:val="en-GB"/>
+        </w:rPr>
+        <w:t>are created</w:t>
+      </w:r>
+      <w:proofErr w:type="gramEnd"/>
+      <w:r>
+        <w:rPr>
+          <w:lang w:val="en-GB"/>
+        </w:rPr>
+        <w:t xml:space="preserve"> along with six render targets and a </w:t>
+      </w:r>
+      <w:proofErr w:type="spellStart"/>
+      <w:r>
+        <w:rPr>
+          <w:lang w:val="en-GB"/>
+        </w:rPr>
+        <w:t>shader</w:t>
+      </w:r>
+      <w:proofErr w:type="spellEnd"/>
+      <w:r>
+        <w:rPr>
+          <w:lang w:val="en-GB"/>
+        </w:rPr>
+        <w:t xml:space="preserve"> resource view in the form of a “texture cube”.</w:t>
+      </w:r>
+      <w:r>
+        <w:rPr>
+          <w:lang w:val="en-GB"/>
+        </w:rPr>
+        <w:t xml:space="preserve"> </w:t>
+      </w:r>
+      <w:r>
+        <w:rPr>
+          <w:lang w:val="en-GB"/>
+        </w:rPr>
+        <w:t xml:space="preserve">The depth stencil and viewport </w:t>
+      </w:r>
+      <w:proofErr w:type="gramStart"/>
+      <w:r>
+        <w:rPr>
+          <w:lang w:val="en-GB"/>
+        </w:rPr>
+        <w:t xml:space="preserve">is </w:t>
+      </w:r>
+      <w:r>
+        <w:rPr>
+          <w:lang w:val="en-GB"/>
+        </w:rPr>
+        <w:t xml:space="preserve">also </w:t>
+      </w:r>
+      <w:r>
+        <w:rPr>
+          <w:lang w:val="en-GB"/>
+        </w:rPr>
+        <w:t>initiated</w:t>
+      </w:r>
+      <w:proofErr w:type="gramEnd"/>
+      <w:r>
+        <w:rPr>
+          <w:lang w:val="en-GB"/>
+        </w:rPr>
+        <w:t>.</w:t>
+      </w:r>
+    </w:p>
+    <w:p>
+      <w:pPr>
+        <w:spacing w:line="360" w:lineRule="auto"/>
+        <w:rPr>
+          <w:lang w:val="en-GB"/>
+        </w:rPr>
+      </w:pPr>
+    </w:p>
+    <w:p>
+      <w:pPr>
+        <w:spacing w:line="360" w:lineRule="auto"/>
+        <w:rPr>
+          <w:lang w:val="en-GB"/>
+        </w:rPr>
+      </w:pPr>
+    </w:p>
+    <w:p>
+      <w:pPr>
+        <w:spacing w:line="360" w:lineRule="auto"/>
+        <w:rPr>
+          <w:lang w:val="en-GB"/>
+        </w:rPr>
+      </w:pPr>
+      <w:r>
+        <w:rPr>
+          <w:lang w:val="en-GB"/>
+        </w:rPr>
+        <w:t>The “</w:t>
+      </w:r>
+      <w:proofErr w:type="spellStart"/>
+      <w:r>
+        <w:rPr>
+          <w:lang w:val="en-GB"/>
+        </w:rPr>
+        <w:t>BuildCubeFaceCamera</w:t>
+      </w:r>
+      <w:proofErr w:type="spellEnd"/>
+      <w:r>
+        <w:rPr>
+          <w:lang w:val="en-GB"/>
+        </w:rPr>
+        <w:t xml:space="preserve">” function </w:t>
+      </w:r>
+      <w:proofErr w:type="gramStart"/>
+      <w:r>
+        <w:rPr>
+          <w:lang w:val="en-GB"/>
+        </w:rPr>
+        <w:t>is called</w:t>
+      </w:r>
+      <w:proofErr w:type="gramEnd"/>
+      <w:r>
+        <w:rPr>
+          <w:lang w:val="en-GB"/>
+        </w:rPr>
+        <w:t xml:space="preserve"> every render call. Its purpose is to position the cameras in the scene. Essentially this function would want the position of the object that is to have the resulting texture on it.</w:t>
+      </w:r>
+    </w:p>
+    <w:p>
+      <w:pPr>
+        <w:spacing w:line="360" w:lineRule="auto"/>
+        <w:rPr>
+          <w:lang w:val="en-GB"/>
+        </w:rPr>
+      </w:pPr>
+      <w:r>
+        <w:rPr>
+          <w:lang w:val="en-GB"/>
+        </w:rPr>
+        <w:t xml:space="preserve">In our </w:t>
+      </w:r>
+      <w:proofErr w:type="gramStart"/>
+      <w:r>
+        <w:rPr>
+          <w:lang w:val="en-GB"/>
+        </w:rPr>
+        <w:t>scene</w:t>
+      </w:r>
+      <w:proofErr w:type="gramEnd"/>
+      <w:r>
+        <w:rPr>
+          <w:lang w:val="en-GB"/>
+        </w:rPr>
+        <w:t xml:space="preserve"> we have a sphere and we pass its position into the render function that sends it into this function. Here we update all the cameras to </w:t>
+      </w:r>
+      <w:proofErr w:type="gramStart"/>
+      <w:r>
+        <w:rPr>
+          <w:lang w:val="en-GB"/>
+        </w:rPr>
+        <w:t xml:space="preserve">be </w:t>
+      </w:r>
+      <w:proofErr w:type="spellStart"/>
+      <w:r>
+        <w:rPr>
+          <w:lang w:val="en-GB"/>
+        </w:rPr>
+        <w:t>centered</w:t>
+      </w:r>
+      <w:proofErr w:type="spellEnd"/>
+      <w:proofErr w:type="gramEnd"/>
+      <w:r>
+        <w:rPr>
+          <w:lang w:val="en-GB"/>
+        </w:rPr>
+        <w:t xml:space="preserve"> at that position we send in and have their respective matrices updated. If there were more objects in the scene, we would have to do this for every object. </w:t>
+      </w:r>
+    </w:p>
+    <w:p>
+      <w:pPr>
+        <w:spacing w:line="360" w:lineRule="auto"/>
+        <w:rPr>
+          <w:lang w:val="en-GB"/>
+        </w:rPr>
+      </w:pPr>
+      <w:r>
+        <w:rPr>
+          <w:lang w:val="en-GB"/>
+        </w:rPr>
+        <w:t xml:space="preserve"> The Render function is the function called every frame from the engine. This is the only class were we send in a pointer to the whole engine object.</w:t>
+      </w:r>
+      <w:r>
+        <w:rPr>
+          <w:lang w:val="en-GB"/>
+        </w:rPr>
+        <w:t xml:space="preserve"> This is because we want to access the Engine class functions “</w:t>
+      </w:r>
+      <w:proofErr w:type="spellStart"/>
+      <w:r>
+        <w:rPr>
+          <w:lang w:val="en-GB"/>
+        </w:rPr>
+        <w:t>updateCamera</w:t>
+      </w:r>
+      <w:proofErr w:type="spellEnd"/>
+      <w:r>
+        <w:rPr>
+          <w:lang w:val="en-GB"/>
+        </w:rPr>
+        <w:t>” and “</w:t>
+      </w:r>
+      <w:proofErr w:type="spellStart"/>
+      <w:r>
+        <w:rPr>
+          <w:lang w:val="en-GB"/>
+        </w:rPr>
+        <w:t>renderScene</w:t>
+      </w:r>
+      <w:proofErr w:type="spellEnd"/>
+      <w:r>
+        <w:rPr>
+          <w:lang w:val="en-GB"/>
+        </w:rPr>
+        <w:t>”.</w:t>
+      </w:r>
+    </w:p>
+    <w:p>
+      <w:pPr>
+        <w:spacing w:line="360" w:lineRule="auto"/>
+        <w:rPr>
+          <w:lang w:val="en-GB"/>
+        </w:rPr>
+      </w:pPr>
+    </w:p>
+    <w:p>
+      <w:pPr>
+        <w:spacing w:line="360" w:lineRule="auto"/>
+        <w:rPr>
+          <w:lang w:val="en-GB"/>
+        </w:rPr>
+      </w:pPr>
+      <w:r>
+        <w:rPr>
+          <w:lang w:val="en-GB"/>
+        </w:rPr>
+        <w:t xml:space="preserve">The function receives a </w:t>
+      </w:r>
+      <w:proofErr w:type="gramStart"/>
+      <w:r>
+        <w:rPr>
+          <w:lang w:val="en-GB"/>
+        </w:rPr>
+        <w:t>position which</w:t>
+      </w:r>
+      <w:proofErr w:type="gramEnd"/>
+      <w:r>
+        <w:rPr>
+          <w:lang w:val="en-GB"/>
+        </w:rPr>
+        <w:t xml:space="preserve"> is intended to be the position of the model that is going to have the texture.</w:t>
+      </w:r>
+      <w:r>
+        <w:rPr>
+          <w:lang w:val="en-GB"/>
+        </w:rPr>
+        <w:t xml:space="preserve">  It sets the </w:t>
+      </w:r>
+      <w:proofErr w:type="spellStart"/>
+      <w:r>
+        <w:rPr>
+          <w:lang w:val="en-GB"/>
+        </w:rPr>
+        <w:t>shaderResource</w:t>
+      </w:r>
+      <w:proofErr w:type="spellEnd"/>
+      <w:r>
+        <w:rPr>
+          <w:lang w:val="en-GB"/>
+        </w:rPr>
+        <w:t xml:space="preserve"> in the </w:t>
+      </w:r>
+      <w:proofErr w:type="spellStart"/>
+      <w:r>
+        <w:rPr>
+          <w:lang w:val="en-GB"/>
+        </w:rPr>
+        <w:t>gpu</w:t>
+      </w:r>
+      <w:proofErr w:type="spellEnd"/>
+      <w:r>
+        <w:rPr>
+          <w:lang w:val="en-GB"/>
+        </w:rPr>
+        <w:t xml:space="preserve"> to NULL before rendering. Since we </w:t>
+      </w:r>
+      <w:proofErr w:type="gramStart"/>
+      <w:r>
+        <w:rPr>
+          <w:lang w:val="en-GB"/>
+        </w:rPr>
+        <w:t>can’t</w:t>
+      </w:r>
+      <w:proofErr w:type="gramEnd"/>
+      <w:r>
+        <w:rPr>
+          <w:lang w:val="en-GB"/>
+        </w:rPr>
+        <w:t xml:space="preserve"> use the cube map as a render target and a </w:t>
+      </w:r>
+      <w:proofErr w:type="spellStart"/>
+      <w:r>
+        <w:rPr>
+          <w:lang w:val="en-GB"/>
+        </w:rPr>
+        <w:t>shader</w:t>
+      </w:r>
+      <w:proofErr w:type="spellEnd"/>
+      <w:r>
+        <w:rPr>
+          <w:lang w:val="en-GB"/>
+        </w:rPr>
+        <w:t xml:space="preserve"> resource at the same time. The reason we do this first is </w:t>
+      </w:r>
+      <w:proofErr w:type="gramStart"/>
+      <w:r>
+        <w:rPr>
+          <w:lang w:val="en-GB"/>
+        </w:rPr>
+        <w:t>because</w:t>
+      </w:r>
+      <w:proofErr w:type="gramEnd"/>
+      <w:r>
+        <w:rPr>
+          <w:lang w:val="en-GB"/>
+        </w:rPr>
+        <w:t xml:space="preserve"> it is set from the previous frame.</w:t>
+      </w:r>
+    </w:p>
+    <w:p>
+      <w:pPr>
+        <w:spacing w:line="360" w:lineRule="auto"/>
+        <w:rPr>
+          <w:lang w:val="en-GB"/>
+        </w:rPr>
+      </w:pPr>
+      <w:r>
+        <w:rPr>
+          <w:lang w:val="en-GB"/>
+        </w:rPr>
+        <w:t>Then we call the “</w:t>
+      </w:r>
+      <w:proofErr w:type="spellStart"/>
+      <w:r>
+        <w:rPr>
+          <w:lang w:val="en-GB"/>
+        </w:rPr>
+        <w:t>BuildCubeFaceCamera</w:t>
+      </w:r>
+      <w:proofErr w:type="spellEnd"/>
+      <w:r>
+        <w:rPr>
+          <w:lang w:val="en-GB"/>
+        </w:rPr>
+        <w:t>” function and set the cameras. We loop through each camera, for each iteration (</w:t>
+      </w:r>
+      <w:proofErr w:type="spellStart"/>
+      <w:r>
+        <w:rPr>
+          <w:lang w:val="en-GB"/>
+        </w:rPr>
+        <w:t>i</w:t>
+      </w:r>
+      <w:proofErr w:type="spellEnd"/>
+      <w:r>
+        <w:rPr>
+          <w:lang w:val="en-GB"/>
+        </w:rPr>
+        <w:t>)</w:t>
+      </w:r>
+      <w:proofErr w:type="gramStart"/>
+      <w:r>
+        <w:rPr>
+          <w:lang w:val="en-GB"/>
+        </w:rPr>
+        <w:t>,</w:t>
+      </w:r>
+      <w:proofErr w:type="gramEnd"/>
+      <w:r>
+        <w:rPr>
+          <w:lang w:val="en-GB"/>
+        </w:rPr>
+        <w:t xml:space="preserve"> we clear the </w:t>
+      </w:r>
+      <w:proofErr w:type="spellStart"/>
+      <w:r>
+        <w:rPr>
+          <w:lang w:val="en-GB"/>
+        </w:rPr>
+        <w:t>I’</w:t>
+      </w:r>
+      <w:r>
+        <w:rPr>
+          <w:lang w:val="en-GB"/>
+        </w:rPr>
+        <w:t>th</w:t>
+      </w:r>
+      <w:proofErr w:type="spellEnd"/>
+      <w:r>
+        <w:rPr>
+          <w:lang w:val="en-GB"/>
+        </w:rPr>
+        <w:t xml:space="preserve"> target view and depth stencil view. We set the cube map as render target and call the engine function “</w:t>
+      </w:r>
+      <w:proofErr w:type="spellStart"/>
+      <w:r>
+        <w:rPr>
+          <w:lang w:val="en-GB"/>
+        </w:rPr>
+        <w:t>updateCamera</w:t>
+      </w:r>
+      <w:proofErr w:type="spellEnd"/>
+      <w:r>
+        <w:rPr>
+          <w:lang w:val="en-GB"/>
+        </w:rPr>
+        <w:t>” this function sends the current camera to the constant buffer that holds the view matrix. Then we render the whole scene through that camera.</w:t>
+      </w:r>
+    </w:p>
+    <w:p>
+      <w:pPr>
+        <w:spacing w:line="360" w:lineRule="auto"/>
+        <w:rPr>
+          <w:lang w:val="en-GB"/>
+        </w:rPr>
+      </w:pPr>
+    </w:p>
+    <w:p>
+      <w:pPr>
+        <w:spacing w:line="360" w:lineRule="auto"/>
+        <w:rPr>
+          <w:lang w:val="en-GB"/>
+        </w:rPr>
+      </w:pPr>
+      <w:r>
+        <w:rPr>
+          <w:lang w:val="en-GB"/>
+        </w:rPr>
+        <w:t xml:space="preserve">After we have rendered all the six </w:t>
+      </w:r>
+      <w:proofErr w:type="gramStart"/>
+      <w:r>
+        <w:rPr>
+          <w:lang w:val="en-GB"/>
+        </w:rPr>
+        <w:t>cameras</w:t>
+      </w:r>
+      <w:proofErr w:type="gramEnd"/>
+      <w:r>
+        <w:rPr>
+          <w:lang w:val="en-GB"/>
+        </w:rPr>
+        <w:t xml:space="preserve"> we restore the viewport to the one of the player camera. We also set the render target back to the one used in the main rendering. </w:t>
+      </w:r>
+    </w:p>
+    <w:p>
+      <w:pPr>
+        <w:spacing w:line="360" w:lineRule="auto"/>
+        <w:rPr>
+          <w:lang w:val="en-GB"/>
+        </w:rPr>
+      </w:pPr>
+      <w:proofErr w:type="gramStart"/>
+      <w:r>
+        <w:rPr>
+          <w:lang w:val="en-GB"/>
+        </w:rPr>
+        <w:t>Lastly</w:t>
+      </w:r>
+      <w:proofErr w:type="gramEnd"/>
+      <w:r>
+        <w:rPr>
+          <w:lang w:val="en-GB"/>
+        </w:rPr>
+        <w:t xml:space="preserve"> we generate </w:t>
+      </w:r>
+      <w:proofErr w:type="spellStart"/>
+      <w:r>
+        <w:rPr>
+          <w:lang w:val="en-GB"/>
+        </w:rPr>
+        <w:t>mip</w:t>
+      </w:r>
+      <w:proofErr w:type="spellEnd"/>
+      <w:r>
+        <w:rPr>
+          <w:lang w:val="en-GB"/>
+        </w:rPr>
+        <w:t xml:space="preserve"> maps of the cube texture and set it as a </w:t>
+      </w:r>
+      <w:proofErr w:type="spellStart"/>
+      <w:r>
+        <w:rPr>
+          <w:lang w:val="en-GB"/>
+        </w:rPr>
+        <w:t>shader</w:t>
+      </w:r>
+      <w:proofErr w:type="spellEnd"/>
+      <w:r>
+        <w:rPr>
+          <w:lang w:val="en-GB"/>
+        </w:rPr>
+        <w:t xml:space="preserve"> resource.</w:t>
+      </w:r>
+    </w:p>
+    <w:p>
+      <w:pPr>
+        <w:spacing w:line="360" w:lineRule="auto"/>
+        <w:rPr>
+          <w:lang w:val="en-GB"/>
+        </w:rPr>
+      </w:pPr>
+      <w:r>
+        <w:rPr>
+          <w:lang w:val="en-GB"/>
+        </w:rPr>
+        <w:t xml:space="preserve">Custom </w:t>
+      </w:r>
+      <w:proofErr w:type="spellStart"/>
+      <w:r>
+        <w:rPr>
+          <w:lang w:val="en-GB"/>
+        </w:rPr>
+        <w:t>shaders</w:t>
+      </w:r>
+      <w:proofErr w:type="spellEnd"/>
+      <w:r>
+        <w:rPr>
+          <w:lang w:val="en-GB"/>
+        </w:rPr>
+        <w:t xml:space="preserve"> </w:t>
+      </w:r>
+      <w:proofErr w:type="gramStart"/>
+      <w:r>
+        <w:rPr>
+          <w:lang w:val="en-GB"/>
+        </w:rPr>
+        <w:t>were used</w:t>
+      </w:r>
+      <w:proofErr w:type="gramEnd"/>
+      <w:r>
+        <w:rPr>
+          <w:lang w:val="en-GB"/>
+        </w:rPr>
+        <w:t xml:space="preserve"> when rendering this. To sample the texture we needed a vector</w:t>
+      </w:r>
+      <w:r>
+        <w:rPr>
+          <w:lang w:val="en-GB"/>
+        </w:rPr>
+        <w:t xml:space="preserve"> of three floats instead of the normal </w:t>
+      </w:r>
+      <w:proofErr w:type="spellStart"/>
+      <w:proofErr w:type="gramStart"/>
+      <w:r>
+        <w:rPr>
+          <w:lang w:val="en-GB"/>
+        </w:rPr>
+        <w:t>uv</w:t>
+      </w:r>
+      <w:proofErr w:type="spellEnd"/>
+      <w:proofErr w:type="gramEnd"/>
+      <w:r>
+        <w:rPr>
+          <w:lang w:val="en-GB"/>
+        </w:rPr>
+        <w:t xml:space="preserve"> format, usually used.</w:t>
+      </w:r>
+    </w:p>
+    <w:p>
+      <w:pPr>
+        <w:spacing w:line="360" w:lineRule="auto"/>
+        <w:rPr>
+          <w:lang w:val="en-GB"/>
+        </w:rPr>
+      </w:pPr>
+      <w:r>
+        <w:rPr>
+          <w:lang w:val="en-GB"/>
+        </w:rPr>
+        <w:t xml:space="preserve">The texture coordinates were set in the geometry </w:t>
+      </w:r>
+      <w:proofErr w:type="spellStart"/>
+      <w:r>
+        <w:rPr>
+          <w:lang w:val="en-GB"/>
+        </w:rPr>
+        <w:t>shader</w:t>
+      </w:r>
+      <w:proofErr w:type="spellEnd"/>
+      <w:r>
+        <w:rPr>
+          <w:lang w:val="en-GB"/>
+        </w:rPr>
+        <w:t xml:space="preserve">. </w:t>
+      </w:r>
+      <w:proofErr w:type="gramStart"/>
+      <w:r>
+        <w:rPr>
+          <w:lang w:val="en-GB"/>
+        </w:rPr>
+        <w:t>And</w:t>
+      </w:r>
+      <w:proofErr w:type="gramEnd"/>
+      <w:r>
+        <w:rPr>
+          <w:lang w:val="en-GB"/>
+        </w:rPr>
+        <w:t xml:space="preserve"> it’s basically a vector from the object </w:t>
+      </w:r>
+      <w:proofErr w:type="spellStart"/>
+      <w:r>
+        <w:rPr>
+          <w:lang w:val="en-GB"/>
+        </w:rPr>
+        <w:t>center</w:t>
+      </w:r>
+      <w:proofErr w:type="spellEnd"/>
+      <w:r>
+        <w:rPr>
+          <w:lang w:val="en-GB"/>
+        </w:rPr>
+        <w:t xml:space="preserve"> to the vert being processed. Simpler put, </w:t>
+      </w:r>
+      <w:proofErr w:type="gramStart"/>
+      <w:r>
+        <w:rPr>
+          <w:lang w:val="en-GB"/>
+        </w:rPr>
+        <w:t>it’s</w:t>
+      </w:r>
+      <w:proofErr w:type="gramEnd"/>
+      <w:r>
+        <w:rPr>
+          <w:lang w:val="en-GB"/>
+        </w:rPr>
+        <w:t xml:space="preserve"> the local coordinates.</w:t>
+      </w:r>
+      <w:r>
+        <w:rPr>
+          <w:lang w:val="en-GB"/>
+        </w:rPr>
+        <w:t xml:space="preserve"> In the pixel </w:t>
+      </w:r>
+      <w:proofErr w:type="spellStart"/>
+      <w:proofErr w:type="gramStart"/>
+      <w:r>
+        <w:rPr>
+          <w:lang w:val="en-GB"/>
+        </w:rPr>
+        <w:t>shader</w:t>
+      </w:r>
+      <w:proofErr w:type="spellEnd"/>
+      <w:proofErr w:type="gramEnd"/>
+      <w:r>
+        <w:rPr>
+          <w:lang w:val="en-GB"/>
+        </w:rPr>
+        <w:t xml:space="preserve"> we sample the cube map texture and call it a day.</w:t>
+      </w:r>
+    </w:p>
+    <w:p>
+      <w:pPr>
+        <w:spacing w:line="360" w:lineRule="auto"/>
+        <w:rPr>
+          <w:lang w:val="en-GB"/>
+        </w:rPr>
+      </w:pPr>
+    </w:p>
+    <w:p>
+      <w:pPr>
+        <w:spacing w:line="360" w:lineRule="auto"/>
+        <w:rPr>
+          <w:lang w:val="en-GB"/>
+        </w:rPr>
+      </w:pPr>
+    </w:p>
+    <w:p>
+      <w:pPr>
+        <w:spacing w:line="360" w:lineRule="auto"/>
+        <w:rPr>
+          <w:lang w:val="en-GB"/>
+        </w:rPr>
+      </w:pPr>
+    </w:p>
+    <w:p>
+      <w:pPr>
+        <w:spacing w:line="360" w:lineRule="auto"/>
+        <w:rPr>
+          <w:lang w:val="en-GB"/>
+        </w:rPr>
+      </w:pPr>
+    </w:p>
+    <w:p>
+      <w:pPr>
+        <w:rPr>
+          <w:lang w:val="en-GB"/>
+        </w:rPr>
+      </w:pPr>
     </w:p>
     <w:p>
       <w:pPr>
@@ -2804,7 +4591,6 @@
         <w:rPr>
           <w:lang w:val="en-GB"/>
         </w:rPr>
-        <w:lastRenderedPageBreak/>
         <w:t>View frustum culling against a quad tree</w:t>
       </w:r>
     </w:p>
@@ -3041,7 +4827,6 @@
                               <w:dataBinding w:prefixMappings="xmlns:ns0='http://schemas.openxmlformats.org/package/2006/metadata/core-properties' xmlns:ns1='http://purl.org/dc/elements/1.1/'" w:xpath="/ns0:coreProperties[1]/ns1:title[1]" w:storeItemID="{6C3C8BC8-F283-45AE-878A-BAB7291924A1}"/>
                               <w:text/>
                             </w:sdtPr>
-                            <w:sdtEndPr/>
                             <w:sdtContent>
                               <w:r>
                                 <w:rPr>
@@ -3092,7 +4877,6 @@
                                 <w:calendar w:val="gregorian"/>
                               </w:date>
                             </w:sdtPr>
-                            <w:sdtEndPr/>
                             <w:sdtContent>
                               <w:proofErr w:type="gramEnd"/>
                               <w:r>
@@ -3383,7 +5167,7 @@
                               <w:sz w:val="40"/>
                               <w:szCs w:val="40"/>
                             </w:rPr>
-                            <w:t>4</w:t>
+                            <w:t>6</w:t>
                           </w:r>
                           <w:r>
                             <w:rPr>
@@ -3442,7 +5226,7 @@
                         <w:sz w:val="40"/>
                         <w:szCs w:val="40"/>
                       </w:rPr>
-                      <w:t>4</w:t>
+                      <w:t>6</w:t>
                     </w:r>
                     <w:r>
                       <w:rPr>
@@ -3556,7 +5340,6 @@
                               <w:dataBinding w:prefixMappings="xmlns:ns0='http://schemas.openxmlformats.org/package/2006/metadata/core-properties' xmlns:ns1='http://purl.org/dc/elements/1.1/'" w:xpath="/ns0:coreProperties[1]/ns1:title[1]" w:storeItemID="{6C3C8BC8-F283-45AE-878A-BAB7291924A1}"/>
                               <w:text/>
                             </w:sdtPr>
-                            <w:sdtEndPr/>
                             <w:sdtContent>
                               <w:r>
                                 <w:rPr>
@@ -3607,7 +5390,6 @@
                                 <w:calendar w:val="gregorian"/>
                               </w:date>
                             </w:sdtPr>
-                            <w:sdtEndPr/>
                             <w:sdtContent>
                               <w:proofErr w:type="gramEnd"/>
                               <w:r>
@@ -3900,7 +5682,7 @@
                               <w:sz w:val="40"/>
                               <w:szCs w:val="40"/>
                             </w:rPr>
-                            <w:t>1</w:t>
+                            <w:t>7</w:t>
                           </w:r>
                           <w:r>
                             <w:rPr>
@@ -3959,7 +5741,7 @@
                         <w:sz w:val="40"/>
                         <w:szCs w:val="40"/>
                       </w:rPr>
-                      <w:t>1</w:t>
+                      <w:t>7</w:t>
                     </w:r>
                     <w:r>
                       <w:rPr>
@@ -5826,6 +7608,7 @@
     <w:rsidRoot w:val="00587F7F"/>
     <w:rsid w:val="00587F7F"/>
     <w:rsid w:val="00664BA1"/>
+    <w:rsid w:val="006C0F6E"/>
     <w:rsid w:val="00A6378A"/>
   </w:rsids>
   <m:mathPr>
@@ -6713,7 +8496,7 @@
 </file>
 
 <file path=customXml/itemProps3.xml><?xml version="1.0" encoding="utf-8"?>
-<ds:datastoreItem xmlns:ds="http://schemas.openxmlformats.org/officeDocument/2006/customXml" ds:itemID="{0AD16053-4DDB-4F0B-9929-97BAB460DCF9}">
+<ds:datastoreItem xmlns:ds="http://schemas.openxmlformats.org/officeDocument/2006/customXml" ds:itemID="{CACC3C9C-1DF2-4C31-B3DA-D165BC510018}">
   <ds:schemaRefs>
     <ds:schemaRef ds:uri="http://schemas.openxmlformats.org/officeDocument/2006/bibliography"/>
   </ds:schemaRefs>

</xml_diff>

<commit_message>
Started writing Height Map
</commit_message>
<xml_diff>
--- a/3d Projekt/ProjectReport_Martin_David.docx
+++ b/3d Projekt/ProjectReport_Martin_David.docx
@@ -87,7 +87,7 @@
                   </wp:anchor>
                 </w:drawing>
               </mc:Choice>
-              <mc:Fallback xmlns:w16se="http://schemas.microsoft.com/office/word/2015/wordml/symex" xmlns:cx1="http://schemas.microsoft.com/office/drawing/2015/9/8/chartex" xmlns:cx="http://schemas.microsoft.com/office/drawing/2014/chartex">
+              <mc:Fallback xmlns:cx="http://schemas.microsoft.com/office/drawing/2014/chartex" xmlns:cx1="http://schemas.microsoft.com/office/drawing/2015/9/8/chartex" xmlns:w16se="http://schemas.microsoft.com/office/word/2015/wordml/symex">
                 <w:pict>
                   <v:roundrect w14:anchorId="214AA01D" id="Figur 622" o:spid="_x0000_s1026" style="position:absolute;margin-left:0;margin-top:0;width:561.35pt;height:742.95pt;z-index:251662336;visibility:visible;mso-wrap-style:square;mso-width-percent:920;mso-height-percent:940;mso-wrap-distance-left:9pt;mso-wrap-distance-top:0;mso-wrap-distance-right:9pt;mso-wrap-distance-bottom:0;mso-position-horizontal:center;mso-position-horizontal-relative:page;mso-position-vertical:center;mso-position-vertical-relative:page;mso-width-percent:920;mso-height-percent:940;mso-width-relative:page;mso-height-relative:page;v-text-anchor:top" arcsize="2269f" o:gfxdata="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" o:allowincell="f" filled="f" fillcolor="black">
                     <w10:wrap anchorx="page" anchory="page"/>
@@ -1918,7 +1918,7 @@
         <w:rPr>
           <w:lang w:val="en-GB"/>
         </w:rPr>
-        <w:t xml:space="preserve"> One file contains the information of the mesh and its skeleton in the base position. </w:t>
+        <w:t xml:space="preserve"> One file contains the information of the mesh and its skeleton. </w:t>
       </w:r>
       <w:r>
         <w:rPr>
@@ -1933,13 +1933,6 @@
           <w:lang w:val="en-GB"/>
         </w:rPr>
       </w:pPr>
-    </w:p>
-    <w:p>
-      <w:pPr>
-        <w:rPr>
-          <w:lang w:val="en-GB"/>
-        </w:rPr>
-      </w:pPr>
       <w:r>
         <w:rPr>
           <w:lang w:val="en-GB"/>
@@ -2267,7 +2260,19 @@
         <w:rPr>
           <w:lang w:val="en-GB"/>
         </w:rPr>
-        <w:t>We find the frame we came from and the frame we are targeting while also finding where we current frame is between them. Then we create a temporary skeleton that we call “</w:t>
+        <w:t xml:space="preserve">We find the frame we came from and the frame we are targeting while also finding where </w:t>
+      </w:r>
+      <w:r>
+        <w:rPr>
+          <w:lang w:val="en-GB"/>
+        </w:rPr>
+        <w:t>the</w:t>
+      </w:r>
+      <w:r>
+        <w:rPr>
+          <w:lang w:val="en-GB"/>
+        </w:rPr>
+        <w:t xml:space="preserve"> current frame is between them. Then we create a temporary skeleton that we call “</w:t>
       </w:r>
       <w:proofErr w:type="spellStart"/>
       <w:r>
@@ -2338,7 +2343,6 @@
         <w:rPr>
           <w:lang w:val="en-GB"/>
         </w:rPr>
-        <w:lastRenderedPageBreak/>
         <w:t xml:space="preserve"> </w:t>
       </w:r>
     </w:p>
@@ -2807,6 +2811,217 @@
     </w:p>
     <w:p>
       <w:pPr>
+        <w:rPr>
+          <w:lang w:val="en-GB"/>
+        </w:rPr>
+      </w:pPr>
+      <w:r>
+        <w:rPr>
+          <w:lang w:val="en-GB"/>
+        </w:rPr>
+        <w:t xml:space="preserve">The height map is a grayscale texture that </w:t>
+      </w:r>
+      <w:proofErr w:type="gramStart"/>
+      <w:r>
+        <w:rPr>
+          <w:lang w:val="en-GB"/>
+        </w:rPr>
+        <w:t>is used</w:t>
+      </w:r>
+      <w:proofErr w:type="gramEnd"/>
+      <w:r>
+        <w:rPr>
+          <w:lang w:val="en-GB"/>
+        </w:rPr>
+        <w:t xml:space="preserve"> to store information that is used to set the height of several vertices</w:t>
+      </w:r>
+      <w:r>
+        <w:rPr>
+          <w:lang w:val="en-GB"/>
+        </w:rPr>
+        <w:t xml:space="preserve">. This </w:t>
+      </w:r>
+      <w:proofErr w:type="gramStart"/>
+      <w:r>
+        <w:rPr>
+          <w:lang w:val="en-GB"/>
+        </w:rPr>
+        <w:t>is usually applied</w:t>
+      </w:r>
+      <w:proofErr w:type="gramEnd"/>
+      <w:r>
+        <w:rPr>
+          <w:lang w:val="en-GB"/>
+        </w:rPr>
+        <w:t xml:space="preserve"> to a flat plane. </w:t>
+      </w:r>
+      <w:r>
+        <w:rPr>
+          <w:lang w:val="en-GB"/>
+        </w:rPr>
+        <w:t>T</w:t>
+      </w:r>
+      <w:r>
+        <w:rPr>
+          <w:lang w:val="en-GB"/>
+        </w:rPr>
+        <w:t xml:space="preserve">he </w:t>
+      </w:r>
+      <w:proofErr w:type="spellStart"/>
+      <w:r>
+        <w:rPr>
+          <w:lang w:val="en-GB"/>
+        </w:rPr>
+        <w:t>texels</w:t>
+      </w:r>
+      <w:proofErr w:type="spellEnd"/>
+      <w:r>
+        <w:rPr>
+          <w:lang w:val="en-GB"/>
+        </w:rPr>
+        <w:t xml:space="preserve"> on the height map determines how much </w:t>
+      </w:r>
+      <w:r>
+        <w:rPr>
+          <w:lang w:val="en-GB"/>
+        </w:rPr>
+        <w:t>each</w:t>
+      </w:r>
+      <w:r>
+        <w:rPr>
+          <w:lang w:val="en-GB"/>
+        </w:rPr>
+        <w:t xml:space="preserve"> vertex on that plane should go </w:t>
+      </w:r>
+      <w:proofErr w:type="gramStart"/>
+      <w:r>
+        <w:rPr>
+          <w:lang w:val="en-GB"/>
+        </w:rPr>
+        <w:t>up or down</w:t>
+      </w:r>
+      <w:proofErr w:type="gramEnd"/>
+      <w:r>
+        <w:rPr>
+          <w:lang w:val="en-GB"/>
+        </w:rPr>
+        <w:t>.</w:t>
+      </w:r>
+      <w:r>
+        <w:rPr>
+          <w:lang w:val="en-GB"/>
+        </w:rPr>
+        <w:t xml:space="preserve"> The Idea is to sample one or several </w:t>
+      </w:r>
+      <w:proofErr w:type="spellStart"/>
+      <w:r>
+        <w:rPr>
+          <w:lang w:val="en-GB"/>
+        </w:rPr>
+        <w:t>texels</w:t>
+      </w:r>
+      <w:proofErr w:type="spellEnd"/>
+      <w:r>
+        <w:rPr>
+          <w:lang w:val="en-GB"/>
+        </w:rPr>
+        <w:t xml:space="preserve"> and use that value to determine the elevation of the vertex. Usually grey </w:t>
+      </w:r>
+      <w:proofErr w:type="spellStart"/>
+      <w:r>
+        <w:rPr>
+          <w:lang w:val="en-GB"/>
+        </w:rPr>
+        <w:t>color</w:t>
+      </w:r>
+      <w:proofErr w:type="spellEnd"/>
+      <w:r>
+        <w:rPr>
+          <w:lang w:val="en-GB"/>
+        </w:rPr>
+        <w:t xml:space="preserve"> is the middle ground, black represents the depth of the vertex and white represents the height.</w:t>
+      </w:r>
+    </w:p>
+    <w:p>
+      <w:pPr>
+        <w:rPr>
+          <w:lang w:val="en-GB"/>
+        </w:rPr>
+      </w:pPr>
+    </w:p>
+    <w:p>
+      <w:pPr>
+        <w:rPr>
+          <w:lang w:val="en-GB"/>
+        </w:rPr>
+      </w:pPr>
+      <w:r>
+        <w:rPr>
+          <w:lang w:val="en-GB"/>
+        </w:rPr>
+        <w:lastRenderedPageBreak/>
+        <w:t xml:space="preserve">In our </w:t>
+      </w:r>
+      <w:proofErr w:type="gramStart"/>
+      <w:r>
+        <w:rPr>
+          <w:lang w:val="en-GB"/>
+        </w:rPr>
+        <w:t>project</w:t>
+      </w:r>
+      <w:proofErr w:type="gramEnd"/>
+      <w:r>
+        <w:rPr>
+          <w:lang w:val="en-GB"/>
+        </w:rPr>
+        <w:t xml:space="preserve"> we created our plane </w:t>
+      </w:r>
+      <w:r>
+        <w:rPr>
+          <w:lang w:val="en-GB"/>
+        </w:rPr>
+        <w:t xml:space="preserve">based on the information from the height map. This ensured that we got the same amount of </w:t>
+      </w:r>
+      <w:proofErr w:type="gramStart"/>
+      <w:r>
+        <w:rPr>
+          <w:lang w:val="en-GB"/>
+        </w:rPr>
+        <w:t>vertices</w:t>
+      </w:r>
+      <w:proofErr w:type="gramEnd"/>
+      <w:r>
+        <w:rPr>
+          <w:lang w:val="en-GB"/>
+        </w:rPr>
+        <w:t xml:space="preserve"> as there are </w:t>
+      </w:r>
+      <w:proofErr w:type="spellStart"/>
+      <w:r>
+        <w:rPr>
+          <w:lang w:val="en-GB"/>
+        </w:rPr>
+        <w:t>texels</w:t>
+      </w:r>
+      <w:proofErr w:type="spellEnd"/>
+      <w:r>
+        <w:rPr>
+          <w:lang w:val="en-GB"/>
+        </w:rPr>
+        <w:t xml:space="preserve"> on the height map</w:t>
+      </w:r>
+      <w:bookmarkStart w:id="0" w:name="_GoBack"/>
+      <w:bookmarkEnd w:id="0"/>
+    </w:p>
+    <w:p>
+      <w:pPr>
+        <w:rPr>
+          <w:lang w:val="en-GB"/>
+        </w:rPr>
+      </w:pPr>
+    </w:p>
+    <w:p>
+      <w:pPr>
         <w:pStyle w:val="Heading1"/>
         <w:rPr>
           <w:lang w:val="en-GB"/>
@@ -2823,6 +3038,13 @@
     </w:p>
     <w:p>
       <w:pPr>
+        <w:rPr>
+          <w:lang w:val="en-GB"/>
+        </w:rPr>
+      </w:pPr>
+    </w:p>
+    <w:p>
+      <w:pPr>
         <w:pStyle w:val="Heading1"/>
         <w:rPr>
           <w:lang w:val="en-GB"/>
@@ -2840,7 +3062,6 @@
         <w:rPr>
           <w:lang w:val="en-GB"/>
         </w:rPr>
-        <w:lastRenderedPageBreak/>
         <w:t>Texturing and Lighting</w:t>
       </w:r>
     </w:p>
@@ -3254,8 +3475,6 @@
         </w:rPr>
         <w:t>.</w:t>
       </w:r>
-      <w:bookmarkStart w:id="0" w:name="_GoBack"/>
-      <w:bookmarkEnd w:id="0"/>
     </w:p>
     <w:p>
       <w:pPr>
@@ -3414,7 +3633,6 @@
         <w:rPr>
           <w:lang w:val="en-GB"/>
         </w:rPr>
-        <w:lastRenderedPageBreak/>
         <w:t>Dynamic cube mapping</w:t>
       </w:r>
       <w:r>
@@ -3921,6 +4139,40 @@
           <w:lang w:val="en-GB"/>
         </w:rPr>
       </w:pPr>
+      <w:r>
+        <w:rPr>
+          <w:lang w:val="en-GB"/>
+        </w:rPr>
+        <w:t>The “</w:t>
+      </w:r>
+      <w:proofErr w:type="spellStart"/>
+      <w:r>
+        <w:rPr>
+          <w:lang w:val="en-GB"/>
+        </w:rPr>
+        <w:t>BuildCubeFaceCamera</w:t>
+      </w:r>
+      <w:proofErr w:type="spellEnd"/>
+      <w:r>
+        <w:rPr>
+          <w:lang w:val="en-GB"/>
+        </w:rPr>
+        <w:t xml:space="preserve">” function </w:t>
+      </w:r>
+      <w:proofErr w:type="gramStart"/>
+      <w:r>
+        <w:rPr>
+          <w:lang w:val="en-GB"/>
+        </w:rPr>
+        <w:t>is called</w:t>
+      </w:r>
+      <w:proofErr w:type="gramEnd"/>
+      <w:r>
+        <w:rPr>
+          <w:lang w:val="en-GB"/>
+        </w:rPr>
+        <w:t xml:space="preserve"> every render call. Its purpose is to position the cameras in the scene. Essentially this function would want the position of the object that is to have the resulting texture on it.</w:t>
+      </w:r>
     </w:p>
     <w:p>
       <w:pPr>
@@ -3933,48 +4185,7 @@
         <w:rPr>
           <w:lang w:val="en-GB"/>
         </w:rPr>
-        <w:t>The “</w:t>
-      </w:r>
-      <w:proofErr w:type="spellStart"/>
-      <w:r>
-        <w:rPr>
-          <w:lang w:val="en-GB"/>
-        </w:rPr>
-        <w:t>BuildCubeFaceCamera</w:t>
-      </w:r>
-      <w:proofErr w:type="spellEnd"/>
-      <w:r>
-        <w:rPr>
-          <w:lang w:val="en-GB"/>
-        </w:rPr>
-        <w:t xml:space="preserve">” function </w:t>
-      </w:r>
-      <w:proofErr w:type="gramStart"/>
-      <w:r>
-        <w:rPr>
-          <w:lang w:val="en-GB"/>
-        </w:rPr>
-        <w:t>is called</w:t>
-      </w:r>
-      <w:proofErr w:type="gramEnd"/>
-      <w:r>
-        <w:rPr>
-          <w:lang w:val="en-GB"/>
-        </w:rPr>
-        <w:t xml:space="preserve"> every render call. Its purpose is to position the cameras in the scene. Essentially this function would want the position of the object that is to have the resulting texture on it.</w:t>
-      </w:r>
-    </w:p>
-    <w:p>
-      <w:pPr>
-        <w:spacing w:line="360" w:lineRule="auto"/>
-        <w:rPr>
-          <w:lang w:val="en-GB"/>
-        </w:rPr>
-      </w:pPr>
-      <w:r>
-        <w:rPr>
-          <w:lang w:val="en-GB"/>
-        </w:rPr>
+        <w:lastRenderedPageBreak/>
         <w:t xml:space="preserve">In our </w:t>
       </w:r>
       <w:proofErr w:type="gramStart"/>
@@ -4505,45 +4716,6 @@
         </w:rPr>
         <w:t xml:space="preserve"> we sample the cube map texture and call it a day.</w:t>
       </w:r>
-    </w:p>
-    <w:p>
-      <w:pPr>
-        <w:spacing w:line="360" w:lineRule="auto"/>
-        <w:rPr>
-          <w:lang w:val="en-GB"/>
-        </w:rPr>
-      </w:pPr>
-    </w:p>
-    <w:p>
-      <w:pPr>
-        <w:spacing w:line="360" w:lineRule="auto"/>
-        <w:rPr>
-          <w:lang w:val="en-GB"/>
-        </w:rPr>
-      </w:pPr>
-    </w:p>
-    <w:p>
-      <w:pPr>
-        <w:spacing w:line="360" w:lineRule="auto"/>
-        <w:rPr>
-          <w:lang w:val="en-GB"/>
-        </w:rPr>
-      </w:pPr>
-    </w:p>
-    <w:p>
-      <w:pPr>
-        <w:spacing w:line="360" w:lineRule="auto"/>
-        <w:rPr>
-          <w:lang w:val="en-GB"/>
-        </w:rPr>
-      </w:pPr>
-    </w:p>
-    <w:p>
-      <w:pPr>
-        <w:rPr>
-          <w:lang w:val="en-GB"/>
-        </w:rPr>
-      </w:pPr>
     </w:p>
     <w:p>
       <w:pPr>
@@ -5075,7 +5247,7 @@
             </wp:anchor>
           </w:drawing>
         </mc:Choice>
-        <mc:Fallback xmlns:w16se="http://schemas.microsoft.com/office/word/2015/wordml/symex" xmlns:cx1="http://schemas.microsoft.com/office/drawing/2015/9/8/chartex" xmlns:cx="http://schemas.microsoft.com/office/drawing/2014/chartex">
+        <mc:Fallback xmlns:cx="http://schemas.microsoft.com/office/drawing/2014/chartex" xmlns:cx1="http://schemas.microsoft.com/office/drawing/2015/9/8/chartex" xmlns:w16se="http://schemas.microsoft.com/office/word/2015/wordml/symex">
           <w:pict>
             <v:roundrect w14:anchorId="589C86B2" id="Figur 24" o:spid="_x0000_s1026" style="position:absolute;margin-left:0;margin-top:0;width:561.15pt;height:742.85pt;z-index:251665408;visibility:visible;mso-wrap-style:square;mso-width-percent:920;mso-height-percent:940;mso-wrap-distance-left:9pt;mso-wrap-distance-top:0;mso-wrap-distance-right:9pt;mso-wrap-distance-bottom:0;mso-position-horizontal:center;mso-position-horizontal-relative:page;mso-position-vertical:center;mso-position-vertical-relative:page;mso-width-percent:920;mso-height-percent:940;mso-width-relative:page;mso-height-relative:page;v-text-anchor:top" arcsize="2637f" o:gfxdata="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" o:allowincell="f" filled="f" fillcolor="black" strokeweight="1pt">
               <w10:wrap anchorx="page" anchory="page"/>
@@ -5167,7 +5339,7 @@
                               <w:sz w:val="40"/>
                               <w:szCs w:val="40"/>
                             </w:rPr>
-                            <w:t>6</w:t>
+                            <w:t>4</w:t>
                           </w:r>
                           <w:r>
                             <w:rPr>
@@ -5226,7 +5398,7 @@
                         <w:sz w:val="40"/>
                         <w:szCs w:val="40"/>
                       </w:rPr>
-                      <w:t>6</w:t>
+                      <w:t>4</w:t>
                     </w:r>
                     <w:r>
                       <w:rPr>
@@ -5589,7 +5761,7 @@
             </wp:anchor>
           </w:drawing>
         </mc:Choice>
-        <mc:Fallback xmlns:w16se="http://schemas.microsoft.com/office/word/2015/wordml/symex" xmlns:cx1="http://schemas.microsoft.com/office/drawing/2015/9/8/chartex" xmlns:cx="http://schemas.microsoft.com/office/drawing/2014/chartex">
+        <mc:Fallback xmlns:cx="http://schemas.microsoft.com/office/drawing/2014/chartex" xmlns:cx1="http://schemas.microsoft.com/office/drawing/2015/9/8/chartex" xmlns:w16se="http://schemas.microsoft.com/office/word/2015/wordml/symex">
           <w:pict>
             <v:roundrect w14:anchorId="766CA03B" id="Figur 21" o:spid="_x0000_s1026" style="position:absolute;margin-left:0;margin-top:0;width:561.15pt;height:742.85pt;z-index:251660288;visibility:visible;mso-wrap-style:square;mso-width-percent:920;mso-height-percent:940;mso-wrap-distance-left:9pt;mso-wrap-distance-top:0;mso-wrap-distance-right:9pt;mso-wrap-distance-bottom:0;mso-position-horizontal:center;mso-position-horizontal-relative:page;mso-position-vertical:center;mso-position-vertical-relative:page;mso-width-percent:920;mso-height-percent:940;mso-width-relative:page;mso-height-relative:page;v-text-anchor:top" arcsize="2637f" o:gfxdata="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" o:allowincell="f" filled="f" fillcolor="black" strokeweight="1pt">
               <w10:wrap anchorx="page" anchory="page"/>
@@ -5682,7 +5854,7 @@
                               <w:sz w:val="40"/>
                               <w:szCs w:val="40"/>
                             </w:rPr>
-                            <w:t>7</w:t>
+                            <w:t>3</w:t>
                           </w:r>
                           <w:r>
                             <w:rPr>
@@ -5741,7 +5913,7 @@
                         <w:sz w:val="40"/>
                         <w:szCs w:val="40"/>
                       </w:rPr>
-                      <w:t>7</w:t>
+                      <w:t>3</w:t>
                     </w:r>
                     <w:r>
                       <w:rPr>
@@ -7609,6 +7781,7 @@
     <w:rsid w:val="00587F7F"/>
     <w:rsid w:val="00664BA1"/>
     <w:rsid w:val="006C0F6E"/>
+    <w:rsid w:val="009942AC"/>
     <w:rsid w:val="00A6378A"/>
   </w:rsids>
   <m:mathPr>
@@ -8457,6 +8630,15 @@
 </file>
 
 <file path=customXml/item1.xml><?xml version="1.0" encoding="utf-8"?>
+<?mso-contentType ?>
+<FormTemplates xmlns="http://schemas.microsoft.com/sharepoint/v3/contenttype/forms">
+  <Display>DocumentLibraryForm</Display>
+  <Edit>AssetEditForm</Edit>
+  <New>DocumentLibraryForm</New>
+</FormTemplates>
+</file>
+
+<file path=customXml/item2.xml><?xml version="1.0" encoding="utf-8"?>
 <outs:outSpaceData xmlns:outs="http://schemas.microsoft.com/office/2009/outspace/metadata">
   <outs:relatedDates/>
   <outs:relatedDocuments/>
@@ -8466,20 +8648,19 @@
 </outs:outSpaceData>
 </file>
 
-<file path=customXml/item2.xml><?xml version="1.0" encoding="utf-8"?>
-<?mso-contentType ?>
-<FormTemplates xmlns="http://schemas.microsoft.com/sharepoint/v3/contenttype/forms">
-  <Display>DocumentLibraryForm</Display>
-  <Edit>AssetEditForm</Edit>
-  <New>DocumentLibraryForm</New>
-</FormTemplates>
-</file>
-
 <file path=customXml/item3.xml><?xml version="1.0" encoding="utf-8"?>
 <b:Sources xmlns:b="http://schemas.openxmlformats.org/officeDocument/2006/bibliography" SelectedStyle="\APA.XSL" StyleName="APA"/>
 </file>
 
 <file path=customXml/itemProps1.xml><?xml version="1.0" encoding="utf-8"?>
+<ds:datastoreItem xmlns:ds="http://schemas.openxmlformats.org/officeDocument/2006/customXml" ds:itemID="{4B820453-3CF0-4EAE-81BE-B400E0BB8F14}">
+  <ds:schemaRefs>
+    <ds:schemaRef ds:uri="http://schemas.microsoft.com/sharepoint/v3/contenttype/forms"/>
+  </ds:schemaRefs>
+</ds:datastoreItem>
+</file>
+
+<file path=customXml/itemProps2.xml><?xml version="1.0" encoding="utf-8"?>
 <ds:datastoreItem xmlns:ds="http://schemas.openxmlformats.org/officeDocument/2006/customXml" ds:itemID="{800B806B-C3C7-4EFE-A57F-81DC87A14EE1}">
   <ds:schemaRefs>
     <ds:schemaRef ds:uri="http://schemas.microsoft.com/office/2009/outspace/metadata"/>
@@ -8487,16 +8668,8 @@
 </ds:datastoreItem>
 </file>
 
-<file path=customXml/itemProps2.xml><?xml version="1.0" encoding="utf-8"?>
-<ds:datastoreItem xmlns:ds="http://schemas.openxmlformats.org/officeDocument/2006/customXml" ds:itemID="{4B820453-3CF0-4EAE-81BE-B400E0BB8F14}">
-  <ds:schemaRefs>
-    <ds:schemaRef ds:uri="http://schemas.microsoft.com/sharepoint/v3/contenttype/forms"/>
-  </ds:schemaRefs>
-</ds:datastoreItem>
-</file>
-
 <file path=customXml/itemProps3.xml><?xml version="1.0" encoding="utf-8"?>
-<ds:datastoreItem xmlns:ds="http://schemas.openxmlformats.org/officeDocument/2006/customXml" ds:itemID="{CACC3C9C-1DF2-4C31-B3DA-D165BC510018}">
+<ds:datastoreItem xmlns:ds="http://schemas.openxmlformats.org/officeDocument/2006/customXml" ds:itemID="{DC8B5D27-D3DE-4A00-AEBF-328501685455}">
   <ds:schemaRefs>
     <ds:schemaRef ds:uri="http://schemas.openxmlformats.org/officeDocument/2006/bibliography"/>
   </ds:schemaRefs>

</xml_diff>